<commit_message>
Somes change on Layout but nothing finish
</commit_message>
<xml_diff>
--- a/src/main/webapp/resources/txt/ISM_Manuel_DEV.docx
+++ b/src/main/webapp/resources/txt/ISM_Manuel_DEV.docx
@@ -30,8 +30,11 @@
     <w:sdt>
       <w:sdtPr>
         <w:rPr>
+          <w:rFonts w:asciiTheme="minorHAnsi" w:eastAsiaTheme="minorHAnsi" w:hAnsiTheme="minorHAnsi" w:cstheme="minorBidi"/>
+          <w:color w:val="auto"/>
           <w:sz w:val="28"/>
-          <w:lang w:val="fr-FR"/>
+          <w:szCs w:val="22"/>
+          <w:lang w:val="fr-FR" w:eastAsia="en-US"/>
         </w:rPr>
         <w:id w:val="-1787879066"/>
         <w:docPartObj>
@@ -41,13 +44,9 @@
       </w:sdtPr>
       <w:sdtEndPr>
         <w:rPr>
-          <w:rFonts w:asciiTheme="minorHAnsi" w:eastAsiaTheme="minorHAnsi" w:hAnsiTheme="minorHAnsi" w:cstheme="minorBidi"/>
           <w:b/>
           <w:bCs/>
-          <w:color w:val="auto"/>
-          <w:sz w:val="20"/>
-          <w:szCs w:val="22"/>
-          <w:lang w:eastAsia="en-US"/>
+          <w:sz w:val="20"/>
         </w:rPr>
       </w:sdtEndPr>
       <w:sdtContent>
@@ -1167,10 +1166,10 @@
             <v:path o:extrusionok="f" gradientshapeok="t" o:connecttype="rect"/>
             <o:lock v:ext="edit" aspectratio="t"/>
           </v:shapetype>
-          <v:shape id="_x0000_i1034" type="#_x0000_t75" style="width:462.6pt;height:378pt" o:ole="">
+          <v:shape id="_x0000_i1025" type="#_x0000_t75" style="width:462.6pt;height:378pt" o:ole="">
             <v:imagedata r:id="rId6" o:title=""/>
           </v:shape>
-          <o:OLEObject Type="Embed" ProgID="Visio.Drawing.15" ShapeID="_x0000_i1034" DrawAspect="Content" ObjectID="_1525114313" r:id="rId7"/>
+          <o:OLEObject Type="Embed" ProgID="Visio.Drawing.15" ShapeID="_x0000_i1025" DrawAspect="Content" ObjectID="_1525191767" r:id="rId7"/>
         </w:object>
       </w:r>
     </w:p>
@@ -1179,6 +1178,1115 @@
         <w:pStyle w:val="Lgende"/>
         <w:jc w:val="center"/>
       </w:pPr>
+      <w:r>
+        <w:t xml:space="preserve">Figure </w:t>
+      </w:r>
+      <w:r>
+        <w:fldChar w:fldCharType="begin"/>
+      </w:r>
+      <w:r>
+        <w:instrText xml:space="preserve"> SEQ Figure \* ARABIC </w:instrText>
+      </w:r>
+      <w:r>
+        <w:fldChar w:fldCharType="separate"/>
+      </w:r>
+      <w:r>
+        <w:rPr>
+          <w:noProof/>
+        </w:rPr>
+        <w:t>1</w:t>
+      </w:r>
+      <w:r>
+        <w:rPr>
+          <w:noProof/>
+        </w:rPr>
+        <w:fldChar w:fldCharType="end"/>
+      </w:r>
+      <w:r>
+        <w:t xml:space="preserve"> Diagramme ESS (Entreprise Société Staff)</w:t>
+      </w:r>
+    </w:p>
+    <w:p>
+      <w:pPr>
+        <w:spacing w:after="0"/>
+      </w:pPr>
+    </w:p>
+    <w:p>
+      <w:pPr>
+        <w:spacing w:after="0"/>
+      </w:pPr>
+    </w:p>
+    <w:p>
+      <w:pPr>
+        <w:pStyle w:val="Titre1"/>
+        <w:numPr>
+          <w:ilvl w:val="0"/>
+          <w:numId w:val="15"/>
+        </w:numPr>
+        <w:rPr>
+          <w:b/>
+        </w:rPr>
+      </w:pPr>
+      <w:r>
+        <w:rPr>
+          <w:b/>
+        </w:rPr>
+        <w:t>Architecture CRUD</w:t>
+      </w:r>
+    </w:p>
+    <w:p>
+      <w:pPr>
+        <w:spacing w:after="0"/>
+      </w:pPr>
+    </w:p>
+    <w:p>
+      <w:pPr>
+        <w:spacing w:after="0"/>
+      </w:pPr>
+      <w:r>
+        <w:t>Afin de simplifier la prise en main de l’application la structure présente dans ce chapitre doit être utilisée. Effectivement, l’outil étant orienté base de données, il faut disposer des 4 fonctionnalités CRUD les plus connus : Créer (</w:t>
+      </w:r>
+      <w:proofErr w:type="spellStart"/>
+      <w:r>
+        <w:t>Create</w:t>
+      </w:r>
+      <w:proofErr w:type="spellEnd"/>
+      <w:r>
+        <w:t>), Lecture (Read), Editer/Modifier (Update), Supprimer (</w:t>
+      </w:r>
+      <w:proofErr w:type="spellStart"/>
+      <w:r>
+        <w:t>Delete</w:t>
+      </w:r>
+      <w:proofErr w:type="spellEnd"/>
+      <w:r>
+        <w:t>).</w:t>
+      </w:r>
+    </w:p>
+    <w:p>
+      <w:pPr>
+        <w:spacing w:after="0"/>
+      </w:pPr>
+    </w:p>
+    <w:p>
+      <w:pPr>
+        <w:pStyle w:val="Titre2"/>
+        <w:numPr>
+          <w:ilvl w:val="1"/>
+          <w:numId w:val="15"/>
+        </w:numPr>
+        <w:rPr>
+          <w:b/>
+        </w:rPr>
+      </w:pPr>
+      <w:r>
+        <w:rPr>
+          <w:b/>
+        </w:rPr>
+        <w:t>Diagramme CRUD</w:t>
+      </w:r>
+    </w:p>
+    <w:p>
+      <w:pPr>
+        <w:spacing w:after="0"/>
+      </w:pPr>
+    </w:p>
+    <w:p>
+      <w:pPr>
+        <w:spacing w:after="0"/>
+      </w:pPr>
+      <w:r>
+        <w:rPr>
+          <w:noProof/>
+        </w:rPr>
+        <w:object w:dxaOrig="1440" w:dyaOrig="1440">
+          <v:shape id="_x0000_s1036" type="#_x0000_t75" style="position:absolute;left:0;text-align:left;margin-left:0;margin-top:3.25pt;width:215.4pt;height:297.6pt;z-index:251663360;mso-position-horizontal-relative:text;mso-position-vertical-relative:text">
+            <v:imagedata r:id="rId8" o:title=""/>
+            <w10:wrap type="square"/>
+          </v:shape>
+          <o:OLEObject Type="Embed" ProgID="Visio.Drawing.15" ShapeID="_x0000_s1036" DrawAspect="Content" ObjectID="_1525191777" r:id="rId9"/>
+        </w:object>
+      </w:r>
+    </w:p>
+    <w:p>
+      <w:pPr>
+        <w:spacing w:after="0"/>
+      </w:pPr>
+      <w:r>
+        <w:t xml:space="preserve">Le diagramme ci-contre présente la structure de l’architecture CRUD à respecter. </w:t>
+      </w:r>
+    </w:p>
+    <w:p>
+      <w:pPr>
+        <w:spacing w:after="0"/>
+      </w:pPr>
+      <w:r>
+        <w:t>Effectivement, chaque fonctionnalité de l’application doit être munie des possibilités suivantes :</w:t>
+      </w:r>
+    </w:p>
+    <w:p>
+      <w:pPr>
+        <w:pStyle w:val="Paragraphedeliste"/>
+        <w:numPr>
+          <w:ilvl w:val="0"/>
+          <w:numId w:val="16"/>
+        </w:numPr>
+        <w:spacing w:after="0"/>
+      </w:pPr>
+      <w:r>
+        <w:t>Consultation de liste ou création de la fonctionnalité,</w:t>
+      </w:r>
+    </w:p>
+    <w:p>
+      <w:pPr>
+        <w:pStyle w:val="Paragraphedeliste"/>
+        <w:numPr>
+          <w:ilvl w:val="0"/>
+          <w:numId w:val="16"/>
+        </w:numPr>
+        <w:spacing w:after="0"/>
+      </w:pPr>
+      <w:r>
+        <w:t>Une fois dans la visualisation en liste ou tableau, créer – aperçu – supprimer</w:t>
+      </w:r>
+    </w:p>
+    <w:p>
+      <w:pPr>
+        <w:pStyle w:val="Paragraphedeliste"/>
+        <w:numPr>
+          <w:ilvl w:val="0"/>
+          <w:numId w:val="16"/>
+        </w:numPr>
+        <w:spacing w:after="0"/>
+      </w:pPr>
+      <w:r>
+        <w:t>Seule une visualisation permet d’éditer ou de supprimer</w:t>
+      </w:r>
+    </w:p>
+    <w:p>
+      <w:pPr>
+        <w:pStyle w:val="Paragraphedeliste"/>
+        <w:numPr>
+          <w:ilvl w:val="0"/>
+          <w:numId w:val="16"/>
+        </w:numPr>
+        <w:spacing w:after="0"/>
+      </w:pPr>
+      <w:r>
+        <w:t>A chaque option, CRUD, la possibilité de valider ou d’annuler permet de retourner à la vue de la liste.</w:t>
+      </w:r>
+    </w:p>
+    <w:p>
+      <w:pPr>
+        <w:spacing w:after="0"/>
+      </w:pPr>
+    </w:p>
+    <w:p>
+      <w:pPr>
+        <w:spacing w:after="0"/>
+      </w:pPr>
+    </w:p>
+    <w:p>
+      <w:pPr>
+        <w:spacing w:after="0"/>
+      </w:pPr>
+    </w:p>
+    <w:p>
+      <w:pPr>
+        <w:spacing w:after="0"/>
+      </w:pPr>
+    </w:p>
+    <w:p>
+      <w:pPr>
+        <w:spacing w:after="0"/>
+      </w:pPr>
+    </w:p>
+    <w:p>
+      <w:pPr>
+        <w:spacing w:after="0"/>
+      </w:pPr>
+    </w:p>
+    <w:p>
+      <w:pPr>
+        <w:spacing w:after="0"/>
+      </w:pPr>
+    </w:p>
+    <w:p>
+      <w:pPr>
+        <w:spacing w:after="0"/>
+      </w:pPr>
+    </w:p>
+    <w:p>
+      <w:pPr>
+        <w:spacing w:after="0"/>
+      </w:pPr>
+    </w:p>
+    <w:p>
+      <w:pPr>
+        <w:spacing w:after="0"/>
+      </w:pPr>
+    </w:p>
+    <w:p>
+      <w:pPr>
+        <w:spacing w:after="0"/>
+      </w:pPr>
+    </w:p>
+    <w:p>
+      <w:pPr>
+        <w:spacing w:after="0"/>
+      </w:pPr>
+    </w:p>
+    <w:p>
+      <w:pPr>
+        <w:pStyle w:val="Titre1"/>
+        <w:numPr>
+          <w:ilvl w:val="0"/>
+          <w:numId w:val="15"/>
+        </w:numPr>
+        <w:rPr>
+          <w:b/>
+        </w:rPr>
+      </w:pPr>
+      <w:bookmarkStart w:id="3" w:name="_Toc451370134"/>
+      <w:r>
+        <w:rPr>
+          <w:b/>
+        </w:rPr>
+        <w:t>Structure des non conformités</w:t>
+      </w:r>
+      <w:bookmarkEnd w:id="3"/>
+      <w:r>
+        <w:rPr>
+          <w:b/>
+        </w:rPr>
+        <w:t xml:space="preserve"> (NC)</w:t>
+      </w:r>
+    </w:p>
+    <w:p>
+      <w:pPr>
+        <w:spacing w:after="0"/>
+      </w:pPr>
+    </w:p>
+    <w:p>
+      <w:pPr>
+        <w:spacing w:after="0"/>
+      </w:pPr>
+      <w:r>
+        <w:t>Les non conformités sont tous les constats inacceptables d’une industrie d’ordre technique, de management de propreté, …</w:t>
+      </w:r>
+    </w:p>
+    <w:p>
+      <w:pPr>
+        <w:spacing w:after="0"/>
+      </w:pPr>
+    </w:p>
+    <w:p>
+      <w:pPr>
+        <w:spacing w:after="0"/>
+      </w:pPr>
+      <w:r>
+        <w:t>Les NC peuvent avoir les états suivant :</w:t>
+      </w:r>
+    </w:p>
+    <w:p>
+      <w:pPr>
+        <w:spacing w:after="0"/>
+      </w:pPr>
+    </w:p>
+    <w:tbl>
+      <w:tblPr>
+        <w:tblStyle w:val="Grilledutableau"/>
+        <w:tblW w:w="0" w:type="auto"/>
+        <w:tblLook w:val="04A0" w:firstRow="1" w:lastRow="0" w:firstColumn="1" w:lastColumn="0" w:noHBand="0" w:noVBand="1"/>
+      </w:tblPr>
+      <w:tblGrid>
+        <w:gridCol w:w="704"/>
+        <w:gridCol w:w="709"/>
+        <w:gridCol w:w="2551"/>
+        <w:gridCol w:w="6492"/>
+      </w:tblGrid>
+      <w:tr>
+        <w:tc>
+          <w:tcPr>
+            <w:tcW w:w="704" w:type="dxa"/>
+            <w:shd w:val="clear" w:color="auto" w:fill="D9E2F3" w:themeFill="accent5" w:themeFillTint="33"/>
+          </w:tcPr>
+          <w:p>
+            <w:pPr>
+              <w:jc w:val="center"/>
+            </w:pPr>
+            <w:r>
+              <w:t>N°</w:t>
+            </w:r>
+          </w:p>
+        </w:tc>
+        <w:tc>
+          <w:tcPr>
+            <w:tcW w:w="709" w:type="dxa"/>
+            <w:shd w:val="clear" w:color="auto" w:fill="D9E2F3" w:themeFill="accent5" w:themeFillTint="33"/>
+          </w:tcPr>
+          <w:p>
+            <w:pPr>
+              <w:jc w:val="center"/>
+            </w:pPr>
+            <w:r>
+              <w:t>Code</w:t>
+            </w:r>
+          </w:p>
+        </w:tc>
+        <w:tc>
+          <w:tcPr>
+            <w:tcW w:w="2551" w:type="dxa"/>
+            <w:shd w:val="clear" w:color="auto" w:fill="D9E2F3" w:themeFill="accent5" w:themeFillTint="33"/>
+          </w:tcPr>
+          <w:p>
+            <w:pPr>
+              <w:jc w:val="center"/>
+            </w:pPr>
+            <w:r>
+              <w:t>Désignation</w:t>
+            </w:r>
+          </w:p>
+        </w:tc>
+        <w:tc>
+          <w:tcPr>
+            <w:tcW w:w="6492" w:type="dxa"/>
+            <w:shd w:val="clear" w:color="auto" w:fill="D9E2F3" w:themeFill="accent5" w:themeFillTint="33"/>
+          </w:tcPr>
+          <w:p>
+            <w:pPr>
+              <w:jc w:val="center"/>
+            </w:pPr>
+            <w:r>
+              <w:t>Description</w:t>
+            </w:r>
+          </w:p>
+        </w:tc>
+      </w:tr>
+      <w:tr>
+        <w:tc>
+          <w:tcPr>
+            <w:tcW w:w="704" w:type="dxa"/>
+          </w:tcPr>
+          <w:p>
+            <w:pPr>
+              <w:jc w:val="center"/>
+            </w:pPr>
+            <w:r>
+              <w:t>1</w:t>
+            </w:r>
+          </w:p>
+        </w:tc>
+        <w:tc>
+          <w:tcPr>
+            <w:tcW w:w="709" w:type="dxa"/>
+          </w:tcPr>
+          <w:p>
+            <w:r>
+              <w:t>A</w:t>
+            </w:r>
+          </w:p>
+        </w:tc>
+        <w:tc>
+          <w:tcPr>
+            <w:tcW w:w="2551" w:type="dxa"/>
+          </w:tcPr>
+          <w:p>
+            <w:r>
+              <w:t>En cours de validation</w:t>
+            </w:r>
+          </w:p>
+        </w:tc>
+        <w:tc>
+          <w:tcPr>
+            <w:tcW w:w="6492" w:type="dxa"/>
+          </w:tcPr>
+          <w:p>
+            <w:r>
+              <w:t>Un</w:t>
+            </w:r>
+            <w:bookmarkStart w:id="4" w:name="_GoBack"/>
+            <w:bookmarkEnd w:id="4"/>
+            <w:r>
+              <w:t xml:space="preserve">e fois qu’une NC a été créé, elle porte le statut </w:t>
+            </w:r>
+            <w:r>
+              <w:t xml:space="preserve">e NC  </w:t>
+            </w:r>
+          </w:p>
+        </w:tc>
+      </w:tr>
+      <w:tr>
+        <w:tc>
+          <w:tcPr>
+            <w:tcW w:w="704" w:type="dxa"/>
+          </w:tcPr>
+          <w:p>
+            <w:pPr>
+              <w:jc w:val="center"/>
+            </w:pPr>
+            <w:r>
+              <w:t>2</w:t>
+            </w:r>
+          </w:p>
+        </w:tc>
+        <w:tc>
+          <w:tcPr>
+            <w:tcW w:w="709" w:type="dxa"/>
+          </w:tcPr>
+          <w:p>
+            <w:r>
+              <w:t>B</w:t>
+            </w:r>
+          </w:p>
+        </w:tc>
+        <w:tc>
+          <w:tcPr>
+            <w:tcW w:w="2551" w:type="dxa"/>
+          </w:tcPr>
+          <w:p>
+            <w:r>
+              <w:t>En attente de solution</w:t>
+            </w:r>
+          </w:p>
+        </w:tc>
+        <w:tc>
+          <w:tcPr>
+            <w:tcW w:w="6492" w:type="dxa"/>
+          </w:tcPr>
+          <w:p/>
+        </w:tc>
+      </w:tr>
+      <w:tr>
+        <w:tc>
+          <w:tcPr>
+            <w:tcW w:w="704" w:type="dxa"/>
+          </w:tcPr>
+          <w:p>
+            <w:pPr>
+              <w:jc w:val="center"/>
+            </w:pPr>
+            <w:r>
+              <w:t>3</w:t>
+            </w:r>
+          </w:p>
+        </w:tc>
+        <w:tc>
+          <w:tcPr>
+            <w:tcW w:w="709" w:type="dxa"/>
+          </w:tcPr>
+          <w:p>
+            <w:r>
+              <w:t>C</w:t>
+            </w:r>
+          </w:p>
+        </w:tc>
+        <w:tc>
+          <w:tcPr>
+            <w:tcW w:w="2551" w:type="dxa"/>
+          </w:tcPr>
+          <w:p>
+            <w:r>
+              <w:t>En cours</w:t>
+            </w:r>
+          </w:p>
+        </w:tc>
+        <w:tc>
+          <w:tcPr>
+            <w:tcW w:w="6492" w:type="dxa"/>
+          </w:tcPr>
+          <w:p/>
+          <w:p>
+            <w:r>
+              <w:t>En cours</w:t>
+            </w:r>
+          </w:p>
+          <w:p>
+            <w:r>
+              <w:t>Postposé</w:t>
+            </w:r>
+          </w:p>
+          <w:p>
+            <w:r>
+              <w:t>En retard</w:t>
+            </w:r>
+          </w:p>
+        </w:tc>
+      </w:tr>
+      <w:tr>
+        <w:tc>
+          <w:tcPr>
+            <w:tcW w:w="704" w:type="dxa"/>
+          </w:tcPr>
+          <w:p>
+            <w:pPr>
+              <w:jc w:val="center"/>
+            </w:pPr>
+            <w:r>
+              <w:t>4</w:t>
+            </w:r>
+          </w:p>
+        </w:tc>
+        <w:tc>
+          <w:tcPr>
+            <w:tcW w:w="709" w:type="dxa"/>
+          </w:tcPr>
+          <w:p>
+            <w:r>
+              <w:t>D</w:t>
+            </w:r>
+          </w:p>
+        </w:tc>
+        <w:tc>
+          <w:tcPr>
+            <w:tcW w:w="2551" w:type="dxa"/>
+          </w:tcPr>
+          <w:p>
+            <w:r>
+              <w:t>Terminée</w:t>
+            </w:r>
+          </w:p>
+        </w:tc>
+        <w:tc>
+          <w:tcPr>
+            <w:tcW w:w="6492" w:type="dxa"/>
+          </w:tcPr>
+          <w:p/>
+        </w:tc>
+      </w:tr>
+      <w:tr>
+        <w:tc>
+          <w:tcPr>
+            <w:tcW w:w="704" w:type="dxa"/>
+          </w:tcPr>
+          <w:p>
+            <w:pPr>
+              <w:jc w:val="center"/>
+            </w:pPr>
+            <w:r>
+              <w:t>5</w:t>
+            </w:r>
+          </w:p>
+        </w:tc>
+        <w:tc>
+          <w:tcPr>
+            <w:tcW w:w="709" w:type="dxa"/>
+          </w:tcPr>
+          <w:p>
+            <w:r>
+              <w:t>E</w:t>
+            </w:r>
+          </w:p>
+        </w:tc>
+        <w:tc>
+          <w:tcPr>
+            <w:tcW w:w="2551" w:type="dxa"/>
+          </w:tcPr>
+          <w:p>
+            <w:r>
+              <w:t>Annulée</w:t>
+            </w:r>
+          </w:p>
+        </w:tc>
+        <w:tc>
+          <w:tcPr>
+            <w:tcW w:w="6492" w:type="dxa"/>
+          </w:tcPr>
+          <w:p/>
+        </w:tc>
+      </w:tr>
+      <w:tr>
+        <w:tc>
+          <w:tcPr>
+            <w:tcW w:w="704" w:type="dxa"/>
+          </w:tcPr>
+          <w:p>
+            <w:pPr>
+              <w:jc w:val="center"/>
+            </w:pPr>
+            <w:r>
+              <w:t>6</w:t>
+            </w:r>
+          </w:p>
+        </w:tc>
+        <w:tc>
+          <w:tcPr>
+            <w:tcW w:w="709" w:type="dxa"/>
+          </w:tcPr>
+          <w:p/>
+        </w:tc>
+        <w:tc>
+          <w:tcPr>
+            <w:tcW w:w="2551" w:type="dxa"/>
+          </w:tcPr>
+          <w:p/>
+        </w:tc>
+        <w:tc>
+          <w:tcPr>
+            <w:tcW w:w="6492" w:type="dxa"/>
+          </w:tcPr>
+          <w:p/>
+        </w:tc>
+      </w:tr>
+    </w:tbl>
+    <w:p>
+      <w:pPr>
+        <w:spacing w:after="0"/>
+      </w:pPr>
+    </w:p>
+    <w:p>
+      <w:pPr>
+        <w:spacing w:after="0"/>
+      </w:pPr>
+    </w:p>
+    <w:p>
+      <w:pPr>
+        <w:spacing w:after="0"/>
+      </w:pPr>
+    </w:p>
+    <w:p>
+      <w:pPr>
+        <w:spacing w:after="0"/>
+      </w:pPr>
+    </w:p>
+    <w:p>
+      <w:pPr>
+        <w:spacing w:after="0"/>
+      </w:pPr>
+    </w:p>
+    <w:p>
+      <w:pPr>
+        <w:pStyle w:val="Titre1"/>
+        <w:numPr>
+          <w:ilvl w:val="0"/>
+          <w:numId w:val="15"/>
+        </w:numPr>
+        <w:rPr>
+          <w:b/>
+        </w:rPr>
+      </w:pPr>
+      <w:bookmarkStart w:id="5" w:name="_Toc451370135"/>
+      <w:r>
+        <w:rPr>
+          <w:b/>
+        </w:rPr>
+        <w:t xml:space="preserve">PI : </w:t>
+      </w:r>
+      <w:r>
+        <w:rPr>
+          <w:b/>
+        </w:rPr>
+        <w:t xml:space="preserve">Extension </w:t>
+      </w:r>
+      <w:proofErr w:type="spellStart"/>
+      <w:r>
+        <w:rPr>
+          <w:b/>
+        </w:rPr>
+        <w:t>Primefaces</w:t>
+      </w:r>
+      <w:proofErr w:type="spellEnd"/>
+      <w:r>
+        <w:rPr>
+          <w:b/>
+        </w:rPr>
+        <w:t> :</w:t>
+      </w:r>
+      <w:bookmarkEnd w:id="5"/>
+    </w:p>
+    <w:p>
+      <w:pPr>
+        <w:spacing w:after="0"/>
+      </w:pPr>
+    </w:p>
+    <w:p>
+      <w:pPr>
+        <w:spacing w:after="0"/>
+      </w:pPr>
+      <w:r>
+        <w:t xml:space="preserve">Toutes les extensions faites sur </w:t>
+      </w:r>
+      <w:proofErr w:type="spellStart"/>
+      <w:r>
+        <w:t>Primefaces</w:t>
+      </w:r>
+      <w:proofErr w:type="spellEnd"/>
+      <w:r>
+        <w:t xml:space="preserve"> pour l’application ISM porte le préfixe « pi »</w:t>
+      </w:r>
+      <w:r>
+        <w:t>.</w:t>
+      </w:r>
+    </w:p>
+    <w:p>
+      <w:pPr>
+        <w:spacing w:after="0"/>
+      </w:pPr>
+    </w:p>
+    <w:p>
+      <w:pPr>
+        <w:pStyle w:val="Titre2"/>
+        <w:numPr>
+          <w:ilvl w:val="1"/>
+          <w:numId w:val="13"/>
+        </w:numPr>
+        <w:rPr>
+          <w:b/>
+        </w:rPr>
+      </w:pPr>
+      <w:bookmarkStart w:id="6" w:name="_Toc451370136"/>
+      <w:r>
+        <w:rPr>
+          <w:b/>
+        </w:rPr>
+        <w:t xml:space="preserve">Extension du </w:t>
+      </w:r>
+      <w:r>
+        <w:rPr>
+          <w:b/>
+        </w:rPr>
+        <w:t>Ruban</w:t>
+      </w:r>
+      <w:bookmarkEnd w:id="6"/>
+    </w:p>
+    <w:p>
+      <w:pPr>
+        <w:spacing w:after="0"/>
+      </w:pPr>
+    </w:p>
+    <w:p>
+      <w:pPr>
+        <w:spacing w:after="0"/>
+      </w:pPr>
+      <w:r>
+        <w:t>Afin d’améliorer les performances du ruban, le ruban de la</w:t>
+      </w:r>
+      <w:r>
+        <w:t xml:space="preserve"> bibliothèque </w:t>
+      </w:r>
+      <w:proofErr w:type="spellStart"/>
+      <w:r>
+        <w:t>Primefaces</w:t>
+      </w:r>
+      <w:proofErr w:type="spellEnd"/>
+      <w:r>
+        <w:t xml:space="preserve"> a été personnalisé</w:t>
+      </w:r>
+      <w:r>
+        <w:t>.</w:t>
+      </w:r>
+    </w:p>
+    <w:p>
+      <w:pPr>
+        <w:spacing w:after="0"/>
+      </w:pPr>
+      <w:r>
+        <w:t>Le but est de fournir les fonctionnalités décrites ci-dessous.</w:t>
+      </w:r>
+    </w:p>
+    <w:p>
+      <w:pPr>
+        <w:spacing w:after="0"/>
+      </w:pPr>
+    </w:p>
+    <w:p>
+      <w:pPr>
+        <w:pStyle w:val="Titre3"/>
+        <w:numPr>
+          <w:ilvl w:val="2"/>
+          <w:numId w:val="13"/>
+        </w:numPr>
+        <w:rPr>
+          <w:b/>
+        </w:rPr>
+      </w:pPr>
+      <w:bookmarkStart w:id="7" w:name="_Toc451370137"/>
+      <w:r>
+        <w:rPr>
+          <w:b/>
+        </w:rPr>
+        <w:t xml:space="preserve">Ajout de la </w:t>
+      </w:r>
+      <w:r>
+        <w:rPr>
+          <w:b/>
+        </w:rPr>
+        <w:t>barre « </w:t>
+      </w:r>
+      <w:proofErr w:type="spellStart"/>
+      <w:r>
+        <w:rPr>
+          <w:b/>
+        </w:rPr>
+        <w:t>shortcut</w:t>
+      </w:r>
+      <w:proofErr w:type="spellEnd"/>
+      <w:r>
+        <w:rPr>
+          <w:b/>
+        </w:rPr>
+        <w:t> »</w:t>
+      </w:r>
+      <w:bookmarkEnd w:id="7"/>
+    </w:p>
+    <w:p>
+      <w:pPr>
+        <w:spacing w:after="0"/>
+        <w:rPr>
+          <w:sz w:val="20"/>
+        </w:rPr>
+      </w:pPr>
+    </w:p>
+    <w:p>
+      <w:pPr>
+        <w:spacing w:after="0"/>
+        <w:rPr>
+          <w:sz w:val="20"/>
+        </w:rPr>
+      </w:pPr>
+      <w:r>
+        <w:rPr>
+          <w:sz w:val="20"/>
+        </w:rPr>
+        <w:t>La barre « </w:t>
+      </w:r>
+      <w:proofErr w:type="spellStart"/>
+      <w:r>
+        <w:rPr>
+          <w:sz w:val="20"/>
+        </w:rPr>
+        <w:t>shortcut</w:t>
+      </w:r>
+      <w:proofErr w:type="spellEnd"/>
+      <w:r>
+        <w:rPr>
+          <w:sz w:val="20"/>
+        </w:rPr>
+        <w:t> » est une barre de raccourci des menus, fonctionnalités les plus courantes. Le but étant de permettre une rapidité d’exécution sur certain tâche de l’application.</w:t>
+      </w:r>
+    </w:p>
+    <w:p>
+      <w:pPr>
+        <w:spacing w:after="0"/>
+        <w:rPr>
+          <w:sz w:val="20"/>
+        </w:rPr>
+      </w:pPr>
+    </w:p>
+    <w:p>
+      <w:pPr>
+        <w:pStyle w:val="Paragraphedeliste"/>
+        <w:numPr>
+          <w:ilvl w:val="3"/>
+          <w:numId w:val="13"/>
+        </w:numPr>
+        <w:spacing w:after="0"/>
+        <w:rPr>
+          <w:i/>
+          <w:sz w:val="20"/>
+          <w:u w:val="single"/>
+        </w:rPr>
+      </w:pPr>
+      <w:r>
+        <w:rPr>
+          <w:i/>
+          <w:sz w:val="20"/>
+          <w:u w:val="single"/>
+        </w:rPr>
+        <w:t>Une zone de boutons « raccourci »</w:t>
+      </w:r>
+      <w:r>
+        <w:rPr>
+          <w:i/>
+          <w:sz w:val="20"/>
+          <w:u w:val="single"/>
+        </w:rPr>
+        <w:t> :</w:t>
+      </w:r>
+    </w:p>
+    <w:p>
+      <w:pPr>
+        <w:pStyle w:val="Paragraphedeliste"/>
+        <w:spacing w:after="0"/>
+        <w:ind w:left="709"/>
+        <w:rPr>
+          <w:sz w:val="20"/>
+        </w:rPr>
+      </w:pPr>
+      <w:r>
+        <w:rPr>
+          <w:sz w:val="20"/>
+        </w:rPr>
+        <w:t xml:space="preserve">Elle est placée sur la gauche. Elle est composée d’un bouton d’options et une série de raccourci. </w:t>
+      </w:r>
+    </w:p>
+    <w:p>
+      <w:pPr>
+        <w:pStyle w:val="Paragraphedeliste"/>
+        <w:spacing w:after="0"/>
+        <w:ind w:left="709"/>
+        <w:rPr>
+          <w:sz w:val="20"/>
+        </w:rPr>
+      </w:pPr>
+      <w:r>
+        <w:rPr>
+          <w:sz w:val="20"/>
+        </w:rPr>
+        <w:t>Le bouton d’options</w:t>
+      </w:r>
+      <w:r>
+        <w:rPr>
+          <w:sz w:val="20"/>
+        </w:rPr>
+        <w:t xml:space="preserve"> (ci-dessous en jaune)</w:t>
+      </w:r>
+      <w:r>
+        <w:rPr>
+          <w:sz w:val="20"/>
+        </w:rPr>
+        <w:t xml:space="preserve"> contrôle les raccourcis et les options (voir le paragraphe </w:t>
+      </w:r>
+      <w:r>
+        <w:rPr>
+          <w:sz w:val="20"/>
+        </w:rPr>
+        <w:fldChar w:fldCharType="begin"/>
+      </w:r>
+      <w:r>
+        <w:rPr>
+          <w:sz w:val="20"/>
+        </w:rPr>
+        <w:instrText xml:space="preserve"> PAGEREF _Ref451157809 \h </w:instrText>
+      </w:r>
+      <w:r>
+        <w:rPr>
+          <w:sz w:val="20"/>
+        </w:rPr>
+      </w:r>
+      <w:r>
+        <w:rPr>
+          <w:sz w:val="20"/>
+        </w:rPr>
+        <w:fldChar w:fldCharType="separate"/>
+      </w:r>
+      <w:r>
+        <w:rPr>
+          <w:noProof/>
+          <w:sz w:val="20"/>
+        </w:rPr>
+        <w:t>1</w:t>
+      </w:r>
+      <w:r>
+        <w:rPr>
+          <w:sz w:val="20"/>
+        </w:rPr>
+        <w:fldChar w:fldCharType="end"/>
+      </w:r>
+      <w:r>
+        <w:rPr>
+          <w:sz w:val="20"/>
+        </w:rPr>
+        <w:t>). Ce</w:t>
+      </w:r>
+      <w:r>
+        <w:rPr>
+          <w:sz w:val="20"/>
+        </w:rPr>
+        <w:t>tte zone se présente comme le montre la figure ci-dessous (</w:t>
+      </w:r>
+      <w:r>
+        <w:rPr>
+          <w:sz w:val="20"/>
+        </w:rPr>
+        <w:fldChar w:fldCharType="begin"/>
+      </w:r>
+      <w:r>
+        <w:rPr>
+          <w:sz w:val="20"/>
+        </w:rPr>
+        <w:instrText xml:space="preserve"> REF _Ref451329666 \h </w:instrText>
+      </w:r>
+      <w:r>
+        <w:rPr>
+          <w:sz w:val="20"/>
+        </w:rPr>
+      </w:r>
+      <w:r>
+        <w:rPr>
+          <w:sz w:val="20"/>
+        </w:rPr>
+        <w:fldChar w:fldCharType="separate"/>
+      </w:r>
+      <w:r>
+        <w:t xml:space="preserve">Figure </w:t>
+      </w:r>
+      <w:r>
+        <w:rPr>
+          <w:noProof/>
+        </w:rPr>
+        <w:t>1</w:t>
+      </w:r>
+      <w:r>
+        <w:t xml:space="preserve"> Ruban (barre de raccourci) - description du menu option</w:t>
+      </w:r>
+      <w:r>
+        <w:rPr>
+          <w:sz w:val="20"/>
+        </w:rPr>
+        <w:fldChar w:fldCharType="end"/>
+      </w:r>
+      <w:r>
+        <w:rPr>
+          <w:sz w:val="20"/>
+        </w:rPr>
+        <w:t>).</w:t>
+      </w:r>
+    </w:p>
+    <w:p>
+      <w:pPr>
+        <w:pStyle w:val="Paragraphedeliste"/>
+        <w:spacing w:after="0"/>
+        <w:ind w:left="709"/>
+        <w:rPr>
+          <w:sz w:val="20"/>
+        </w:rPr>
+      </w:pPr>
+    </w:p>
+    <w:p>
+      <w:pPr>
+        <w:keepNext/>
+        <w:spacing w:after="0"/>
+        <w:ind w:left="709"/>
+        <w:jc w:val="center"/>
+      </w:pPr>
+      <w:r>
+        <w:object w:dxaOrig="10531" w:dyaOrig="1681">
+          <v:shape id="_x0000_i1026" type="#_x0000_t75" style="width:290.4pt;height:46.2pt" o:ole="">
+            <v:imagedata r:id="rId10" o:title=""/>
+          </v:shape>
+          <o:OLEObject Type="Embed" ProgID="Visio.Drawing.15" ShapeID="_x0000_i1026" DrawAspect="Content" ObjectID="_1525191768" r:id="rId11"/>
+        </w:object>
+      </w:r>
+    </w:p>
+    <w:p>
+      <w:pPr>
+        <w:pStyle w:val="Lgende"/>
+        <w:jc w:val="center"/>
+      </w:pPr>
+      <w:bookmarkStart w:id="8" w:name="_Ref451329666"/>
+      <w:r>
+        <w:rPr>
+          <w:sz w:val="20"/>
+        </w:rPr>
+        <w:object w:dxaOrig="1440" w:dyaOrig="1440">
+          <v:shape id="_x0000_s1026" type="#_x0000_t75" style="position:absolute;left:0;text-align:left;margin-left:409.05pt;margin-top:13.55pt;width:114.3pt;height:132.75pt;z-index:251659264;mso-position-horizontal-relative:text;mso-position-vertical-relative:text">
+            <v:imagedata r:id="rId12" o:title=""/>
+            <w10:wrap type="square"/>
+          </v:shape>
+          <o:OLEObject Type="Embed" ProgID="Visio.Drawing.15" ShapeID="_x0000_s1026" DrawAspect="Content" ObjectID="_1525191778" r:id="rId13"/>
+        </w:object>
+      </w:r>
       <w:r>
         <w:t xml:space="preserve">Figure </w:t>
       </w:r>
@@ -1187,757 +2295,9 @@
           <w:rPr>
             <w:noProof/>
           </w:rPr>
-          <w:t>1</w:t>
+          <w:t>2</w:t>
         </w:r>
       </w:fldSimple>
-      <w:r>
-        <w:t xml:space="preserve"> Diagramme ESS (Entreprise Société Staff)</w:t>
-      </w:r>
-    </w:p>
-    <w:p>
-      <w:pPr>
-        <w:spacing w:after="0"/>
-      </w:pPr>
-    </w:p>
-    <w:p>
-      <w:pPr>
-        <w:spacing w:after="0"/>
-      </w:pPr>
-    </w:p>
-    <w:p>
-      <w:pPr>
-        <w:pStyle w:val="Titre1"/>
-        <w:numPr>
-          <w:ilvl w:val="0"/>
-          <w:numId w:val="15"/>
-        </w:numPr>
-        <w:rPr>
-          <w:b/>
-        </w:rPr>
-      </w:pPr>
-      <w:r>
-        <w:rPr>
-          <w:b/>
-        </w:rPr>
-        <w:t>Architecture CRUD</w:t>
-      </w:r>
-    </w:p>
-    <w:p>
-      <w:pPr>
-        <w:spacing w:after="0"/>
-      </w:pPr>
-    </w:p>
-    <w:p>
-      <w:pPr>
-        <w:spacing w:after="0"/>
-      </w:pPr>
-      <w:r>
-        <w:t>Afin de simplifier la prise en main de l’application la structure présente dans ce chapitre doit être utilisée. Effectivement, l’outil étant orienté base de données, il faut disposer des 4 fonctionnalités CRUD les plus connus : Créer (</w:t>
-      </w:r>
-      <w:proofErr w:type="spellStart"/>
-      <w:r>
-        <w:t>Create</w:t>
-      </w:r>
-      <w:proofErr w:type="spellEnd"/>
-      <w:r>
-        <w:t>), Lecture (Read), Editer/Modifier (Update), Supprimer (</w:t>
-      </w:r>
-      <w:proofErr w:type="spellStart"/>
-      <w:r>
-        <w:t>Delete</w:t>
-      </w:r>
-      <w:proofErr w:type="spellEnd"/>
-      <w:r>
-        <w:t>).</w:t>
-      </w:r>
-    </w:p>
-    <w:p>
-      <w:pPr>
-        <w:spacing w:after="0"/>
-      </w:pPr>
-    </w:p>
-    <w:p>
-      <w:pPr>
-        <w:pStyle w:val="Titre2"/>
-        <w:numPr>
-          <w:ilvl w:val="1"/>
-          <w:numId w:val="15"/>
-        </w:numPr>
-        <w:rPr>
-          <w:b/>
-        </w:rPr>
-      </w:pPr>
-      <w:r>
-        <w:rPr>
-          <w:b/>
-        </w:rPr>
-        <w:t>Diagramme CRUD</w:t>
-      </w:r>
-    </w:p>
-    <w:p>
-      <w:pPr>
-        <w:spacing w:after="0"/>
-      </w:pPr>
-    </w:p>
-    <w:p>
-      <w:pPr>
-        <w:spacing w:after="0"/>
-      </w:pPr>
-      <w:r>
-        <w:rPr>
-          <w:noProof/>
-        </w:rPr>
-        <w:object w:dxaOrig="225" w:dyaOrig="225">
-          <v:shape id="_x0000_s1036" type="#_x0000_t75" style="position:absolute;left:0;text-align:left;margin-left:0;margin-top:3.25pt;width:215.4pt;height:297.6pt;z-index:251663360;mso-position-horizontal-relative:text;mso-position-vertical-relative:text">
-            <v:imagedata r:id="rId8" o:title=""/>
-            <w10:wrap type="square"/>
-          </v:shape>
-          <o:OLEObject Type="Embed" ProgID="Visio.Drawing.15" ShapeID="_x0000_s1036" DrawAspect="Content" ObjectID="_1525114323" r:id="rId9"/>
-        </w:object>
-      </w:r>
-    </w:p>
-    <w:p>
-      <w:pPr>
-        <w:spacing w:after="0"/>
-      </w:pPr>
-      <w:r>
-        <w:t xml:space="preserve">Le diagramme ci-contre présente la structure de l’architecture CRUD à respecter. </w:t>
-      </w:r>
-    </w:p>
-    <w:p>
-      <w:pPr>
-        <w:spacing w:after="0"/>
-      </w:pPr>
-      <w:r>
-        <w:t>Effectivement, chaque fonctionnalité de l’application doit être munie des possibilités suivantes :</w:t>
-      </w:r>
-    </w:p>
-    <w:p>
-      <w:pPr>
-        <w:pStyle w:val="Paragraphedeliste"/>
-        <w:numPr>
-          <w:ilvl w:val="0"/>
-          <w:numId w:val="16"/>
-        </w:numPr>
-        <w:spacing w:after="0"/>
-      </w:pPr>
-      <w:r>
-        <w:t>Consultation de liste ou création de la fonctionnalité,</w:t>
-      </w:r>
-    </w:p>
-    <w:p>
-      <w:pPr>
-        <w:pStyle w:val="Paragraphedeliste"/>
-        <w:numPr>
-          <w:ilvl w:val="0"/>
-          <w:numId w:val="16"/>
-        </w:numPr>
-        <w:spacing w:after="0"/>
-      </w:pPr>
-      <w:r>
-        <w:t>Une fois dans la visualisation en liste ou tableau, créer – aperçu – supprimer</w:t>
-      </w:r>
-    </w:p>
-    <w:p>
-      <w:pPr>
-        <w:pStyle w:val="Paragraphedeliste"/>
-        <w:numPr>
-          <w:ilvl w:val="0"/>
-          <w:numId w:val="16"/>
-        </w:numPr>
-        <w:spacing w:after="0"/>
-      </w:pPr>
-      <w:r>
-        <w:t>Seule une visualisation permet d’éditer ou de supprimer</w:t>
-      </w:r>
-    </w:p>
-    <w:p>
-      <w:pPr>
-        <w:pStyle w:val="Paragraphedeliste"/>
-        <w:numPr>
-          <w:ilvl w:val="0"/>
-          <w:numId w:val="16"/>
-        </w:numPr>
-        <w:spacing w:after="0"/>
-      </w:pPr>
-      <w:r>
-        <w:t>A chaque option, CRUD, la possibilité de valider ou d’annuler permet de retourner à la vue de la liste.</w:t>
-      </w:r>
-    </w:p>
-    <w:p>
-      <w:pPr>
-        <w:spacing w:after="0"/>
-      </w:pPr>
-    </w:p>
-    <w:p>
-      <w:pPr>
-        <w:spacing w:after="0"/>
-      </w:pPr>
-    </w:p>
-    <w:p>
-      <w:pPr>
-        <w:spacing w:after="0"/>
-      </w:pPr>
-    </w:p>
-    <w:p>
-      <w:pPr>
-        <w:spacing w:after="0"/>
-      </w:pPr>
-    </w:p>
-    <w:p>
-      <w:pPr>
-        <w:spacing w:after="0"/>
-      </w:pPr>
-    </w:p>
-    <w:p>
-      <w:pPr>
-        <w:spacing w:after="0"/>
-      </w:pPr>
-    </w:p>
-    <w:p>
-      <w:pPr>
-        <w:spacing w:after="0"/>
-      </w:pPr>
-    </w:p>
-    <w:p>
-      <w:pPr>
-        <w:spacing w:after="0"/>
-      </w:pPr>
-    </w:p>
-    <w:p>
-      <w:pPr>
-        <w:spacing w:after="0"/>
-      </w:pPr>
-    </w:p>
-    <w:p>
-      <w:pPr>
-        <w:spacing w:after="0"/>
-      </w:pPr>
-    </w:p>
-    <w:p>
-      <w:pPr>
-        <w:spacing w:after="0"/>
-      </w:pPr>
-    </w:p>
-    <w:p>
-      <w:pPr>
-        <w:spacing w:after="0"/>
-      </w:pPr>
-      <w:bookmarkStart w:id="3" w:name="_GoBack"/>
-      <w:bookmarkEnd w:id="3"/>
-    </w:p>
-    <w:p>
-      <w:pPr>
-        <w:pStyle w:val="Titre1"/>
-        <w:numPr>
-          <w:ilvl w:val="0"/>
-          <w:numId w:val="15"/>
-        </w:numPr>
-        <w:rPr>
-          <w:b/>
-        </w:rPr>
-      </w:pPr>
-      <w:bookmarkStart w:id="4" w:name="_Toc451370134"/>
-      <w:r>
-        <w:rPr>
-          <w:b/>
-        </w:rPr>
-        <w:t>Structure des non conformités</w:t>
-      </w:r>
-      <w:bookmarkEnd w:id="4"/>
-    </w:p>
-    <w:p>
-      <w:pPr>
-        <w:spacing w:after="0"/>
-      </w:pPr>
-    </w:p>
-    <w:p>
-      <w:pPr>
-        <w:spacing w:after="0"/>
-      </w:pPr>
-    </w:p>
-    <w:p>
-      <w:pPr>
-        <w:spacing w:after="0"/>
-      </w:pPr>
-    </w:p>
-    <w:p>
-      <w:pPr>
-        <w:spacing w:after="0"/>
-      </w:pPr>
-    </w:p>
-    <w:p>
-      <w:pPr>
-        <w:spacing w:after="0"/>
-      </w:pPr>
-    </w:p>
-    <w:p>
-      <w:pPr>
-        <w:spacing w:after="0"/>
-      </w:pPr>
-    </w:p>
-    <w:p>
-      <w:pPr>
-        <w:spacing w:after="0"/>
-      </w:pPr>
-    </w:p>
-    <w:p>
-      <w:pPr>
-        <w:pStyle w:val="Titre1"/>
-        <w:numPr>
-          <w:ilvl w:val="0"/>
-          <w:numId w:val="15"/>
-        </w:numPr>
-        <w:rPr>
-          <w:b/>
-        </w:rPr>
-      </w:pPr>
-      <w:bookmarkStart w:id="5" w:name="_Toc451370135"/>
-      <w:r>
-        <w:rPr>
-          <w:b/>
-        </w:rPr>
-        <w:t xml:space="preserve">PI : </w:t>
-      </w:r>
-      <w:r>
-        <w:rPr>
-          <w:b/>
-        </w:rPr>
-        <w:t xml:space="preserve">Extension </w:t>
-      </w:r>
-      <w:proofErr w:type="spellStart"/>
-      <w:r>
-        <w:rPr>
-          <w:b/>
-        </w:rPr>
-        <w:t>Primefaces</w:t>
-      </w:r>
-      <w:proofErr w:type="spellEnd"/>
-      <w:r>
-        <w:rPr>
-          <w:b/>
-        </w:rPr>
-        <w:t> :</w:t>
-      </w:r>
-      <w:bookmarkEnd w:id="5"/>
-    </w:p>
-    <w:p>
-      <w:pPr>
-        <w:spacing w:after="0"/>
-      </w:pPr>
-    </w:p>
-    <w:p>
-      <w:pPr>
-        <w:spacing w:after="0"/>
-      </w:pPr>
-      <w:r>
-        <w:t xml:space="preserve">Toutes les extensions faites sur </w:t>
-      </w:r>
-      <w:proofErr w:type="spellStart"/>
-      <w:r>
-        <w:t>Primefaces</w:t>
-      </w:r>
-      <w:proofErr w:type="spellEnd"/>
-      <w:r>
-        <w:t xml:space="preserve"> pour l’application ISM porte le préfixe « pi »</w:t>
-      </w:r>
-      <w:r>
-        <w:t>.</w:t>
-      </w:r>
-    </w:p>
-    <w:p>
-      <w:pPr>
-        <w:spacing w:after="0"/>
-      </w:pPr>
-    </w:p>
-    <w:p>
-      <w:pPr>
-        <w:pStyle w:val="Titre2"/>
-        <w:numPr>
-          <w:ilvl w:val="1"/>
-          <w:numId w:val="13"/>
-        </w:numPr>
-        <w:rPr>
-          <w:b/>
-        </w:rPr>
-      </w:pPr>
-      <w:bookmarkStart w:id="6" w:name="_Toc451370136"/>
-      <w:r>
-        <w:rPr>
-          <w:b/>
-        </w:rPr>
-        <w:t xml:space="preserve">Extension du </w:t>
-      </w:r>
-      <w:r>
-        <w:rPr>
-          <w:b/>
-        </w:rPr>
-        <w:t>Ruban</w:t>
-      </w:r>
-      <w:bookmarkEnd w:id="6"/>
-    </w:p>
-    <w:p>
-      <w:pPr>
-        <w:spacing w:after="0"/>
-      </w:pPr>
-    </w:p>
-    <w:p>
-      <w:pPr>
-        <w:spacing w:after="0"/>
-      </w:pPr>
-      <w:r>
-        <w:t>Afin d’améliorer les performances du ruban, le ruban de la</w:t>
-      </w:r>
-      <w:r>
-        <w:t xml:space="preserve"> bibliothèque </w:t>
-      </w:r>
-      <w:proofErr w:type="spellStart"/>
-      <w:r>
-        <w:t>Primefaces</w:t>
-      </w:r>
-      <w:proofErr w:type="spellEnd"/>
-      <w:r>
-        <w:t xml:space="preserve"> a été personnalisé</w:t>
-      </w:r>
-      <w:r>
-        <w:t>.</w:t>
-      </w:r>
-    </w:p>
-    <w:p>
-      <w:pPr>
-        <w:spacing w:after="0"/>
-      </w:pPr>
-      <w:r>
-        <w:t>Le but est de fournir les fonctionnalités décrites ci-dessous.</w:t>
-      </w:r>
-    </w:p>
-    <w:p>
-      <w:pPr>
-        <w:spacing w:after="0"/>
-      </w:pPr>
-    </w:p>
-    <w:p>
-      <w:pPr>
-        <w:pStyle w:val="Titre3"/>
-        <w:numPr>
-          <w:ilvl w:val="2"/>
-          <w:numId w:val="13"/>
-        </w:numPr>
-        <w:rPr>
-          <w:b/>
-        </w:rPr>
-      </w:pPr>
-      <w:bookmarkStart w:id="7" w:name="_Toc451370137"/>
-      <w:r>
-        <w:rPr>
-          <w:b/>
-        </w:rPr>
-        <w:t xml:space="preserve">Ajout de la </w:t>
-      </w:r>
-      <w:r>
-        <w:rPr>
-          <w:b/>
-        </w:rPr>
-        <w:t>barre « </w:t>
-      </w:r>
-      <w:proofErr w:type="spellStart"/>
-      <w:r>
-        <w:rPr>
-          <w:b/>
-        </w:rPr>
-        <w:t>shortcut</w:t>
-      </w:r>
-      <w:proofErr w:type="spellEnd"/>
-      <w:r>
-        <w:rPr>
-          <w:b/>
-        </w:rPr>
-        <w:t> »</w:t>
-      </w:r>
-      <w:bookmarkEnd w:id="7"/>
-    </w:p>
-    <w:p>
-      <w:pPr>
-        <w:spacing w:after="0"/>
-        <w:rPr>
-          <w:sz w:val="20"/>
-        </w:rPr>
-      </w:pPr>
-    </w:p>
-    <w:p>
-      <w:pPr>
-        <w:spacing w:after="0"/>
-        <w:rPr>
-          <w:sz w:val="20"/>
-        </w:rPr>
-      </w:pPr>
-      <w:r>
-        <w:rPr>
-          <w:sz w:val="20"/>
-        </w:rPr>
-        <w:t>La barre « </w:t>
-      </w:r>
-      <w:proofErr w:type="spellStart"/>
-      <w:r>
-        <w:rPr>
-          <w:sz w:val="20"/>
-        </w:rPr>
-        <w:t>shortcut</w:t>
-      </w:r>
-      <w:proofErr w:type="spellEnd"/>
-      <w:r>
-        <w:rPr>
-          <w:sz w:val="20"/>
-        </w:rPr>
-        <w:t> » est une barre de raccourci des menus, fonctionnalités les plus courantes. Le but étant de permettre une rapidité d’exécution sur certain tâche de l’application.</w:t>
-      </w:r>
-    </w:p>
-    <w:p>
-      <w:pPr>
-        <w:spacing w:after="0"/>
-        <w:rPr>
-          <w:sz w:val="20"/>
-        </w:rPr>
-      </w:pPr>
-    </w:p>
-    <w:p>
-      <w:pPr>
-        <w:pStyle w:val="Paragraphedeliste"/>
-        <w:numPr>
-          <w:ilvl w:val="3"/>
-          <w:numId w:val="13"/>
-        </w:numPr>
-        <w:spacing w:after="0"/>
-        <w:rPr>
-          <w:i/>
-          <w:sz w:val="20"/>
-          <w:u w:val="single"/>
-        </w:rPr>
-      </w:pPr>
-      <w:r>
-        <w:rPr>
-          <w:i/>
-          <w:sz w:val="20"/>
-          <w:u w:val="single"/>
-        </w:rPr>
-        <w:t>Une zone de boutons « raccourci »</w:t>
-      </w:r>
-      <w:r>
-        <w:rPr>
-          <w:i/>
-          <w:sz w:val="20"/>
-          <w:u w:val="single"/>
-        </w:rPr>
-        <w:t> :</w:t>
-      </w:r>
-    </w:p>
-    <w:p>
-      <w:pPr>
-        <w:pStyle w:val="Paragraphedeliste"/>
-        <w:spacing w:after="0"/>
-        <w:ind w:left="709"/>
-        <w:rPr>
-          <w:sz w:val="20"/>
-        </w:rPr>
-      </w:pPr>
-      <w:r>
-        <w:rPr>
-          <w:sz w:val="20"/>
-        </w:rPr>
-        <w:t xml:space="preserve">Elle est placée sur la gauche. Elle est composée d’un bouton d’options et une série de raccourci. </w:t>
-      </w:r>
-    </w:p>
-    <w:p>
-      <w:pPr>
-        <w:pStyle w:val="Paragraphedeliste"/>
-        <w:spacing w:after="0"/>
-        <w:ind w:left="709"/>
-        <w:rPr>
-          <w:sz w:val="20"/>
-        </w:rPr>
-      </w:pPr>
-      <w:r>
-        <w:rPr>
-          <w:sz w:val="20"/>
-        </w:rPr>
-        <w:t>Le bouton d’options</w:t>
-      </w:r>
-      <w:r>
-        <w:rPr>
-          <w:sz w:val="20"/>
-        </w:rPr>
-        <w:t xml:space="preserve"> (ci-dessous en jaune)</w:t>
-      </w:r>
-      <w:r>
-        <w:rPr>
-          <w:sz w:val="20"/>
-        </w:rPr>
-        <w:t xml:space="preserve"> contrôle les raccourcis et les options (voir le paragraphe </w:t>
-      </w:r>
-      <w:r>
-        <w:rPr>
-          <w:sz w:val="20"/>
-        </w:rPr>
-        <w:fldChar w:fldCharType="begin"/>
-      </w:r>
-      <w:r>
-        <w:rPr>
-          <w:sz w:val="20"/>
-        </w:rPr>
-        <w:instrText xml:space="preserve"> PAGEREF _Ref451157809 \h </w:instrText>
-      </w:r>
-      <w:r>
-        <w:rPr>
-          <w:sz w:val="20"/>
-        </w:rPr>
-      </w:r>
-      <w:r>
-        <w:rPr>
-          <w:sz w:val="20"/>
-        </w:rPr>
-        <w:fldChar w:fldCharType="separate"/>
-      </w:r>
-      <w:r>
-        <w:rPr>
-          <w:noProof/>
-          <w:sz w:val="20"/>
-        </w:rPr>
-        <w:t>1</w:t>
-      </w:r>
-      <w:r>
-        <w:rPr>
-          <w:sz w:val="20"/>
-        </w:rPr>
-        <w:fldChar w:fldCharType="end"/>
-      </w:r>
-      <w:r>
-        <w:rPr>
-          <w:sz w:val="20"/>
-        </w:rPr>
-        <w:t>). Ce</w:t>
-      </w:r>
-      <w:r>
-        <w:rPr>
-          <w:sz w:val="20"/>
-        </w:rPr>
-        <w:t>tte zone se présente comme le montre la figure ci-dessous (</w:t>
-      </w:r>
-      <w:r>
-        <w:rPr>
-          <w:sz w:val="20"/>
-        </w:rPr>
-        <w:fldChar w:fldCharType="begin"/>
-      </w:r>
-      <w:r>
-        <w:rPr>
-          <w:sz w:val="20"/>
-        </w:rPr>
-        <w:instrText xml:space="preserve"> REF _Ref451329666 \h </w:instrText>
-      </w:r>
-      <w:r>
-        <w:rPr>
-          <w:sz w:val="20"/>
-        </w:rPr>
-      </w:r>
-      <w:r>
-        <w:rPr>
-          <w:sz w:val="20"/>
-        </w:rPr>
-        <w:fldChar w:fldCharType="separate"/>
-      </w:r>
-      <w:r>
-        <w:t xml:space="preserve">Figure </w:t>
-      </w:r>
-      <w:r>
-        <w:rPr>
-          <w:noProof/>
-        </w:rPr>
-        <w:t>1</w:t>
-      </w:r>
-      <w:r>
-        <w:t xml:space="preserve"> Ruban (barre de raccourci) - description du menu option</w:t>
-      </w:r>
-      <w:r>
-        <w:rPr>
-          <w:sz w:val="20"/>
-        </w:rPr>
-        <w:fldChar w:fldCharType="end"/>
-      </w:r>
-      <w:r>
-        <w:rPr>
-          <w:sz w:val="20"/>
-        </w:rPr>
-        <w:t>).</w:t>
-      </w:r>
-    </w:p>
-    <w:p>
-      <w:pPr>
-        <w:pStyle w:val="Paragraphedeliste"/>
-        <w:spacing w:after="0"/>
-        <w:ind w:left="709"/>
-        <w:rPr>
-          <w:sz w:val="20"/>
-        </w:rPr>
-      </w:pPr>
-    </w:p>
-    <w:p>
-      <w:pPr>
-        <w:keepNext/>
-        <w:spacing w:after="0"/>
-        <w:ind w:left="709"/>
-        <w:jc w:val="center"/>
-      </w:pPr>
-      <w:r>
-        <w:object w:dxaOrig="10531" w:dyaOrig="1681">
-          <v:shape id="_x0000_i1025" type="#_x0000_t75" style="width:290.4pt;height:46.2pt" o:ole="">
-            <v:imagedata r:id="rId10" o:title=""/>
-          </v:shape>
-          <o:OLEObject Type="Embed" ProgID="Visio.Drawing.15" ShapeID="_x0000_i1025" DrawAspect="Content" ObjectID="_1525114314" r:id="rId11"/>
-        </w:object>
-      </w:r>
-    </w:p>
-    <w:p>
-      <w:pPr>
-        <w:pStyle w:val="Lgende"/>
-        <w:jc w:val="center"/>
-      </w:pPr>
-      <w:bookmarkStart w:id="8" w:name="_Ref451329666"/>
-      <w:r>
-        <w:rPr>
-          <w:sz w:val="20"/>
-        </w:rPr>
-        <w:object w:dxaOrig="1440" w:dyaOrig="1440">
-          <v:shape id="_x0000_s1026" type="#_x0000_t75" style="position:absolute;left:0;text-align:left;margin-left:409.05pt;margin-top:13.55pt;width:114.3pt;height:132.75pt;z-index:251659264;mso-position-horizontal-relative:text;mso-position-vertical-relative:text">
-            <v:imagedata r:id="rId12" o:title=""/>
-            <w10:wrap type="square"/>
-          </v:shape>
-          <o:OLEObject Type="Embed" ProgID="Visio.Drawing.15" ShapeID="_x0000_s1026" DrawAspect="Content" ObjectID="_1525114324" r:id="rId13"/>
-        </w:object>
-      </w:r>
-      <w:r>
-        <w:t xml:space="preserve">Figure </w:t>
-      </w:r>
-      <w:r>
-        <w:fldChar w:fldCharType="begin"/>
-      </w:r>
-      <w:r>
-        <w:instrText xml:space="preserve"> SEQ Figure \* ARABIC </w:instrText>
-      </w:r>
-      <w:r>
-        <w:fldChar w:fldCharType="separate"/>
-      </w:r>
-      <w:r>
-        <w:rPr>
-          <w:noProof/>
-        </w:rPr>
-        <w:t>2</w:t>
-      </w:r>
-      <w:r>
-        <w:rPr>
-          <w:noProof/>
-        </w:rPr>
-        <w:fldChar w:fldCharType="end"/>
-      </w:r>
       <w:r>
         <w:t xml:space="preserve"> Ruban (barre de raccourci) - description du menu option</w:t>
       </w:r>
@@ -2249,27 +2609,14 @@
                             <w:r>
                               <w:t xml:space="preserve">Figure </w:t>
                             </w:r>
-                            <w:r>
-                              <w:fldChar w:fldCharType="begin"/>
-                            </w:r>
-                            <w:r>
-                              <w:instrText xml:space="preserve"> SEQ Figure \* ARABIC </w:instrText>
-                            </w:r>
-                            <w:r>
-                              <w:fldChar w:fldCharType="separate"/>
-                            </w:r>
-                            <w:r>
-                              <w:rPr>
-                                <w:noProof/>
-                              </w:rPr>
-                              <w:t>3</w:t>
-                            </w:r>
-                            <w:r>
-                              <w:rPr>
-                                <w:noProof/>
-                              </w:rPr>
-                              <w:fldChar w:fldCharType="end"/>
-                            </w:r>
+                            <w:fldSimple w:instr=" SEQ Figure \* ARABIC ">
+                              <w:r>
+                                <w:rPr>
+                                  <w:noProof/>
+                                </w:rPr>
+                                <w:t>3</w:t>
+                              </w:r>
+                            </w:fldSimple>
                             <w:r>
                               <w:t xml:space="preserve"> Ruban (barre de raccourci) - description du menu options</w:t>
                             </w:r>
@@ -2462,10 +2809,10 @@
       </w:pPr>
       <w:r>
         <w:object w:dxaOrig="10531" w:dyaOrig="1681">
-          <v:shape id="_x0000_i1026" type="#_x0000_t75" style="width:326.4pt;height:52.8pt" o:ole="">
+          <v:shape id="_x0000_i1027" type="#_x0000_t75" style="width:326.4pt;height:52.8pt" o:ole="">
             <v:imagedata r:id="rId14" o:title=""/>
           </v:shape>
-          <o:OLEObject Type="Embed" ProgID="Visio.Drawing.15" ShapeID="_x0000_i1026" DrawAspect="Content" ObjectID="_1525114315" r:id="rId15"/>
+          <o:OLEObject Type="Embed" ProgID="Visio.Drawing.15" ShapeID="_x0000_i1027" DrawAspect="Content" ObjectID="_1525191769" r:id="rId15"/>
         </w:object>
       </w:r>
     </w:p>
@@ -2477,35 +2824,22 @@
           <w:sz w:val="20"/>
         </w:rPr>
       </w:pPr>
-      <w:bookmarkStart w:id="11" w:name="_Ref451157348"/>
+      <w:bookmarkStart w:id="10" w:name="_Ref451157348"/>
       <w:r>
         <w:t xml:space="preserve">Figure </w:t>
       </w:r>
-      <w:r>
-        <w:fldChar w:fldCharType="begin"/>
-      </w:r>
-      <w:r>
-        <w:instrText xml:space="preserve"> SEQ Figure \* ARABIC </w:instrText>
-      </w:r>
-      <w:r>
-        <w:fldChar w:fldCharType="separate"/>
-      </w:r>
-      <w:r>
-        <w:rPr>
-          <w:noProof/>
-        </w:rPr>
-        <w:t>4</w:t>
-      </w:r>
-      <w:r>
-        <w:rPr>
-          <w:noProof/>
-        </w:rPr>
-        <w:fldChar w:fldCharType="end"/>
-      </w:r>
+      <w:fldSimple w:instr=" SEQ Figure \* ARABIC ">
+        <w:r>
+          <w:rPr>
+            <w:noProof/>
+          </w:rPr>
+          <w:t>4</w:t>
+        </w:r>
+      </w:fldSimple>
       <w:r>
         <w:t xml:space="preserve"> Ruban (barre de raccourci) - description de la zone de titre</w:t>
       </w:r>
-      <w:bookmarkEnd w:id="11"/>
+      <w:bookmarkEnd w:id="10"/>
     </w:p>
     <w:p>
       <w:pPr>
@@ -2530,7 +2864,7 @@
           <w:u w:val="single"/>
         </w:rPr>
       </w:pPr>
-      <w:bookmarkStart w:id="12" w:name="_Ref451157809"/>
+      <w:bookmarkStart w:id="11" w:name="_Ref451157809"/>
       <w:r>
         <w:rPr>
           <w:i/>
@@ -2603,7 +2937,7 @@
         <w:t xml:space="preserve"> avec un rafraichissement toutes les 30 secondes</w:t>
       </w:r>
     </w:p>
-    <w:bookmarkEnd w:id="12"/>
+    <w:bookmarkEnd w:id="11"/>
     <w:p>
       <w:pPr>
         <w:spacing w:after="0"/>
@@ -2663,10 +2997,10 @@
       </w:pPr>
       <w:r>
         <w:object w:dxaOrig="16350" w:dyaOrig="1050">
-          <v:shape id="_x0000_i1027" type="#_x0000_t75" style="width:523.2pt;height:33.6pt" o:ole="">
+          <v:shape id="_x0000_i1028" type="#_x0000_t75" style="width:523.2pt;height:33.6pt" o:ole="">
             <v:imagedata r:id="rId16" o:title=""/>
           </v:shape>
-          <o:OLEObject Type="Embed" ProgID="Visio.Drawing.15" ShapeID="_x0000_i1027" DrawAspect="Content" ObjectID="_1525114316" r:id="rId17"/>
+          <o:OLEObject Type="Embed" ProgID="Visio.Drawing.15" ShapeID="_x0000_i1028" DrawAspect="Content" ObjectID="_1525191770" r:id="rId17"/>
         </w:object>
       </w:r>
     </w:p>
@@ -2678,27 +3012,14 @@
       <w:r>
         <w:t xml:space="preserve">Figure </w:t>
       </w:r>
-      <w:r>
-        <w:fldChar w:fldCharType="begin"/>
-      </w:r>
-      <w:r>
-        <w:instrText xml:space="preserve"> SEQ Figure \* ARABIC </w:instrText>
-      </w:r>
-      <w:r>
-        <w:fldChar w:fldCharType="separate"/>
-      </w:r>
-      <w:r>
-        <w:rPr>
-          <w:noProof/>
-        </w:rPr>
-        <w:t>5</w:t>
-      </w:r>
-      <w:r>
-        <w:rPr>
-          <w:noProof/>
-        </w:rPr>
-        <w:fldChar w:fldCharType="end"/>
-      </w:r>
+      <w:fldSimple w:instr=" SEQ Figure \* ARABIC ">
+        <w:r>
+          <w:rPr>
+            <w:noProof/>
+          </w:rPr>
+          <w:t>5</w:t>
+        </w:r>
+      </w:fldSimple>
       <w:r>
         <w:t xml:space="preserve"> Ruban - Composition de la barre de raccourci</w:t>
       </w:r>
@@ -3244,7 +3565,7 @@
           <w:b/>
         </w:rPr>
       </w:pPr>
-      <w:bookmarkStart w:id="13" w:name="_Toc451370138"/>
+      <w:bookmarkStart w:id="12" w:name="_Toc451370138"/>
       <w:r>
         <w:rPr>
           <w:b/>
@@ -3277,7 +3598,7 @@
         </w:rPr>
         <w:t> »</w:t>
       </w:r>
-      <w:bookmarkEnd w:id="13"/>
+      <w:bookmarkEnd w:id="12"/>
     </w:p>
     <w:p>
       <w:pPr>
@@ -3384,7 +3705,7 @@
           <w:b/>
         </w:rPr>
       </w:pPr>
-      <w:bookmarkStart w:id="14" w:name="_Toc451370139"/>
+      <w:bookmarkStart w:id="13" w:name="_Toc451370139"/>
       <w:r>
         <w:rPr>
           <w:b/>
@@ -3447,7 +3768,7 @@
         </w:rPr>
         <w:t> »</w:t>
       </w:r>
-      <w:bookmarkEnd w:id="14"/>
+      <w:bookmarkEnd w:id="13"/>
     </w:p>
     <w:p>
       <w:pPr>
@@ -4096,6 +4417,7 @@
         <w:spacing w:after="0"/>
       </w:pPr>
       <w:r>
+        <w:lastRenderedPageBreak/>
         <w:t>Le set « </w:t>
       </w:r>
       <w:proofErr w:type="spellStart"/>
@@ -4179,10 +4501,10 @@
       </w:pPr>
       <w:r>
         <w:object w:dxaOrig="10095" w:dyaOrig="2820">
-          <v:shape id="_x0000_i1028" type="#_x0000_t75" style="width:274.8pt;height:76.8pt" o:ole="">
+          <v:shape id="_x0000_i1029" type="#_x0000_t75" style="width:274.8pt;height:76.8pt" o:ole="">
             <v:imagedata r:id="rId19" o:title=""/>
           </v:shape>
-          <o:OLEObject Type="Embed" ProgID="Visio.Drawing.15" ShapeID="_x0000_i1028" DrawAspect="Content" ObjectID="_1525114317" r:id="rId20"/>
+          <o:OLEObject Type="Embed" ProgID="Visio.Drawing.15" ShapeID="_x0000_i1029" DrawAspect="Content" ObjectID="_1525191771" r:id="rId20"/>
         </w:object>
       </w:r>
     </w:p>
@@ -4191,31 +4513,18 @@
         <w:pStyle w:val="Lgende"/>
         <w:jc w:val="center"/>
       </w:pPr>
-      <w:bookmarkStart w:id="15" w:name="_Ref451334644"/>
+      <w:bookmarkStart w:id="14" w:name="_Ref451334644"/>
       <w:r>
         <w:t xml:space="preserve">Figure </w:t>
       </w:r>
-      <w:r>
-        <w:fldChar w:fldCharType="begin"/>
-      </w:r>
-      <w:r>
-        <w:instrText xml:space="preserve"> SEQ Figure \* ARABIC </w:instrText>
-      </w:r>
-      <w:r>
-        <w:fldChar w:fldCharType="separate"/>
-      </w:r>
-      <w:r>
-        <w:rPr>
-          <w:noProof/>
-        </w:rPr>
-        <w:t>6</w:t>
-      </w:r>
-      <w:r>
-        <w:rPr>
-          <w:noProof/>
-        </w:rPr>
-        <w:fldChar w:fldCharType="end"/>
-      </w:r>
+      <w:fldSimple w:instr=" SEQ Figure \* ARABIC ">
+        <w:r>
+          <w:rPr>
+            <w:noProof/>
+          </w:rPr>
+          <w:t>6</w:t>
+        </w:r>
+      </w:fldSimple>
       <w:r>
         <w:t xml:space="preserve"> Ruban set "</w:t>
       </w:r>
@@ -4227,7 +4536,7 @@
       <w:r>
         <w:t>"</w:t>
       </w:r>
-      <w:bookmarkEnd w:id="15"/>
+      <w:bookmarkEnd w:id="14"/>
     </w:p>
     <w:p>
       <w:pPr>
@@ -4320,10 +4629,10 @@
       </w:pPr>
       <w:r>
         <w:object w:dxaOrig="10095" w:dyaOrig="2820">
-          <v:shape id="_x0000_i1029" type="#_x0000_t75" style="width:265.8pt;height:74.4pt" o:ole="">
+          <v:shape id="_x0000_i1030" type="#_x0000_t75" style="width:265.8pt;height:74.4pt" o:ole="">
             <v:imagedata r:id="rId21" o:title=""/>
           </v:shape>
-          <o:OLEObject Type="Embed" ProgID="Visio.Drawing.15" ShapeID="_x0000_i1029" DrawAspect="Content" ObjectID="_1525114318" r:id="rId22"/>
+          <o:OLEObject Type="Embed" ProgID="Visio.Drawing.15" ShapeID="_x0000_i1030" DrawAspect="Content" ObjectID="_1525191772" r:id="rId22"/>
         </w:object>
       </w:r>
     </w:p>
@@ -4335,27 +4644,14 @@
       <w:r>
         <w:t xml:space="preserve">Figure </w:t>
       </w:r>
-      <w:r>
-        <w:fldChar w:fldCharType="begin"/>
-      </w:r>
-      <w:r>
-        <w:instrText xml:space="preserve"> SEQ Figure \* ARABIC </w:instrText>
-      </w:r>
-      <w:r>
-        <w:fldChar w:fldCharType="separate"/>
-      </w:r>
-      <w:r>
-        <w:rPr>
-          <w:noProof/>
-        </w:rPr>
-        <w:t>7</w:t>
-      </w:r>
-      <w:r>
-        <w:rPr>
-          <w:noProof/>
-        </w:rPr>
-        <w:fldChar w:fldCharType="end"/>
-      </w:r>
+      <w:fldSimple w:instr=" SEQ Figure \* ARABIC ">
+        <w:r>
+          <w:rPr>
+            <w:noProof/>
+          </w:rPr>
+          <w:t>7</w:t>
+        </w:r>
+      </w:fldSimple>
       <w:r>
         <w:t xml:space="preserve"> Ruban set "middle"</w:t>
       </w:r>
@@ -4511,10 +4807,10 @@
       </w:pPr>
       <w:r>
         <w:object w:dxaOrig="10095" w:dyaOrig="2820">
-          <v:shape id="_x0000_i1030" type="#_x0000_t75" style="width:285.6pt;height:79.8pt" o:ole="">
+          <v:shape id="_x0000_i1031" type="#_x0000_t75" style="width:285.6pt;height:79.8pt" o:ole="">
             <v:imagedata r:id="rId23" o:title=""/>
           </v:shape>
-          <o:OLEObject Type="Embed" ProgID="Visio.Drawing.15" ShapeID="_x0000_i1030" DrawAspect="Content" ObjectID="_1525114319" r:id="rId24"/>
+          <o:OLEObject Type="Embed" ProgID="Visio.Drawing.15" ShapeID="_x0000_i1031" DrawAspect="Content" ObjectID="_1525191773" r:id="rId24"/>
         </w:object>
       </w:r>
     </w:p>
@@ -4526,27 +4822,14 @@
       <w:r>
         <w:t xml:space="preserve">Figure </w:t>
       </w:r>
-      <w:r>
-        <w:fldChar w:fldCharType="begin"/>
-      </w:r>
-      <w:r>
-        <w:instrText xml:space="preserve"> SEQ Figure \* ARABIC </w:instrText>
-      </w:r>
-      <w:r>
-        <w:fldChar w:fldCharType="separate"/>
-      </w:r>
-      <w:r>
-        <w:rPr>
-          <w:noProof/>
-        </w:rPr>
-        <w:t>8</w:t>
-      </w:r>
-      <w:r>
-        <w:rPr>
-          <w:noProof/>
-        </w:rPr>
-        <w:fldChar w:fldCharType="end"/>
-      </w:r>
+      <w:fldSimple w:instr=" SEQ Figure \* ARABIC ">
+        <w:r>
+          <w:rPr>
+            <w:noProof/>
+          </w:rPr>
+          <w:t>8</w:t>
+        </w:r>
+      </w:fldSimple>
       <w:r>
         <w:t xml:space="preserve"> Ruban set "</w:t>
       </w:r>
@@ -4656,6 +4939,7 @@
         <w:spacing w:after="0"/>
       </w:pPr>
       <w:r>
+        <w:lastRenderedPageBreak/>
         <w:t>Le set « </w:t>
       </w:r>
       <w:proofErr w:type="spellStart"/>
@@ -4688,10 +4972,10 @@
       </w:pPr>
       <w:r>
         <w:object w:dxaOrig="8311" w:dyaOrig="2821">
-          <v:shape id="_x0000_i1031" type="#_x0000_t75" style="width:277.8pt;height:94.2pt" o:ole="">
+          <v:shape id="_x0000_i1032" type="#_x0000_t75" style="width:277.8pt;height:94.2pt" o:ole="">
             <v:imagedata r:id="rId25" o:title=""/>
           </v:shape>
-          <o:OLEObject Type="Embed" ProgID="Visio.Drawing.15" ShapeID="_x0000_i1031" DrawAspect="Content" ObjectID="_1525114320" r:id="rId26"/>
+          <o:OLEObject Type="Embed" ProgID="Visio.Drawing.15" ShapeID="_x0000_i1032" DrawAspect="Content" ObjectID="_1525191774" r:id="rId26"/>
         </w:object>
       </w:r>
     </w:p>
@@ -4703,27 +4987,14 @@
       <w:r>
         <w:t xml:space="preserve">Figure </w:t>
       </w:r>
-      <w:r>
-        <w:fldChar w:fldCharType="begin"/>
-      </w:r>
-      <w:r>
-        <w:instrText xml:space="preserve"> SEQ Figure \* ARABIC </w:instrText>
-      </w:r>
-      <w:r>
-        <w:fldChar w:fldCharType="separate"/>
-      </w:r>
-      <w:r>
-        <w:rPr>
-          <w:noProof/>
-        </w:rPr>
-        <w:t>9</w:t>
-      </w:r>
-      <w:r>
-        <w:rPr>
-          <w:noProof/>
-        </w:rPr>
-        <w:fldChar w:fldCharType="end"/>
-      </w:r>
+      <w:fldSimple w:instr=" SEQ Figure \* ARABIC ">
+        <w:r>
+          <w:rPr>
+            <w:noProof/>
+          </w:rPr>
+          <w:t>9</w:t>
+        </w:r>
+      </w:fldSimple>
       <w:r>
         <w:t xml:space="preserve"> </w:t>
       </w:r>
@@ -4815,7 +5086,6 @@
         <w:spacing w:after="0"/>
       </w:pPr>
       <w:r>
-        <w:lastRenderedPageBreak/>
         <w:t>Le set « </w:t>
       </w:r>
       <w:proofErr w:type="spellStart"/>
@@ -4846,10 +5116,10 @@
       </w:pPr>
       <w:r>
         <w:object w:dxaOrig="8311" w:dyaOrig="2821">
-          <v:shape id="_x0000_i1032" type="#_x0000_t75" style="width:261.6pt;height:88.8pt" o:ole="">
+          <v:shape id="_x0000_i1033" type="#_x0000_t75" style="width:261.6pt;height:88.8pt" o:ole="">
             <v:imagedata r:id="rId27" o:title=""/>
           </v:shape>
-          <o:OLEObject Type="Embed" ProgID="Visio.Drawing.15" ShapeID="_x0000_i1032" DrawAspect="Content" ObjectID="_1525114321" r:id="rId28"/>
+          <o:OLEObject Type="Embed" ProgID="Visio.Drawing.15" ShapeID="_x0000_i1033" DrawAspect="Content" ObjectID="_1525191775" r:id="rId28"/>
         </w:object>
       </w:r>
     </w:p>
@@ -4861,27 +5131,14 @@
       <w:r>
         <w:t xml:space="preserve">Figure </w:t>
       </w:r>
-      <w:r>
-        <w:fldChar w:fldCharType="begin"/>
-      </w:r>
-      <w:r>
-        <w:instrText xml:space="preserve"> SEQ Figure \* ARABIC </w:instrText>
-      </w:r>
-      <w:r>
-        <w:fldChar w:fldCharType="separate"/>
-      </w:r>
-      <w:r>
-        <w:rPr>
-          <w:noProof/>
-        </w:rPr>
-        <w:t>10</w:t>
-      </w:r>
-      <w:r>
-        <w:rPr>
-          <w:noProof/>
-        </w:rPr>
-        <w:fldChar w:fldCharType="end"/>
-      </w:r>
+      <w:fldSimple w:instr=" SEQ Figure \* ARABIC ">
+        <w:r>
+          <w:rPr>
+            <w:noProof/>
+          </w:rPr>
+          <w:t>10</w:t>
+        </w:r>
+      </w:fldSimple>
       <w:r>
         <w:t xml:space="preserve"> Ruban "</w:t>
       </w:r>
@@ -4992,10 +5249,10 @@
       </w:pPr>
       <w:r>
         <w:object w:dxaOrig="8311" w:dyaOrig="2821">
-          <v:shape id="_x0000_i1033" type="#_x0000_t75" style="width:262.2pt;height:88.8pt" o:ole="">
+          <v:shape id="_x0000_i1034" type="#_x0000_t75" style="width:262.2pt;height:88.8pt" o:ole="">
             <v:imagedata r:id="rId29" o:title=""/>
           </v:shape>
-          <o:OLEObject Type="Embed" ProgID="Visio.Drawing.15" ShapeID="_x0000_i1033" DrawAspect="Content" ObjectID="_1525114322" r:id="rId30"/>
+          <o:OLEObject Type="Embed" ProgID="Visio.Drawing.15" ShapeID="_x0000_i1034" DrawAspect="Content" ObjectID="_1525191776" r:id="rId30"/>
         </w:object>
       </w:r>
     </w:p>
@@ -5007,27 +5264,14 @@
       <w:r>
         <w:t xml:space="preserve">Figure </w:t>
       </w:r>
-      <w:r>
-        <w:fldChar w:fldCharType="begin"/>
-      </w:r>
-      <w:r>
-        <w:instrText xml:space="preserve"> SEQ Figure \* ARABIC </w:instrText>
-      </w:r>
-      <w:r>
-        <w:fldChar w:fldCharType="separate"/>
-      </w:r>
-      <w:r>
-        <w:rPr>
-          <w:noProof/>
-        </w:rPr>
-        <w:t>11</w:t>
-      </w:r>
-      <w:r>
-        <w:rPr>
-          <w:noProof/>
-        </w:rPr>
-        <w:fldChar w:fldCharType="end"/>
-      </w:r>
+      <w:fldSimple w:instr=" SEQ Figure \* ARABIC ">
+        <w:r>
+          <w:rPr>
+            <w:noProof/>
+          </w:rPr>
+          <w:t>11</w:t>
+        </w:r>
+      </w:fldSimple>
       <w:r>
         <w:t xml:space="preserve"> Ruban set "</w:t>
       </w:r>
@@ -7616,540 +7860,6 @@
 </w:styles>
 </file>
 
-<file path=word/glossary/document.xml><?xml version="1.0" encoding="utf-8"?>
-<w:glossaryDocument xmlns:wpc="http://schemas.microsoft.com/office/word/2010/wordprocessingCanvas" xmlns:mc="http://schemas.openxmlformats.org/markup-compatibility/2006" xmlns:o="urn:schemas-microsoft-com:office:office" xmlns:r="http://schemas.openxmlformats.org/officeDocument/2006/relationships" xmlns:m="http://schemas.openxmlformats.org/officeDocument/2006/math" xmlns:v="urn:schemas-microsoft-com:vml" xmlns:wp14="http://schemas.microsoft.com/office/word/2010/wordprocessingDrawing" xmlns:wp="http://schemas.openxmlformats.org/drawingml/2006/wordprocessingDrawing" xmlns:w10="urn:schemas-microsoft-com:office:word" xmlns:w="http://schemas.openxmlformats.org/wordprocessingml/2006/main" xmlns:w14="http://schemas.microsoft.com/office/word/2010/wordml" xmlns:w15="http://schemas.microsoft.com/office/word/2012/wordml" xmlns:wpg="http://schemas.microsoft.com/office/word/2010/wordprocessingGroup" xmlns:wpi="http://schemas.microsoft.com/office/word/2010/wordprocessingInk" xmlns:wne="http://schemas.microsoft.com/office/word/2006/wordml" xmlns:wps="http://schemas.microsoft.com/office/word/2010/wordprocessingShape" mc:Ignorable="w14 w15 wp14"/>
-</file>
-
-<file path=word/glossary/fontTable.xml><?xml version="1.0" encoding="utf-8"?>
-<w:fonts xmlns:mc="http://schemas.openxmlformats.org/markup-compatibility/2006" xmlns:r="http://schemas.openxmlformats.org/officeDocument/2006/relationships" xmlns:w="http://schemas.openxmlformats.org/wordprocessingml/2006/main" xmlns:w14="http://schemas.microsoft.com/office/word/2010/wordml" xmlns:w15="http://schemas.microsoft.com/office/word/2012/wordml" mc:Ignorable="w14 w15">
-  <w:font w:name="Calibri">
-    <w:panose1 w:val="020F0502020204030204"/>
-    <w:charset w:val="00"/>
-    <w:family w:val="swiss"/>
-    <w:pitch w:val="variable"/>
-    <w:sig w:usb0="E00002FF" w:usb1="4000ACFF" w:usb2="00000001" w:usb3="00000000" w:csb0="0000019F" w:csb1="00000000"/>
-  </w:font>
-  <w:font w:name="Times New Roman">
-    <w:panose1 w:val="02020603050405020304"/>
-    <w:charset w:val="00"/>
-    <w:family w:val="roman"/>
-    <w:pitch w:val="variable"/>
-    <w:sig w:usb0="E0002EFF" w:usb1="C0007843" w:usb2="00000009" w:usb3="00000000" w:csb0="000001FF" w:csb1="00000000"/>
-  </w:font>
-  <w:font w:name="Courier New">
-    <w:panose1 w:val="02070309020205020404"/>
-    <w:charset w:val="00"/>
-    <w:family w:val="modern"/>
-    <w:pitch w:val="fixed"/>
-    <w:sig w:usb0="E0002EFF" w:usb1="C0007843" w:usb2="00000009" w:usb3="00000000" w:csb0="000001FF" w:csb1="00000000"/>
-  </w:font>
-  <w:font w:name="Wingdings">
-    <w:panose1 w:val="05000000000000000000"/>
-    <w:charset w:val="02"/>
-    <w:family w:val="auto"/>
-    <w:pitch w:val="variable"/>
-    <w:sig w:usb0="00000000" w:usb1="10000000" w:usb2="00000000" w:usb3="00000000" w:csb0="80000000" w:csb1="00000000"/>
-  </w:font>
-  <w:font w:name="Symbol">
-    <w:panose1 w:val="05050102010706020507"/>
-    <w:charset w:val="02"/>
-    <w:family w:val="roman"/>
-    <w:pitch w:val="variable"/>
-    <w:sig w:usb0="00000000" w:usb1="10000000" w:usb2="00000000" w:usb3="00000000" w:csb0="80000000" w:csb1="00000000"/>
-  </w:font>
-  <w:font w:name="Calibri Light">
-    <w:panose1 w:val="020F0302020204030204"/>
-    <w:charset w:val="00"/>
-    <w:family w:val="swiss"/>
-    <w:pitch w:val="variable"/>
-    <w:sig w:usb0="A00002EF" w:usb1="4000207B" w:usb2="00000000" w:usb3="00000000" w:csb0="0000019F" w:csb1="00000000"/>
-  </w:font>
-</w:fonts>
-</file>
-
-<file path=word/glossary/settings.xml><?xml version="1.0" encoding="utf-8"?>
-<w:settings xmlns:mc="http://schemas.openxmlformats.org/markup-compatibility/2006" xmlns:o="urn:schemas-microsoft-com:office:office" xmlns:r="http://schemas.openxmlformats.org/officeDocument/2006/relationships" xmlns:m="http://schemas.openxmlformats.org/officeDocument/2006/math" xmlns:v="urn:schemas-microsoft-com:vml" xmlns:w10="urn:schemas-microsoft-com:office:word" xmlns:w="http://schemas.openxmlformats.org/wordprocessingml/2006/main" xmlns:w14="http://schemas.microsoft.com/office/word/2010/wordml" xmlns:w15="http://schemas.microsoft.com/office/word/2012/wordml" xmlns:sl="http://schemas.openxmlformats.org/schemaLibrary/2006/main" mc:Ignorable="w14 w15">
-  <w:view w:val="normal"/>
-  <w:defaultTabStop w:val="708"/>
-  <w:hyphenationZone w:val="425"/>
-  <w:characterSpacingControl w:val="doNotCompress"/>
-  <w:compat>
-    <w:useFELayout/>
-    <w:compatSetting w:name="compatibilityMode" w:uri="http://schemas.microsoft.com/office/word" w:val="15"/>
-    <w:compatSetting w:name="overrideTableStyleFontSizeAndJustification" w:uri="http://schemas.microsoft.com/office/word" w:val="1"/>
-    <w:compatSetting w:name="enableOpenTypeFeatures" w:uri="http://schemas.microsoft.com/office/word" w:val="1"/>
-    <w:compatSetting w:name="doNotFlipMirrorIndents" w:uri="http://schemas.microsoft.com/office/word" w:val="1"/>
-    <w:compatSetting w:name="differentiateMultirowTableHeaders" w:uri="http://schemas.microsoft.com/office/word" w:val="1"/>
-  </w:compat>
-  <w:rsids>
-    <w:rsidRoot w:val="00710DD2"/>
-    <w:rsid w:val="00710DD2"/>
-    <w:rsid w:val="00885007"/>
-  </w:rsids>
-  <m:mathPr>
-    <m:mathFont m:val="Cambria Math"/>
-    <m:brkBin m:val="before"/>
-    <m:brkBinSub m:val="--"/>
-    <m:smallFrac m:val="0"/>
-    <m:dispDef/>
-    <m:lMargin m:val="0"/>
-    <m:rMargin m:val="0"/>
-    <m:defJc m:val="centerGroup"/>
-    <m:wrapIndent m:val="1440"/>
-    <m:intLim m:val="subSup"/>
-    <m:naryLim m:val="undOvr"/>
-  </m:mathPr>
-  <w:themeFontLang w:val="fr-BE"/>
-  <w:clrSchemeMapping w:bg1="light1" w:t1="dark1" w:bg2="light2" w:t2="dark2" w:accent1="accent1" w:accent2="accent2" w:accent3="accent3" w:accent4="accent4" w:accent5="accent5" w:accent6="accent6" w:hyperlink="hyperlink" w:followedHyperlink="followedHyperlink"/>
-  <w:decimalSymbol w:val=","/>
-  <w:listSeparator w:val=";"/>
-  <w15:chartTrackingRefBased/>
-</w:settings>
-</file>
-
-<file path=word/glossary/styles.xml><?xml version="1.0" encoding="utf-8"?>
-<w:styles xmlns:mc="http://schemas.openxmlformats.org/markup-compatibility/2006" xmlns:r="http://schemas.openxmlformats.org/officeDocument/2006/relationships" xmlns:w="http://schemas.openxmlformats.org/wordprocessingml/2006/main" xmlns:w14="http://schemas.microsoft.com/office/word/2010/wordml" xmlns:w15="http://schemas.microsoft.com/office/word/2012/wordml" mc:Ignorable="w14 w15">
-  <w:docDefaults>
-    <w:rPrDefault>
-      <w:rPr>
-        <w:rFonts w:asciiTheme="minorHAnsi" w:eastAsiaTheme="minorEastAsia" w:hAnsiTheme="minorHAnsi" w:cstheme="minorBidi"/>
-        <w:sz w:val="22"/>
-        <w:szCs w:val="22"/>
-        <w:lang w:val="fr-BE" w:eastAsia="fr-BE" w:bidi="ar-SA"/>
-      </w:rPr>
-    </w:rPrDefault>
-    <w:pPrDefault>
-      <w:pPr>
-        <w:spacing w:after="160" w:line="259" w:lineRule="auto"/>
-      </w:pPr>
-    </w:pPrDefault>
-  </w:docDefaults>
-  <w:latentStyles w:defLockedState="0" w:defUIPriority="99" w:defSemiHidden="0" w:defUnhideWhenUsed="0" w:defQFormat="0" w:count="371">
-    <w:lsdException w:name="Normal" w:uiPriority="0" w:qFormat="1"/>
-    <w:lsdException w:name="heading 1" w:uiPriority="9" w:qFormat="1"/>
-    <w:lsdException w:name="heading 2" w:semiHidden="1" w:uiPriority="9" w:unhideWhenUsed="1" w:qFormat="1"/>
-    <w:lsdException w:name="heading 3" w:semiHidden="1" w:uiPriority="9" w:unhideWhenUsed="1" w:qFormat="1"/>
-    <w:lsdException w:name="heading 4" w:semiHidden="1" w:uiPriority="9" w:unhideWhenUsed="1" w:qFormat="1"/>
-    <w:lsdException w:name="heading 5" w:semiHidden="1" w:uiPriority="9" w:unhideWhenUsed="1" w:qFormat="1"/>
-    <w:lsdException w:name="heading 6" w:semiHidden="1" w:uiPriority="9" w:unhideWhenUsed="1" w:qFormat="1"/>
-    <w:lsdException w:name="heading 7" w:semiHidden="1" w:uiPriority="9" w:unhideWhenUsed="1" w:qFormat="1"/>
-    <w:lsdException w:name="heading 8" w:semiHidden="1" w:uiPriority="9" w:unhideWhenUsed="1" w:qFormat="1"/>
-    <w:lsdException w:name="heading 9" w:semiHidden="1" w:uiPriority="9" w:unhideWhenUsed="1" w:qFormat="1"/>
-    <w:lsdException w:name="index 1" w:semiHidden="1" w:unhideWhenUsed="1"/>
-    <w:lsdException w:name="index 2" w:semiHidden="1" w:unhideWhenUsed="1"/>
-    <w:lsdException w:name="index 3" w:semiHidden="1" w:unhideWhenUsed="1"/>
-    <w:lsdException w:name="index 4" w:semiHidden="1" w:unhideWhenUsed="1"/>
-    <w:lsdException w:name="index 5" w:semiHidden="1" w:unhideWhenUsed="1"/>
-    <w:lsdException w:name="index 6" w:semiHidden="1" w:unhideWhenUsed="1"/>
-    <w:lsdException w:name="index 7" w:semiHidden="1" w:unhideWhenUsed="1"/>
-    <w:lsdException w:name="index 8" w:semiHidden="1" w:unhideWhenUsed="1"/>
-    <w:lsdException w:name="index 9" w:semiHidden="1" w:unhideWhenUsed="1"/>
-    <w:lsdException w:name="toc 1" w:semiHidden="1" w:uiPriority="39" w:unhideWhenUsed="1"/>
-    <w:lsdException w:name="toc 2" w:semiHidden="1" w:uiPriority="39" w:unhideWhenUsed="1"/>
-    <w:lsdException w:name="toc 3" w:semiHidden="1" w:uiPriority="39" w:unhideWhenUsed="1"/>
-    <w:lsdException w:name="toc 4" w:semiHidden="1" w:uiPriority="39" w:unhideWhenUsed="1"/>
-    <w:lsdException w:name="toc 5" w:semiHidden="1" w:uiPriority="39" w:unhideWhenUsed="1"/>
-    <w:lsdException w:name="toc 6" w:semiHidden="1" w:uiPriority="39" w:unhideWhenUsed="1"/>
-    <w:lsdException w:name="toc 7" w:semiHidden="1" w:uiPriority="39" w:unhideWhenUsed="1"/>
-    <w:lsdException w:name="toc 8" w:semiHidden="1" w:uiPriority="39" w:unhideWhenUsed="1"/>
-    <w:lsdException w:name="toc 9" w:semiHidden="1" w:uiPriority="39" w:unhideWhenUsed="1"/>
-    <w:lsdException w:name="Normal Indent" w:semiHidden="1" w:unhideWhenUsed="1"/>
-    <w:lsdException w:name="footnote text" w:semiHidden="1" w:unhideWhenUsed="1"/>
-    <w:lsdException w:name="annotation text" w:semiHidden="1" w:unhideWhenUsed="1"/>
-    <w:lsdException w:name="header" w:semiHidden="1" w:unhideWhenUsed="1"/>
-    <w:lsdException w:name="footer" w:semiHidden="1" w:unhideWhenUsed="1"/>
-    <w:lsdException w:name="index heading" w:semiHidden="1" w:unhideWhenUsed="1"/>
-    <w:lsdException w:name="caption" w:semiHidden="1" w:uiPriority="35" w:unhideWhenUsed="1" w:qFormat="1"/>
-    <w:lsdException w:name="table of figures" w:semiHidden="1" w:unhideWhenUsed="1"/>
-    <w:lsdException w:name="envelope address" w:semiHidden="1" w:unhideWhenUsed="1"/>
-    <w:lsdException w:name="envelope return" w:semiHidden="1" w:unhideWhenUsed="1"/>
-    <w:lsdException w:name="footnote reference" w:semiHidden="1" w:unhideWhenUsed="1"/>
-    <w:lsdException w:name="annotation reference" w:semiHidden="1" w:unhideWhenUsed="1"/>
-    <w:lsdException w:name="line number" w:semiHidden="1" w:unhideWhenUsed="1"/>
-    <w:lsdException w:name="page number" w:semiHidden="1" w:unhideWhenUsed="1"/>
-    <w:lsdException w:name="endnote reference" w:semiHidden="1" w:unhideWhenUsed="1"/>
-    <w:lsdException w:name="endnote text" w:semiHidden="1" w:unhideWhenUsed="1"/>
-    <w:lsdException w:name="table of authorities" w:semiHidden="1" w:unhideWhenUsed="1"/>
-    <w:lsdException w:name="macro" w:semiHidden="1" w:unhideWhenUsed="1"/>
-    <w:lsdException w:name="toa heading" w:semiHidden="1" w:unhideWhenUsed="1"/>
-    <w:lsdException w:name="List" w:semiHidden="1" w:unhideWhenUsed="1"/>
-    <w:lsdException w:name="List Bullet" w:semiHidden="1" w:unhideWhenUsed="1"/>
-    <w:lsdException w:name="List Number" w:semiHidden="1" w:unhideWhenUsed="1"/>
-    <w:lsdException w:name="List 2" w:semiHidden="1" w:unhideWhenUsed="1"/>
-    <w:lsdException w:name="List 3" w:semiHidden="1" w:unhideWhenUsed="1"/>
-    <w:lsdException w:name="List 4" w:semiHidden="1" w:unhideWhenUsed="1"/>
-    <w:lsdException w:name="List 5" w:semiHidden="1" w:unhideWhenUsed="1"/>
-    <w:lsdException w:name="List Bullet 2" w:semiHidden="1" w:unhideWhenUsed="1"/>
-    <w:lsdException w:name="List Bullet 3" w:semiHidden="1" w:unhideWhenUsed="1"/>
-    <w:lsdException w:name="List Bullet 4" w:semiHidden="1" w:unhideWhenUsed="1"/>
-    <w:lsdException w:name="List Bullet 5" w:semiHidden="1" w:unhideWhenUsed="1"/>
-    <w:lsdException w:name="List Number 2" w:semiHidden="1" w:unhideWhenUsed="1"/>
-    <w:lsdException w:name="List Number 3" w:semiHidden="1" w:unhideWhenUsed="1"/>
-    <w:lsdException w:name="List Number 4" w:semiHidden="1" w:unhideWhenUsed="1"/>
-    <w:lsdException w:name="List Number 5" w:semiHidden="1" w:unhideWhenUsed="1"/>
-    <w:lsdException w:name="Title" w:uiPriority="10" w:qFormat="1"/>
-    <w:lsdException w:name="Closing" w:semiHidden="1" w:unhideWhenUsed="1"/>
-    <w:lsdException w:name="Signature" w:semiHidden="1" w:unhideWhenUsed="1"/>
-    <w:lsdException w:name="Default Paragraph Font" w:semiHidden="1" w:uiPriority="1" w:unhideWhenUsed="1"/>
-    <w:lsdException w:name="Body Text" w:semiHidden="1" w:unhideWhenUsed="1"/>
-    <w:lsdException w:name="Body Text Indent" w:semiHidden="1" w:unhideWhenUsed="1"/>
-    <w:lsdException w:name="List Continue" w:semiHidden="1" w:unhideWhenUsed="1"/>
-    <w:lsdException w:name="List Continue 2" w:semiHidden="1" w:unhideWhenUsed="1"/>
-    <w:lsdException w:name="List Continue 3" w:semiHidden="1" w:unhideWhenUsed="1"/>
-    <w:lsdException w:name="List Continue 4" w:semiHidden="1" w:unhideWhenUsed="1"/>
-    <w:lsdException w:name="List Continue 5" w:semiHidden="1" w:unhideWhenUsed="1"/>
-    <w:lsdException w:name="Message Header" w:semiHidden="1" w:unhideWhenUsed="1"/>
-    <w:lsdException w:name="Subtitle" w:uiPriority="11" w:qFormat="1"/>
-    <w:lsdException w:name="Salutation" w:semiHidden="1" w:unhideWhenUsed="1"/>
-    <w:lsdException w:name="Date" w:semiHidden="1" w:unhideWhenUsed="1"/>
-    <w:lsdException w:name="Body Text First Indent" w:semiHidden="1" w:unhideWhenUsed="1"/>
-    <w:lsdException w:name="Body Text First Indent 2" w:semiHidden="1" w:unhideWhenUsed="1"/>
-    <w:lsdException w:name="Note Heading" w:semiHidden="1" w:unhideWhenUsed="1"/>
-    <w:lsdException w:name="Body Text 2" w:semiHidden="1" w:unhideWhenUsed="1"/>
-    <w:lsdException w:name="Body Text 3" w:semiHidden="1" w:unhideWhenUsed="1"/>
-    <w:lsdException w:name="Body Text Indent 2" w:semiHidden="1" w:unhideWhenUsed="1"/>
-    <w:lsdException w:name="Body Text Indent 3" w:semiHidden="1" w:unhideWhenUsed="1"/>
-    <w:lsdException w:name="Block Text" w:semiHidden="1" w:unhideWhenUsed="1"/>
-    <w:lsdException w:name="Hyperlink" w:semiHidden="1" w:unhideWhenUsed="1"/>
-    <w:lsdException w:name="FollowedHyperlink" w:semiHidden="1" w:unhideWhenUsed="1"/>
-    <w:lsdException w:name="Strong" w:uiPriority="22" w:qFormat="1"/>
-    <w:lsdException w:name="Emphasis" w:uiPriority="20" w:qFormat="1"/>
-    <w:lsdException w:name="Document Map" w:semiHidden="1" w:unhideWhenUsed="1"/>
-    <w:lsdException w:name="Plain Text" w:semiHidden="1" w:unhideWhenUsed="1"/>
-    <w:lsdException w:name="E-mail Signature" w:semiHidden="1" w:unhideWhenUsed="1"/>
-    <w:lsdException w:name="HTML Top of Form" w:semiHidden="1" w:unhideWhenUsed="1"/>
-    <w:lsdException w:name="HTML Bottom of Form" w:semiHidden="1" w:unhideWhenUsed="1"/>
-    <w:lsdException w:name="Normal (Web)" w:semiHidden="1" w:unhideWhenUsed="1"/>
-    <w:lsdException w:name="HTML Acronym" w:semiHidden="1" w:unhideWhenUsed="1"/>
-    <w:lsdException w:name="HTML Address" w:semiHidden="1" w:unhideWhenUsed="1"/>
-    <w:lsdException w:name="HTML Cite" w:semiHidden="1" w:unhideWhenUsed="1"/>
-    <w:lsdException w:name="HTML Code" w:semiHidden="1" w:unhideWhenUsed="1"/>
-    <w:lsdException w:name="HTML Definition" w:semiHidden="1" w:unhideWhenUsed="1"/>
-    <w:lsdException w:name="HTML Keyboard" w:semiHidden="1" w:unhideWhenUsed="1"/>
-    <w:lsdException w:name="HTML Preformatted" w:semiHidden="1" w:unhideWhenUsed="1"/>
-    <w:lsdException w:name="HTML Sample" w:semiHidden="1" w:unhideWhenUsed="1"/>
-    <w:lsdException w:name="HTML Typewriter" w:semiHidden="1" w:unhideWhenUsed="1"/>
-    <w:lsdException w:name="HTML Variable" w:semiHidden="1" w:unhideWhenUsed="1"/>
-    <w:lsdException w:name="Normal Table" w:semiHidden="1" w:unhideWhenUsed="1"/>
-    <w:lsdException w:name="annotation subject" w:semiHidden="1" w:unhideWhenUsed="1"/>
-    <w:lsdException w:name="No List" w:semiHidden="1" w:unhideWhenUsed="1"/>
-    <w:lsdException w:name="Outline List 1" w:semiHidden="1" w:unhideWhenUsed="1"/>
-    <w:lsdException w:name="Outline List 2" w:semiHidden="1" w:unhideWhenUsed="1"/>
-    <w:lsdException w:name="Outline List 3" w:semiHidden="1" w:unhideWhenUsed="1"/>
-    <w:lsdException w:name="Table Simple 1" w:semiHidden="1" w:unhideWhenUsed="1"/>
-    <w:lsdException w:name="Table Simple 2" w:semiHidden="1" w:unhideWhenUsed="1"/>
-    <w:lsdException w:name="Table Simple 3" w:semiHidden="1" w:unhideWhenUsed="1"/>
-    <w:lsdException w:name="Table Classic 1" w:semiHidden="1" w:unhideWhenUsed="1"/>
-    <w:lsdException w:name="Table Classic 2" w:semiHidden="1" w:unhideWhenUsed="1"/>
-    <w:lsdException w:name="Table Classic 3" w:semiHidden="1" w:unhideWhenUsed="1"/>
-    <w:lsdException w:name="Table Classic 4" w:semiHidden="1" w:unhideWhenUsed="1"/>
-    <w:lsdException w:name="Table Colorful 1" w:semiHidden="1" w:unhideWhenUsed="1"/>
-    <w:lsdException w:name="Table Colorful 2" w:semiHidden="1" w:unhideWhenUsed="1"/>
-    <w:lsdException w:name="Table Colorful 3" w:semiHidden="1" w:unhideWhenUsed="1"/>
-    <w:lsdException w:name="Table Columns 1" w:semiHidden="1" w:unhideWhenUsed="1"/>
-    <w:lsdException w:name="Table Columns 2" w:semiHidden="1" w:unhideWhenUsed="1"/>
-    <w:lsdException w:name="Table Columns 3" w:semiHidden="1" w:unhideWhenUsed="1"/>
-    <w:lsdException w:name="Table Columns 4" w:semiHidden="1" w:unhideWhenUsed="1"/>
-    <w:lsdException w:name="Table Columns 5" w:semiHidden="1" w:unhideWhenUsed="1"/>
-    <w:lsdException w:name="Table Grid 1" w:semiHidden="1" w:unhideWhenUsed="1"/>
-    <w:lsdException w:name="Table Grid 2" w:semiHidden="1" w:unhideWhenUsed="1"/>
-    <w:lsdException w:name="Table Grid 3" w:semiHidden="1" w:unhideWhenUsed="1"/>
-    <w:lsdException w:name="Table Grid 4" w:semiHidden="1" w:unhideWhenUsed="1"/>
-    <w:lsdException w:name="Table Grid 5" w:semiHidden="1" w:unhideWhenUsed="1"/>
-    <w:lsdException w:name="Table Grid 6" w:semiHidden="1" w:unhideWhenUsed="1"/>
-    <w:lsdException w:name="Table Grid 7" w:semiHidden="1" w:unhideWhenUsed="1"/>
-    <w:lsdException w:name="Table Grid 8" w:semiHidden="1" w:unhideWhenUsed="1"/>
-    <w:lsdException w:name="Table List 1" w:semiHidden="1" w:unhideWhenUsed="1"/>
-    <w:lsdException w:name="Table List 2" w:semiHidden="1" w:unhideWhenUsed="1"/>
-    <w:lsdException w:name="Table List 3" w:semiHidden="1" w:unhideWhenUsed="1"/>
-    <w:lsdException w:name="Table List 4" w:semiHidden="1" w:unhideWhenUsed="1"/>
-    <w:lsdException w:name="Table List 5" w:semiHidden="1" w:unhideWhenUsed="1"/>
-    <w:lsdException w:name="Table List 6" w:semiHidden="1" w:unhideWhenUsed="1"/>
-    <w:lsdException w:name="Table List 7" w:semiHidden="1" w:unhideWhenUsed="1"/>
-    <w:lsdException w:name="Table List 8" w:semiHidden="1" w:unhideWhenUsed="1"/>
-    <w:lsdException w:name="Table 3D effects 1" w:semiHidden="1" w:unhideWhenUsed="1"/>
-    <w:lsdException w:name="Table 3D effects 2" w:semiHidden="1" w:unhideWhenUsed="1"/>
-    <w:lsdException w:name="Table 3D effects 3" w:semiHidden="1" w:unhideWhenUsed="1"/>
-    <w:lsdException w:name="Table Contemporary" w:semiHidden="1" w:unhideWhenUsed="1"/>
-    <w:lsdException w:name="Table Elegant" w:semiHidden="1" w:unhideWhenUsed="1"/>
-    <w:lsdException w:name="Table Professional" w:semiHidden="1" w:unhideWhenUsed="1"/>
-    <w:lsdException w:name="Table Subtle 1" w:semiHidden="1" w:unhideWhenUsed="1"/>
-    <w:lsdException w:name="Table Subtle 2" w:semiHidden="1" w:unhideWhenUsed="1"/>
-    <w:lsdException w:name="Table Web 1" w:semiHidden="1" w:unhideWhenUsed="1"/>
-    <w:lsdException w:name="Table Web 2" w:semiHidden="1" w:unhideWhenUsed="1"/>
-    <w:lsdException w:name="Table Web 3" w:semiHidden="1" w:unhideWhenUsed="1"/>
-    <w:lsdException w:name="Balloon Text" w:semiHidden="1" w:unhideWhenUsed="1"/>
-    <w:lsdException w:name="Table Grid" w:uiPriority="39"/>
-    <w:lsdException w:name="Table Theme" w:semiHidden="1" w:unhideWhenUsed="1"/>
-    <w:lsdException w:name="Placeholder Text" w:semiHidden="1"/>
-    <w:lsdException w:name="No Spacing" w:uiPriority="1" w:qFormat="1"/>
-    <w:lsdException w:name="Light Shading" w:uiPriority="60"/>
-    <w:lsdException w:name="Light List" w:uiPriority="61"/>
-    <w:lsdException w:name="Light Grid" w:uiPriority="62"/>
-    <w:lsdException w:name="Medium Shading 1" w:uiPriority="63"/>
-    <w:lsdException w:name="Medium Shading 2" w:uiPriority="64"/>
-    <w:lsdException w:name="Medium List 1" w:uiPriority="65"/>
-    <w:lsdException w:name="Medium List 2" w:uiPriority="66"/>
-    <w:lsdException w:name="Medium Grid 1" w:uiPriority="67"/>
-    <w:lsdException w:name="Medium Grid 2" w:uiPriority="68"/>
-    <w:lsdException w:name="Medium Grid 3" w:uiPriority="69"/>
-    <w:lsdException w:name="Dark List" w:uiPriority="70"/>
-    <w:lsdException w:name="Colorful Shading" w:uiPriority="71"/>
-    <w:lsdException w:name="Colorful List" w:uiPriority="72"/>
-    <w:lsdException w:name="Colorful Grid" w:uiPriority="73"/>
-    <w:lsdException w:name="Light Shading Accent 1" w:uiPriority="60"/>
-    <w:lsdException w:name="Light List Accent 1" w:uiPriority="61"/>
-    <w:lsdException w:name="Light Grid Accent 1" w:uiPriority="62"/>
-    <w:lsdException w:name="Medium Shading 1 Accent 1" w:uiPriority="63"/>
-    <w:lsdException w:name="Medium Shading 2 Accent 1" w:uiPriority="64"/>
-    <w:lsdException w:name="Medium List 1 Accent 1" w:uiPriority="65"/>
-    <w:lsdException w:name="Revision" w:semiHidden="1"/>
-    <w:lsdException w:name="List Paragraph" w:uiPriority="34" w:qFormat="1"/>
-    <w:lsdException w:name="Quote" w:uiPriority="29" w:qFormat="1"/>
-    <w:lsdException w:name="Intense Quote" w:uiPriority="30" w:qFormat="1"/>
-    <w:lsdException w:name="Medium List 2 Accent 1" w:uiPriority="66"/>
-    <w:lsdException w:name="Medium Grid 1 Accent 1" w:uiPriority="67"/>
-    <w:lsdException w:name="Medium Grid 2 Accent 1" w:uiPriority="68"/>
-    <w:lsdException w:name="Medium Grid 3 Accent 1" w:uiPriority="69"/>
-    <w:lsdException w:name="Dark List Accent 1" w:uiPriority="70"/>
-    <w:lsdException w:name="Colorful Shading Accent 1" w:uiPriority="71"/>
-    <w:lsdException w:name="Colorful List Accent 1" w:uiPriority="72"/>
-    <w:lsdException w:name="Colorful Grid Accent 1" w:uiPriority="73"/>
-    <w:lsdException w:name="Light Shading Accent 2" w:uiPriority="60"/>
-    <w:lsdException w:name="Light List Accent 2" w:uiPriority="61"/>
-    <w:lsdException w:name="Light Grid Accent 2" w:uiPriority="62"/>
-    <w:lsdException w:name="Medium Shading 1 Accent 2" w:uiPriority="63"/>
-    <w:lsdException w:name="Medium Shading 2 Accent 2" w:uiPriority="64"/>
-    <w:lsdException w:name="Medium List 1 Accent 2" w:uiPriority="65"/>
-    <w:lsdException w:name="Medium List 2 Accent 2" w:uiPriority="66"/>
-    <w:lsdException w:name="Medium Grid 1 Accent 2" w:uiPriority="67"/>
-    <w:lsdException w:name="Medium Grid 2 Accent 2" w:uiPriority="68"/>
-    <w:lsdException w:name="Medium Grid 3 Accent 2" w:uiPriority="69"/>
-    <w:lsdException w:name="Dark List Accent 2" w:uiPriority="70"/>
-    <w:lsdException w:name="Colorful Shading Accent 2" w:uiPriority="71"/>
-    <w:lsdException w:name="Colorful List Accent 2" w:uiPriority="72"/>
-    <w:lsdException w:name="Colorful Grid Accent 2" w:uiPriority="73"/>
-    <w:lsdException w:name="Light Shading Accent 3" w:uiPriority="60"/>
-    <w:lsdException w:name="Light List Accent 3" w:uiPriority="61"/>
-    <w:lsdException w:name="Light Grid Accent 3" w:uiPriority="62"/>
-    <w:lsdException w:name="Medium Shading 1 Accent 3" w:uiPriority="63"/>
-    <w:lsdException w:name="Medium Shading 2 Accent 3" w:uiPriority="64"/>
-    <w:lsdException w:name="Medium List 1 Accent 3" w:uiPriority="65"/>
-    <w:lsdException w:name="Medium List 2 Accent 3" w:uiPriority="66"/>
-    <w:lsdException w:name="Medium Grid 1 Accent 3" w:uiPriority="67"/>
-    <w:lsdException w:name="Medium Grid 2 Accent 3" w:uiPriority="68"/>
-    <w:lsdException w:name="Medium Grid 3 Accent 3" w:uiPriority="69"/>
-    <w:lsdException w:name="Dark List Accent 3" w:uiPriority="70"/>
-    <w:lsdException w:name="Colorful Shading Accent 3" w:uiPriority="71"/>
-    <w:lsdException w:name="Colorful List Accent 3" w:uiPriority="72"/>
-    <w:lsdException w:name="Colorful Grid Accent 3" w:uiPriority="73"/>
-    <w:lsdException w:name="Light Shading Accent 4" w:uiPriority="60"/>
-    <w:lsdException w:name="Light List Accent 4" w:uiPriority="61"/>
-    <w:lsdException w:name="Light Grid Accent 4" w:uiPriority="62"/>
-    <w:lsdException w:name="Medium Shading 1 Accent 4" w:uiPriority="63"/>
-    <w:lsdException w:name="Medium Shading 2 Accent 4" w:uiPriority="64"/>
-    <w:lsdException w:name="Medium List 1 Accent 4" w:uiPriority="65"/>
-    <w:lsdException w:name="Medium List 2 Accent 4" w:uiPriority="66"/>
-    <w:lsdException w:name="Medium Grid 1 Accent 4" w:uiPriority="67"/>
-    <w:lsdException w:name="Medium Grid 2 Accent 4" w:uiPriority="68"/>
-    <w:lsdException w:name="Medium Grid 3 Accent 4" w:uiPriority="69"/>
-    <w:lsdException w:name="Dark List Accent 4" w:uiPriority="70"/>
-    <w:lsdException w:name="Colorful Shading Accent 4" w:uiPriority="71"/>
-    <w:lsdException w:name="Colorful List Accent 4" w:uiPriority="72"/>
-    <w:lsdException w:name="Colorful Grid Accent 4" w:uiPriority="73"/>
-    <w:lsdException w:name="Light Shading Accent 5" w:uiPriority="60"/>
-    <w:lsdException w:name="Light List Accent 5" w:uiPriority="61"/>
-    <w:lsdException w:name="Light Grid Accent 5" w:uiPriority="62"/>
-    <w:lsdException w:name="Medium Shading 1 Accent 5" w:uiPriority="63"/>
-    <w:lsdException w:name="Medium Shading 2 Accent 5" w:uiPriority="64"/>
-    <w:lsdException w:name="Medium List 1 Accent 5" w:uiPriority="65"/>
-    <w:lsdException w:name="Medium List 2 Accent 5" w:uiPriority="66"/>
-    <w:lsdException w:name="Medium Grid 1 Accent 5" w:uiPriority="67"/>
-    <w:lsdException w:name="Medium Grid 2 Accent 5" w:uiPriority="68"/>
-    <w:lsdException w:name="Medium Grid 3 Accent 5" w:uiPriority="69"/>
-    <w:lsdException w:name="Dark List Accent 5" w:uiPriority="70"/>
-    <w:lsdException w:name="Colorful Shading Accent 5" w:uiPriority="71"/>
-    <w:lsdException w:name="Colorful List Accent 5" w:uiPriority="72"/>
-    <w:lsdException w:name="Colorful Grid Accent 5" w:uiPriority="73"/>
-    <w:lsdException w:name="Light Shading Accent 6" w:uiPriority="60"/>
-    <w:lsdException w:name="Light List Accent 6" w:uiPriority="61"/>
-    <w:lsdException w:name="Light Grid Accent 6" w:uiPriority="62"/>
-    <w:lsdException w:name="Medium Shading 1 Accent 6" w:uiPriority="63"/>
-    <w:lsdException w:name="Medium Shading 2 Accent 6" w:uiPriority="64"/>
-    <w:lsdException w:name="Medium List 1 Accent 6" w:uiPriority="65"/>
-    <w:lsdException w:name="Medium List 2 Accent 6" w:uiPriority="66"/>
-    <w:lsdException w:name="Medium Grid 1 Accent 6" w:uiPriority="67"/>
-    <w:lsdException w:name="Medium Grid 2 Accent 6" w:uiPriority="68"/>
-    <w:lsdException w:name="Medium Grid 3 Accent 6" w:uiPriority="69"/>
-    <w:lsdException w:name="Dark List Accent 6" w:uiPriority="70"/>
-    <w:lsdException w:name="Colorful Shading Accent 6" w:uiPriority="71"/>
-    <w:lsdException w:name="Colorful List Accent 6" w:uiPriority="72"/>
-    <w:lsdException w:name="Colorful Grid Accent 6" w:uiPriority="73"/>
-    <w:lsdException w:name="Subtle Emphasis" w:uiPriority="19" w:qFormat="1"/>
-    <w:lsdException w:name="Intense Emphasis" w:uiPriority="21" w:qFormat="1"/>
-    <w:lsdException w:name="Subtle Reference" w:uiPriority="31" w:qFormat="1"/>
-    <w:lsdException w:name="Intense Reference" w:uiPriority="32" w:qFormat="1"/>
-    <w:lsdException w:name="Book Title" w:uiPriority="33" w:qFormat="1"/>
-    <w:lsdException w:name="Bibliography" w:semiHidden="1" w:uiPriority="37" w:unhideWhenUsed="1"/>
-    <w:lsdException w:name="TOC Heading" w:semiHidden="1" w:uiPriority="39" w:unhideWhenUsed="1" w:qFormat="1"/>
-    <w:lsdException w:name="Plain Table 1" w:uiPriority="41"/>
-    <w:lsdException w:name="Plain Table 2" w:uiPriority="42"/>
-    <w:lsdException w:name="Plain Table 3" w:uiPriority="43"/>
-    <w:lsdException w:name="Plain Table 4" w:uiPriority="44"/>
-    <w:lsdException w:name="Plain Table 5" w:uiPriority="45"/>
-    <w:lsdException w:name="Grid Table Light" w:uiPriority="40"/>
-    <w:lsdException w:name="Grid Table 1 Light" w:uiPriority="46"/>
-    <w:lsdException w:name="Grid Table 2" w:uiPriority="47"/>
-    <w:lsdException w:name="Grid Table 3" w:uiPriority="48"/>
-    <w:lsdException w:name="Grid Table 4" w:uiPriority="49"/>
-    <w:lsdException w:name="Grid Table 5 Dark" w:uiPriority="50"/>
-    <w:lsdException w:name="Grid Table 6 Colorful" w:uiPriority="51"/>
-    <w:lsdException w:name="Grid Table 7 Colorful" w:uiPriority="52"/>
-    <w:lsdException w:name="Grid Table 1 Light Accent 1" w:uiPriority="46"/>
-    <w:lsdException w:name="Grid Table 2 Accent 1" w:uiPriority="47"/>
-    <w:lsdException w:name="Grid Table 3 Accent 1" w:uiPriority="48"/>
-    <w:lsdException w:name="Grid Table 4 Accent 1" w:uiPriority="49"/>
-    <w:lsdException w:name="Grid Table 5 Dark Accent 1" w:uiPriority="50"/>
-    <w:lsdException w:name="Grid Table 6 Colorful Accent 1" w:uiPriority="51"/>
-    <w:lsdException w:name="Grid Table 7 Colorful Accent 1" w:uiPriority="52"/>
-    <w:lsdException w:name="Grid Table 1 Light Accent 2" w:uiPriority="46"/>
-    <w:lsdException w:name="Grid Table 2 Accent 2" w:uiPriority="47"/>
-    <w:lsdException w:name="Grid Table 3 Accent 2" w:uiPriority="48"/>
-    <w:lsdException w:name="Grid Table 4 Accent 2" w:uiPriority="49"/>
-    <w:lsdException w:name="Grid Table 5 Dark Accent 2" w:uiPriority="50"/>
-    <w:lsdException w:name="Grid Table 6 Colorful Accent 2" w:uiPriority="51"/>
-    <w:lsdException w:name="Grid Table 7 Colorful Accent 2" w:uiPriority="52"/>
-    <w:lsdException w:name="Grid Table 1 Light Accent 3" w:uiPriority="46"/>
-    <w:lsdException w:name="Grid Table 2 Accent 3" w:uiPriority="47"/>
-    <w:lsdException w:name="Grid Table 3 Accent 3" w:uiPriority="48"/>
-    <w:lsdException w:name="Grid Table 4 Accent 3" w:uiPriority="49"/>
-    <w:lsdException w:name="Grid Table 5 Dark Accent 3" w:uiPriority="50"/>
-    <w:lsdException w:name="Grid Table 6 Colorful Accent 3" w:uiPriority="51"/>
-    <w:lsdException w:name="Grid Table 7 Colorful Accent 3" w:uiPriority="52"/>
-    <w:lsdException w:name="Grid Table 1 Light Accent 4" w:uiPriority="46"/>
-    <w:lsdException w:name="Grid Table 2 Accent 4" w:uiPriority="47"/>
-    <w:lsdException w:name="Grid Table 3 Accent 4" w:uiPriority="48"/>
-    <w:lsdException w:name="Grid Table 4 Accent 4" w:uiPriority="49"/>
-    <w:lsdException w:name="Grid Table 5 Dark Accent 4" w:uiPriority="50"/>
-    <w:lsdException w:name="Grid Table 6 Colorful Accent 4" w:uiPriority="51"/>
-    <w:lsdException w:name="Grid Table 7 Colorful Accent 4" w:uiPriority="52"/>
-    <w:lsdException w:name="Grid Table 1 Light Accent 5" w:uiPriority="46"/>
-    <w:lsdException w:name="Grid Table 2 Accent 5" w:uiPriority="47"/>
-    <w:lsdException w:name="Grid Table 3 Accent 5" w:uiPriority="48"/>
-    <w:lsdException w:name="Grid Table 4 Accent 5" w:uiPriority="49"/>
-    <w:lsdException w:name="Grid Table 5 Dark Accent 5" w:uiPriority="50"/>
-    <w:lsdException w:name="Grid Table 6 Colorful Accent 5" w:uiPriority="51"/>
-    <w:lsdException w:name="Grid Table 7 Colorful Accent 5" w:uiPriority="52"/>
-    <w:lsdException w:name="Grid Table 1 Light Accent 6" w:uiPriority="46"/>
-    <w:lsdException w:name="Grid Table 2 Accent 6" w:uiPriority="47"/>
-    <w:lsdException w:name="Grid Table 3 Accent 6" w:uiPriority="48"/>
-    <w:lsdException w:name="Grid Table 4 Accent 6" w:uiPriority="49"/>
-    <w:lsdException w:name="Grid Table 5 Dark Accent 6" w:uiPriority="50"/>
-    <w:lsdException w:name="Grid Table 6 Colorful Accent 6" w:uiPriority="51"/>
-    <w:lsdException w:name="Grid Table 7 Colorful Accent 6" w:uiPriority="52"/>
-    <w:lsdException w:name="List Table 1 Light" w:uiPriority="46"/>
-    <w:lsdException w:name="List Table 2" w:uiPriority="47"/>
-    <w:lsdException w:name="List Table 3" w:uiPriority="48"/>
-    <w:lsdException w:name="List Table 4" w:uiPriority="49"/>
-    <w:lsdException w:name="List Table 5 Dark" w:uiPriority="50"/>
-    <w:lsdException w:name="List Table 6 Colorful" w:uiPriority="51"/>
-    <w:lsdException w:name="List Table 7 Colorful" w:uiPriority="52"/>
-    <w:lsdException w:name="List Table 1 Light Accent 1" w:uiPriority="46"/>
-    <w:lsdException w:name="List Table 2 Accent 1" w:uiPriority="47"/>
-    <w:lsdException w:name="List Table 3 Accent 1" w:uiPriority="48"/>
-    <w:lsdException w:name="List Table 4 Accent 1" w:uiPriority="49"/>
-    <w:lsdException w:name="List Table 5 Dark Accent 1" w:uiPriority="50"/>
-    <w:lsdException w:name="List Table 6 Colorful Accent 1" w:uiPriority="51"/>
-    <w:lsdException w:name="List Table 7 Colorful Accent 1" w:uiPriority="52"/>
-    <w:lsdException w:name="List Table 1 Light Accent 2" w:uiPriority="46"/>
-    <w:lsdException w:name="List Table 2 Accent 2" w:uiPriority="47"/>
-    <w:lsdException w:name="List Table 3 Accent 2" w:uiPriority="48"/>
-    <w:lsdException w:name="List Table 4 Accent 2" w:uiPriority="49"/>
-    <w:lsdException w:name="List Table 5 Dark Accent 2" w:uiPriority="50"/>
-    <w:lsdException w:name="List Table 6 Colorful Accent 2" w:uiPriority="51"/>
-    <w:lsdException w:name="List Table 7 Colorful Accent 2" w:uiPriority="52"/>
-    <w:lsdException w:name="List Table 1 Light Accent 3" w:uiPriority="46"/>
-    <w:lsdException w:name="List Table 2 Accent 3" w:uiPriority="47"/>
-    <w:lsdException w:name="List Table 3 Accent 3" w:uiPriority="48"/>
-    <w:lsdException w:name="List Table 4 Accent 3" w:uiPriority="49"/>
-    <w:lsdException w:name="List Table 5 Dark Accent 3" w:uiPriority="50"/>
-    <w:lsdException w:name="List Table 6 Colorful Accent 3" w:uiPriority="51"/>
-    <w:lsdException w:name="List Table 7 Colorful Accent 3" w:uiPriority="52"/>
-    <w:lsdException w:name="List Table 1 Light Accent 4" w:uiPriority="46"/>
-    <w:lsdException w:name="List Table 2 Accent 4" w:uiPriority="47"/>
-    <w:lsdException w:name="List Table 3 Accent 4" w:uiPriority="48"/>
-    <w:lsdException w:name="List Table 4 Accent 4" w:uiPriority="49"/>
-    <w:lsdException w:name="List Table 5 Dark Accent 4" w:uiPriority="50"/>
-    <w:lsdException w:name="List Table 6 Colorful Accent 4" w:uiPriority="51"/>
-    <w:lsdException w:name="List Table 7 Colorful Accent 4" w:uiPriority="52"/>
-    <w:lsdException w:name="List Table 1 Light Accent 5" w:uiPriority="46"/>
-    <w:lsdException w:name="List Table 2 Accent 5" w:uiPriority="47"/>
-    <w:lsdException w:name="List Table 3 Accent 5" w:uiPriority="48"/>
-    <w:lsdException w:name="List Table 4 Accent 5" w:uiPriority="49"/>
-    <w:lsdException w:name="List Table 5 Dark Accent 5" w:uiPriority="50"/>
-    <w:lsdException w:name="List Table 6 Colorful Accent 5" w:uiPriority="51"/>
-    <w:lsdException w:name="List Table 7 Colorful Accent 5" w:uiPriority="52"/>
-    <w:lsdException w:name="List Table 1 Light Accent 6" w:uiPriority="46"/>
-    <w:lsdException w:name="List Table 2 Accent 6" w:uiPriority="47"/>
-    <w:lsdException w:name="List Table 3 Accent 6" w:uiPriority="48"/>
-    <w:lsdException w:name="List Table 4 Accent 6" w:uiPriority="49"/>
-    <w:lsdException w:name="List Table 5 Dark Accent 6" w:uiPriority="50"/>
-    <w:lsdException w:name="List Table 6 Colorful Accent 6" w:uiPriority="51"/>
-    <w:lsdException w:name="List Table 7 Colorful Accent 6" w:uiPriority="52"/>
-  </w:latentStyles>
-  <w:style w:type="paragraph" w:default="1" w:styleId="Normal">
-    <w:name w:val="Normal"/>
-    <w:qFormat/>
-  </w:style>
-  <w:style w:type="character" w:default="1" w:styleId="Policepardfaut">
-    <w:name w:val="Default Paragraph Font"/>
-    <w:uiPriority w:val="1"/>
-    <w:semiHidden/>
-    <w:unhideWhenUsed/>
-  </w:style>
-  <w:style w:type="table" w:default="1" w:styleId="TableauNormal">
-    <w:name w:val="Normal Table"/>
-    <w:uiPriority w:val="99"/>
-    <w:semiHidden/>
-    <w:unhideWhenUsed/>
-    <w:tblPr>
-      <w:tblInd w:w="0" w:type="dxa"/>
-      <w:tblCellMar>
-        <w:top w:w="0" w:type="dxa"/>
-        <w:left w:w="108" w:type="dxa"/>
-        <w:bottom w:w="0" w:type="dxa"/>
-        <w:right w:w="108" w:type="dxa"/>
-      </w:tblCellMar>
-    </w:tblPr>
-  </w:style>
-  <w:style w:type="numbering" w:default="1" w:styleId="Aucuneliste">
-    <w:name w:val="No List"/>
-    <w:uiPriority w:val="99"/>
-    <w:semiHidden/>
-    <w:unhideWhenUsed/>
-  </w:style>
-  <w:style w:type="paragraph" w:customStyle="1" w:styleId="92176D657C9C4E988FDB33EEE446B5C7">
-    <w:name w:val="92176D657C9C4E988FDB33EEE446B5C7"/>
-    <w:rsid w:val="00710DD2"/>
-  </w:style>
-  <w:style w:type="paragraph" w:customStyle="1" w:styleId="CE75B8F1AE6D4B2A913EFAE20F2689BE">
-    <w:name w:val="CE75B8F1AE6D4B2A913EFAE20F2689BE"/>
-    <w:rsid w:val="00710DD2"/>
-  </w:style>
-  <w:style w:type="paragraph" w:customStyle="1" w:styleId="BDEAFF91C5D640D1BADEA9F214906AD6">
-    <w:name w:val="BDEAFF91C5D640D1BADEA9F214906AD6"/>
-    <w:rsid w:val="00710DD2"/>
-  </w:style>
-</w:styles>
-</file>
-
-<file path=word/glossary/webSettings.xml><?xml version="1.0" encoding="utf-8"?>
-<w:webSettings xmlns:mc="http://schemas.openxmlformats.org/markup-compatibility/2006" xmlns:r="http://schemas.openxmlformats.org/officeDocument/2006/relationships" xmlns:w="http://schemas.openxmlformats.org/wordprocessingml/2006/main" xmlns:w14="http://schemas.microsoft.com/office/word/2010/wordml" xmlns:w15="http://schemas.microsoft.com/office/word/2012/wordml" mc:Ignorable="w14 w15">
-  <w:optimizeForBrowser/>
-  <w:allowPNG/>
-</w:webSettings>
-</file>
-
 <file path=word/theme/theme1.xml><?xml version="1.0" encoding="utf-8"?>
 <a:theme xmlns:a="http://schemas.openxmlformats.org/drawingml/2006/main" name="Thème Office">
   <a:themeElements>
@@ -8434,7 +8144,7 @@
 </file>
 
 <file path=customXml/itemProps1.xml><?xml version="1.0" encoding="utf-8"?>
-<ds:datastoreItem xmlns:ds="http://schemas.openxmlformats.org/officeDocument/2006/customXml" ds:itemID="{9C1B5B74-7B1B-4C57-B96D-FA6E3BB3C16A}">
+<ds:datastoreItem xmlns:ds="http://schemas.openxmlformats.org/officeDocument/2006/customXml" ds:itemID="{F0B23DA6-6ECD-4B46-AB5A-4A81AB459CA6}">
   <ds:schemaRefs>
     <ds:schemaRef ds:uri="http://schemas.openxmlformats.org/officeDocument/2006/bibliography"/>
   </ds:schemaRefs>

</xml_diff>

<commit_message>
Managing layout - Theme
Le thème est actuellement sauver et la fenêtre rafraichit directement
grace à un p:ajax placer dans le menu déroulant.

Dans le ruban un onglet affichage permet de gérer les layaout 
- Postion north
- Ouvrir et fermer le menu, options, et sortie

Les éléments de menu sont directement classer dans le template lorsqu'il
sont utiliser à plusieurs endroit
</commit_message>
<xml_diff>
--- a/src/main/webapp/resources/txt/ISM_Manuel_DEV.docx
+++ b/src/main/webapp/resources/txt/ISM_Manuel_DEV.docx
@@ -62,7 +62,16 @@
               <w:sz w:val="28"/>
               <w:lang w:val="fr-FR"/>
             </w:rPr>
-            <w:t>Table des matières</w:t>
+            <w:t>Table des</w:t>
+          </w:r>
+          <w:bookmarkStart w:id="0" w:name="_GoBack"/>
+          <w:bookmarkEnd w:id="0"/>
+          <w:r>
+            <w:rPr>
+              <w:sz w:val="28"/>
+              <w:lang w:val="fr-FR"/>
+            </w:rPr>
+            <w:t xml:space="preserve"> matières</w:t>
           </w:r>
         </w:p>
         <w:p>
@@ -95,7 +104,7 @@
             </w:rPr>
             <w:fldChar w:fldCharType="separate"/>
           </w:r>
-          <w:hyperlink w:anchor="_Toc451458358" w:history="1">
+          <w:hyperlink w:anchor="_Toc451619629" w:history="1">
             <w:r>
               <w:rPr>
                 <w:rStyle w:val="Lienhypertexte"/>
@@ -138,7 +147,7 @@
                 <w:noProof/>
                 <w:webHidden/>
               </w:rPr>
-              <w:instrText xml:space="preserve"> PAGEREF _Toc451458358 \h </w:instrText>
+              <w:instrText xml:space="preserve"> PAGEREF _Toc451619629 \h </w:instrText>
             </w:r>
             <w:r>
               <w:rPr>
@@ -181,7 +190,7 @@
               <w:noProof/>
             </w:rPr>
           </w:pPr>
-          <w:hyperlink w:anchor="_Toc451458359" w:history="1">
+          <w:hyperlink w:anchor="_Toc451619630" w:history="1">
             <w:r>
               <w:rPr>
                 <w:rStyle w:val="Lienhypertexte"/>
@@ -224,7 +233,7 @@
                 <w:noProof/>
                 <w:webHidden/>
               </w:rPr>
-              <w:instrText xml:space="preserve"> PAGEREF _Toc451458359 \h </w:instrText>
+              <w:instrText xml:space="preserve"> PAGEREF _Toc451619630 \h </w:instrText>
             </w:r>
             <w:r>
               <w:rPr>
@@ -267,7 +276,7 @@
               <w:noProof/>
             </w:rPr>
           </w:pPr>
-          <w:hyperlink w:anchor="_Toc451458360" w:history="1">
+          <w:hyperlink w:anchor="_Toc451619631" w:history="1">
             <w:r>
               <w:rPr>
                 <w:rStyle w:val="Lienhypertexte"/>
@@ -310,7 +319,7 @@
                 <w:noProof/>
                 <w:webHidden/>
               </w:rPr>
-              <w:instrText xml:space="preserve"> PAGEREF _Toc451458360 \h </w:instrText>
+              <w:instrText xml:space="preserve"> PAGEREF _Toc451619631 \h </w:instrText>
             </w:r>
             <w:r>
               <w:rPr>
@@ -353,7 +362,7 @@
               <w:noProof/>
             </w:rPr>
           </w:pPr>
-          <w:hyperlink w:anchor="_Toc451458361" w:history="1">
+          <w:hyperlink w:anchor="_Toc451619632" w:history="1">
             <w:r>
               <w:rPr>
                 <w:rStyle w:val="Lienhypertexte"/>
@@ -396,7 +405,7 @@
                 <w:noProof/>
                 <w:webHidden/>
               </w:rPr>
-              <w:instrText xml:space="preserve"> PAGEREF _Toc451458361 \h </w:instrText>
+              <w:instrText xml:space="preserve"> PAGEREF _Toc451619632 \h </w:instrText>
             </w:r>
             <w:r>
               <w:rPr>
@@ -439,7 +448,7 @@
               <w:noProof/>
             </w:rPr>
           </w:pPr>
-          <w:hyperlink w:anchor="_Toc451458362" w:history="1">
+          <w:hyperlink w:anchor="_Toc451619633" w:history="1">
             <w:r>
               <w:rPr>
                 <w:rStyle w:val="Lienhypertexte"/>
@@ -482,7 +491,7 @@
                 <w:noProof/>
                 <w:webHidden/>
               </w:rPr>
-              <w:instrText xml:space="preserve"> PAGEREF _Toc451458362 \h </w:instrText>
+              <w:instrText xml:space="preserve"> PAGEREF _Toc451619633 \h </w:instrText>
             </w:r>
             <w:r>
               <w:rPr>
@@ -525,7 +534,7 @@
               <w:noProof/>
             </w:rPr>
           </w:pPr>
-          <w:hyperlink w:anchor="_Toc451458363" w:history="1">
+          <w:hyperlink w:anchor="_Toc451619634" w:history="1">
             <w:r>
               <w:rPr>
                 <w:rStyle w:val="Lienhypertexte"/>
@@ -547,7 +556,7 @@
                 <w:b/>
                 <w:noProof/>
               </w:rPr>
-              <w:t>Structure des non conformités (NC)</w:t>
+              <w:t>Gestion par Layout</w:t>
             </w:r>
             <w:r>
               <w:rPr>
@@ -568,7 +577,7 @@
                 <w:noProof/>
                 <w:webHidden/>
               </w:rPr>
-              <w:instrText xml:space="preserve"> PAGEREF _Toc451458363 \h </w:instrText>
+              <w:instrText xml:space="preserve"> PAGEREF _Toc451619634 \h </w:instrText>
             </w:r>
             <w:r>
               <w:rPr>
@@ -611,7 +620,7 @@
               <w:noProof/>
             </w:rPr>
           </w:pPr>
-          <w:hyperlink w:anchor="_Toc451458364" w:history="1">
+          <w:hyperlink w:anchor="_Toc451619635" w:history="1">
             <w:r>
               <w:rPr>
                 <w:rStyle w:val="Lienhypertexte"/>
@@ -633,6 +642,92 @@
                 <w:b/>
                 <w:noProof/>
               </w:rPr>
+              <w:t>Structure des non conformités (NC)</w:t>
+            </w:r>
+            <w:r>
+              <w:rPr>
+                <w:noProof/>
+                <w:webHidden/>
+              </w:rPr>
+              <w:tab/>
+            </w:r>
+            <w:r>
+              <w:rPr>
+                <w:noProof/>
+                <w:webHidden/>
+              </w:rPr>
+              <w:fldChar w:fldCharType="begin"/>
+            </w:r>
+            <w:r>
+              <w:rPr>
+                <w:noProof/>
+                <w:webHidden/>
+              </w:rPr>
+              <w:instrText xml:space="preserve"> PAGEREF _Toc451619635 \h </w:instrText>
+            </w:r>
+            <w:r>
+              <w:rPr>
+                <w:noProof/>
+                <w:webHidden/>
+              </w:rPr>
+            </w:r>
+            <w:r>
+              <w:rPr>
+                <w:noProof/>
+                <w:webHidden/>
+              </w:rPr>
+              <w:fldChar w:fldCharType="separate"/>
+            </w:r>
+            <w:r>
+              <w:rPr>
+                <w:noProof/>
+                <w:webHidden/>
+              </w:rPr>
+              <w:t>3</w:t>
+            </w:r>
+            <w:r>
+              <w:rPr>
+                <w:noProof/>
+                <w:webHidden/>
+              </w:rPr>
+              <w:fldChar w:fldCharType="end"/>
+            </w:r>
+          </w:hyperlink>
+        </w:p>
+        <w:p>
+          <w:pPr>
+            <w:pStyle w:val="TM1"/>
+            <w:tabs>
+              <w:tab w:val="left" w:pos="440"/>
+              <w:tab w:val="right" w:leader="dot" w:pos="10456"/>
+            </w:tabs>
+            <w:rPr>
+              <w:rFonts w:cstheme="minorBidi"/>
+              <w:noProof/>
+            </w:rPr>
+          </w:pPr>
+          <w:hyperlink w:anchor="_Toc451619636" w:history="1">
+            <w:r>
+              <w:rPr>
+                <w:rStyle w:val="Lienhypertexte"/>
+                <w:b/>
+                <w:noProof/>
+              </w:rPr>
+              <w:t>5.</w:t>
+            </w:r>
+            <w:r>
+              <w:rPr>
+                <w:rFonts w:cstheme="minorBidi"/>
+                <w:noProof/>
+              </w:rPr>
+              <w:tab/>
+            </w:r>
+            <w:r>
+              <w:rPr>
+                <w:rStyle w:val="Lienhypertexte"/>
+                <w:b/>
+                <w:noProof/>
+              </w:rPr>
               <w:t>PI : Extension Primefaces :</w:t>
             </w:r>
             <w:r>
@@ -654,7 +749,7 @@
                 <w:noProof/>
                 <w:webHidden/>
               </w:rPr>
-              <w:instrText xml:space="preserve"> PAGEREF _Toc451458364 \h </w:instrText>
+              <w:instrText xml:space="preserve"> PAGEREF _Toc451619636 \h </w:instrText>
             </w:r>
             <w:r>
               <w:rPr>
@@ -697,14 +792,14 @@
               <w:noProof/>
             </w:rPr>
           </w:pPr>
-          <w:hyperlink w:anchor="_Toc451458365" w:history="1">
+          <w:hyperlink w:anchor="_Toc451619637" w:history="1">
             <w:r>
               <w:rPr>
                 <w:rStyle w:val="Lienhypertexte"/>
                 <w:b/>
                 <w:noProof/>
               </w:rPr>
-              <w:t>3.1.</w:t>
+              <w:t>5.1.</w:t>
             </w:r>
             <w:r>
               <w:rPr>
@@ -740,7 +835,7 @@
                 <w:noProof/>
                 <w:webHidden/>
               </w:rPr>
-              <w:instrText xml:space="preserve"> PAGEREF _Toc451458365 \h </w:instrText>
+              <w:instrText xml:space="preserve"> PAGEREF _Toc451619637 \h </w:instrText>
             </w:r>
             <w:r>
               <w:rPr>
@@ -783,14 +878,14 @@
               <w:noProof/>
             </w:rPr>
           </w:pPr>
-          <w:hyperlink w:anchor="_Toc451458366" w:history="1">
+          <w:hyperlink w:anchor="_Toc451619638" w:history="1">
             <w:r>
               <w:rPr>
                 <w:rStyle w:val="Lienhypertexte"/>
                 <w:b/>
                 <w:noProof/>
               </w:rPr>
-              <w:t>3.1.1.</w:t>
+              <w:t>5.1.1.</w:t>
             </w:r>
             <w:r>
               <w:rPr>
@@ -826,7 +921,7 @@
                 <w:noProof/>
                 <w:webHidden/>
               </w:rPr>
-              <w:instrText xml:space="preserve"> PAGEREF _Toc451458366 \h </w:instrText>
+              <w:instrText xml:space="preserve"> PAGEREF _Toc451619638 \h </w:instrText>
             </w:r>
             <w:r>
               <w:rPr>
@@ -869,14 +964,14 @@
               <w:noProof/>
             </w:rPr>
           </w:pPr>
-          <w:hyperlink w:anchor="_Toc451458367" w:history="1">
+          <w:hyperlink w:anchor="_Toc451619639" w:history="1">
             <w:r>
               <w:rPr>
                 <w:rStyle w:val="Lienhypertexte"/>
                 <w:b/>
                 <w:noProof/>
               </w:rPr>
-              <w:t>3.1.2.</w:t>
+              <w:t>5.1.2.</w:t>
             </w:r>
             <w:r>
               <w:rPr>
@@ -912,7 +1007,7 @@
                 <w:noProof/>
                 <w:webHidden/>
               </w:rPr>
-              <w:instrText xml:space="preserve"> PAGEREF _Toc451458367 \h </w:instrText>
+              <w:instrText xml:space="preserve"> PAGEREF _Toc451619639 \h </w:instrText>
             </w:r>
             <w:r>
               <w:rPr>
@@ -955,14 +1050,14 @@
               <w:noProof/>
             </w:rPr>
           </w:pPr>
-          <w:hyperlink w:anchor="_Toc451458368" w:history="1">
+          <w:hyperlink w:anchor="_Toc451619640" w:history="1">
             <w:r>
               <w:rPr>
                 <w:rStyle w:val="Lienhypertexte"/>
                 <w:b/>
                 <w:noProof/>
               </w:rPr>
-              <w:t>3.1.3.</w:t>
+              <w:t>5.1.3.</w:t>
             </w:r>
             <w:r>
               <w:rPr>
@@ -998,7 +1093,7 @@
                 <w:noProof/>
                 <w:webHidden/>
               </w:rPr>
-              <w:instrText xml:space="preserve"> PAGEREF _Toc451458368 \h </w:instrText>
+              <w:instrText xml:space="preserve"> PAGEREF _Toc451619640 \h </w:instrText>
             </w:r>
             <w:r>
               <w:rPr>
@@ -1063,8 +1158,7 @@
           <w:b/>
         </w:rPr>
       </w:pPr>
-      <w:bookmarkStart w:id="0" w:name="_Toc451458358"/>
-      <w:bookmarkStart w:id="1" w:name="_GoBack"/>
+      <w:bookmarkStart w:id="1" w:name="_Toc451619629"/>
       <w:r>
         <w:rPr>
           <w:b/>
@@ -1120,7 +1214,7 @@
         </w:rPr>
         <w:t>)</w:t>
       </w:r>
-      <w:bookmarkEnd w:id="0"/>
+      <w:bookmarkEnd w:id="1"/>
     </w:p>
     <w:p>
       <w:pPr>
@@ -1138,7 +1232,7 @@
           <w:b/>
         </w:rPr>
       </w:pPr>
-      <w:bookmarkStart w:id="2" w:name="_Toc451458359"/>
+      <w:bookmarkStart w:id="2" w:name="_Toc451619630"/>
       <w:r>
         <w:rPr>
           <w:b/>
@@ -1241,7 +1335,7 @@
           <w:b/>
         </w:rPr>
       </w:pPr>
-      <w:bookmarkStart w:id="3" w:name="_Toc451458360"/>
+      <w:bookmarkStart w:id="3" w:name="_Toc451619631"/>
       <w:r>
         <w:rPr>
           <w:b/>
@@ -1342,7 +1436,7 @@
           <v:shape id="_x0000_i1025" type="#_x0000_t75" style="width:462.6pt;height:378pt" o:ole="">
             <v:imagedata r:id="rId6" o:title=""/>
           </v:shape>
-          <o:OLEObject Type="Embed" ProgID="Visio.Drawing.15" ShapeID="_x0000_i1025" DrawAspect="Content" ObjectID="_1525232306" r:id="rId7"/>
+          <o:OLEObject Type="Embed" ProgID="Visio.Drawing.15" ShapeID="_x0000_i1025" DrawAspect="Content" ObjectID="_1525430013" r:id="rId7"/>
         </w:object>
       </w:r>
     </w:p>
@@ -1354,27 +1448,14 @@
       <w:r>
         <w:t xml:space="preserve">Figure </w:t>
       </w:r>
-      <w:r>
-        <w:fldChar w:fldCharType="begin"/>
-      </w:r>
-      <w:r>
-        <w:instrText xml:space="preserve"> SEQ Figure \* ARABIC </w:instrText>
-      </w:r>
-      <w:r>
-        <w:fldChar w:fldCharType="separate"/>
-      </w:r>
-      <w:r>
-        <w:rPr>
-          <w:noProof/>
-        </w:rPr>
-        <w:t>1</w:t>
-      </w:r>
-      <w:r>
-        <w:rPr>
-          <w:noProof/>
-        </w:rPr>
-        <w:fldChar w:fldCharType="end"/>
-      </w:r>
+      <w:fldSimple w:instr=" SEQ Figure \* ARABIC ">
+        <w:r>
+          <w:rPr>
+            <w:noProof/>
+          </w:rPr>
+          <w:t>1</w:t>
+        </w:r>
+      </w:fldSimple>
       <w:r>
         <w:t xml:space="preserve"> Diagramme ESS (Entreprise Société Staff)</w:t>
       </w:r>
@@ -1384,7 +1465,6 @@
         <w:spacing w:after="0"/>
       </w:pPr>
     </w:p>
-    <w:bookmarkEnd w:id="1"/>
     <w:p>
       <w:pPr>
         <w:spacing w:after="0"/>
@@ -1401,7 +1481,7 @@
           <w:b/>
         </w:rPr>
       </w:pPr>
-      <w:bookmarkStart w:id="4" w:name="_Toc451458361"/>
+      <w:bookmarkStart w:id="4" w:name="_Toc451619632"/>
       <w:r>
         <w:rPr>
           <w:b/>
@@ -1455,7 +1535,7 @@
           <w:b/>
         </w:rPr>
       </w:pPr>
-      <w:bookmarkStart w:id="5" w:name="_Toc451458362"/>
+      <w:bookmarkStart w:id="5" w:name="_Toc451619633"/>
       <w:r>
         <w:rPr>
           <w:b/>
@@ -1482,7 +1562,7 @@
             <v:imagedata r:id="rId8" o:title=""/>
             <w10:wrap type="square"/>
           </v:shape>
-          <o:OLEObject Type="Embed" ProgID="Visio.Drawing.15" ShapeID="_x0000_s1036" DrawAspect="Content" ObjectID="_1525232316" r:id="rId9"/>
+          <o:OLEObject Type="Embed" ProgID="Visio.Drawing.15" ShapeID="_x0000_s1036" DrawAspect="Content" ObjectID="_1525430023" r:id="rId9"/>
         </w:object>
       </w:r>
     </w:p>
@@ -1625,6 +1705,7 @@
           <w:b/>
         </w:rPr>
       </w:pPr>
+      <w:bookmarkStart w:id="6" w:name="_Toc451619634"/>
       <w:r>
         <w:rPr>
           <w:b/>
@@ -1638,6 +1719,7 @@
         </w:rPr>
         <w:t>Layout</w:t>
       </w:r>
+      <w:bookmarkEnd w:id="6"/>
       <w:proofErr w:type="spellEnd"/>
     </w:p>
     <w:p>
@@ -1724,7 +1806,7 @@
           <w:b/>
         </w:rPr>
       </w:pPr>
-      <w:bookmarkStart w:id="6" w:name="_Toc451458363"/>
+      <w:bookmarkStart w:id="7" w:name="_Toc451619635"/>
       <w:r>
         <w:rPr>
           <w:b/>
@@ -1737,7 +1819,7 @@
         </w:rPr>
         <w:t xml:space="preserve"> (NC)</w:t>
       </w:r>
-      <w:bookmarkEnd w:id="6"/>
+      <w:bookmarkEnd w:id="7"/>
     </w:p>
     <w:p>
       <w:pPr>
@@ -2138,7 +2220,7 @@
           <w:b/>
         </w:rPr>
       </w:pPr>
-      <w:bookmarkStart w:id="7" w:name="_Toc451458364"/>
+      <w:bookmarkStart w:id="8" w:name="_Toc451619636"/>
       <w:r>
         <w:rPr>
           <w:b/>
@@ -2165,7 +2247,7 @@
         </w:rPr>
         <w:t> :</w:t>
       </w:r>
-      <w:bookmarkEnd w:id="7"/>
+      <w:bookmarkEnd w:id="8"/>
     </w:p>
     <w:p>
       <w:pPr>
@@ -2207,7 +2289,7 @@
           <w:b/>
         </w:rPr>
       </w:pPr>
-      <w:bookmarkStart w:id="8" w:name="_Toc451458365"/>
+      <w:bookmarkStart w:id="9" w:name="_Toc451619637"/>
       <w:r>
         <w:rPr>
           <w:b/>
@@ -2220,7 +2302,7 @@
         </w:rPr>
         <w:t>Ruban</w:t>
       </w:r>
-      <w:bookmarkEnd w:id="8"/>
+      <w:bookmarkEnd w:id="9"/>
     </w:p>
     <w:p>
       <w:pPr>
@@ -2273,7 +2355,7 @@
           <w:b/>
         </w:rPr>
       </w:pPr>
-      <w:bookmarkStart w:id="9" w:name="_Toc451458366"/>
+      <w:bookmarkStart w:id="10" w:name="_Toc451619638"/>
       <w:r>
         <w:rPr>
           <w:b/>
@@ -2300,7 +2382,7 @@
         </w:rPr>
         <w:t> »</w:t>
       </w:r>
-      <w:bookmarkEnd w:id="9"/>
+      <w:bookmarkEnd w:id="10"/>
     </w:p>
     <w:p>
       <w:pPr>
@@ -2538,7 +2620,7 @@
           <v:shape id="_x0000_i1026" type="#_x0000_t75" style="width:290.4pt;height:46.2pt" o:ole="">
             <v:imagedata r:id="rId10" o:title=""/>
           </v:shape>
-          <o:OLEObject Type="Embed" ProgID="Visio.Drawing.15" ShapeID="_x0000_i1026" DrawAspect="Content" ObjectID="_1525232307" r:id="rId11"/>
+          <o:OLEObject Type="Embed" ProgID="Visio.Drawing.15" ShapeID="_x0000_i1026" DrawAspect="Content" ObjectID="_1525430014" r:id="rId11"/>
         </w:object>
       </w:r>
     </w:p>
@@ -2547,7 +2629,7 @@
         <w:pStyle w:val="Lgende"/>
         <w:jc w:val="center"/>
       </w:pPr>
-      <w:bookmarkStart w:id="10" w:name="_Ref451329666"/>
+      <w:bookmarkStart w:id="11" w:name="_Ref451329666"/>
       <w:r>
         <w:rPr>
           <w:sz w:val="20"/>
@@ -2557,37 +2639,24 @@
             <v:imagedata r:id="rId12" o:title=""/>
             <w10:wrap type="square"/>
           </v:shape>
-          <o:OLEObject Type="Embed" ProgID="Visio.Drawing.15" ShapeID="_x0000_s1026" DrawAspect="Content" ObjectID="_1525232317" r:id="rId13"/>
+          <o:OLEObject Type="Embed" ProgID="Visio.Drawing.15" ShapeID="_x0000_s1026" DrawAspect="Content" ObjectID="_1525430024" r:id="rId13"/>
         </w:object>
       </w:r>
       <w:r>
         <w:t xml:space="preserve">Figure </w:t>
       </w:r>
-      <w:r>
-        <w:fldChar w:fldCharType="begin"/>
-      </w:r>
-      <w:r>
-        <w:instrText xml:space="preserve"> SEQ Figure \* ARABIC </w:instrText>
-      </w:r>
-      <w:r>
-        <w:fldChar w:fldCharType="separate"/>
-      </w:r>
-      <w:r>
-        <w:rPr>
-          <w:noProof/>
-        </w:rPr>
-        <w:t>2</w:t>
-      </w:r>
-      <w:r>
-        <w:rPr>
-          <w:noProof/>
-        </w:rPr>
-        <w:fldChar w:fldCharType="end"/>
-      </w:r>
+      <w:fldSimple w:instr=" SEQ Figure \* ARABIC ">
+        <w:r>
+          <w:rPr>
+            <w:noProof/>
+          </w:rPr>
+          <w:t>2</w:t>
+        </w:r>
+      </w:fldSimple>
       <w:r>
         <w:t xml:space="preserve"> Ruban (barre de raccourci) - description du menu option</w:t>
       </w:r>
-      <w:bookmarkEnd w:id="10"/>
+      <w:bookmarkEnd w:id="11"/>
     </w:p>
     <w:p>
       <w:pPr>
@@ -2891,35 +2960,22 @@
                                 <w:noProof/>
                               </w:rPr>
                             </w:pPr>
-                            <w:bookmarkStart w:id="11" w:name="_Ref451156760"/>
+                            <w:bookmarkStart w:id="12" w:name="_Ref451156760"/>
                             <w:r>
                               <w:t xml:space="preserve">Figure </w:t>
                             </w:r>
-                            <w:r>
-                              <w:fldChar w:fldCharType="begin"/>
-                            </w:r>
-                            <w:r>
-                              <w:instrText xml:space="preserve"> SEQ Figure \* ARABIC </w:instrText>
-                            </w:r>
-                            <w:r>
-                              <w:fldChar w:fldCharType="separate"/>
-                            </w:r>
-                            <w:r>
-                              <w:rPr>
-                                <w:noProof/>
-                              </w:rPr>
-                              <w:t>3</w:t>
-                            </w:r>
-                            <w:r>
-                              <w:rPr>
-                                <w:noProof/>
-                              </w:rPr>
-                              <w:fldChar w:fldCharType="end"/>
-                            </w:r>
+                            <w:fldSimple w:instr=" SEQ Figure \* ARABIC ">
+                              <w:r>
+                                <w:rPr>
+                                  <w:noProof/>
+                                </w:rPr>
+                                <w:t>3</w:t>
+                              </w:r>
+                            </w:fldSimple>
                             <w:r>
                               <w:t xml:space="preserve"> Ruban (barre de raccourci) - description du menu options</w:t>
                             </w:r>
-                            <w:bookmarkEnd w:id="11"/>
+                            <w:bookmarkEnd w:id="12"/>
                           </w:p>
                         </w:txbxContent>
                       </wps:txbx>
@@ -3111,7 +3167,7 @@
           <v:shape id="_x0000_i1027" type="#_x0000_t75" style="width:326.4pt;height:52.8pt" o:ole="">
             <v:imagedata r:id="rId14" o:title=""/>
           </v:shape>
-          <o:OLEObject Type="Embed" ProgID="Visio.Drawing.15" ShapeID="_x0000_i1027" DrawAspect="Content" ObjectID="_1525232308" r:id="rId15"/>
+          <o:OLEObject Type="Embed" ProgID="Visio.Drawing.15" ShapeID="_x0000_i1027" DrawAspect="Content" ObjectID="_1525430015" r:id="rId15"/>
         </w:object>
       </w:r>
     </w:p>
@@ -3127,27 +3183,14 @@
       <w:r>
         <w:t xml:space="preserve">Figure </w:t>
       </w:r>
-      <w:r>
-        <w:fldChar w:fldCharType="begin"/>
-      </w:r>
-      <w:r>
-        <w:instrText xml:space="preserve"> SEQ Figure \* ARABIC </w:instrText>
-      </w:r>
-      <w:r>
-        <w:fldChar w:fldCharType="separate"/>
-      </w:r>
-      <w:r>
-        <w:rPr>
-          <w:noProof/>
-        </w:rPr>
-        <w:t>4</w:t>
-      </w:r>
-      <w:r>
-        <w:rPr>
-          <w:noProof/>
-        </w:rPr>
-        <w:fldChar w:fldCharType="end"/>
-      </w:r>
+      <w:fldSimple w:instr=" SEQ Figure \* ARABIC ">
+        <w:r>
+          <w:rPr>
+            <w:noProof/>
+          </w:rPr>
+          <w:t>4</w:t>
+        </w:r>
+      </w:fldSimple>
       <w:r>
         <w:t xml:space="preserve"> Ruban (barre de raccourci) - description de la zone de titre</w:t>
       </w:r>
@@ -3312,7 +3355,7 @@
           <v:shape id="_x0000_i1028" type="#_x0000_t75" style="width:523.2pt;height:33.6pt" o:ole="">
             <v:imagedata r:id="rId16" o:title=""/>
           </v:shape>
-          <o:OLEObject Type="Embed" ProgID="Visio.Drawing.15" ShapeID="_x0000_i1028" DrawAspect="Content" ObjectID="_1525232309" r:id="rId17"/>
+          <o:OLEObject Type="Embed" ProgID="Visio.Drawing.15" ShapeID="_x0000_i1028" DrawAspect="Content" ObjectID="_1525430016" r:id="rId17"/>
         </w:object>
       </w:r>
     </w:p>
@@ -3324,27 +3367,14 @@
       <w:r>
         <w:t xml:space="preserve">Figure </w:t>
       </w:r>
-      <w:r>
-        <w:fldChar w:fldCharType="begin"/>
-      </w:r>
-      <w:r>
-        <w:instrText xml:space="preserve"> SEQ Figure \* ARABIC </w:instrText>
-      </w:r>
-      <w:r>
-        <w:fldChar w:fldCharType="separate"/>
-      </w:r>
-      <w:r>
-        <w:rPr>
-          <w:noProof/>
-        </w:rPr>
-        <w:t>5</w:t>
-      </w:r>
-      <w:r>
-        <w:rPr>
-          <w:noProof/>
-        </w:rPr>
-        <w:fldChar w:fldCharType="end"/>
-      </w:r>
+      <w:fldSimple w:instr=" SEQ Figure \* ARABIC ">
+        <w:r>
+          <w:rPr>
+            <w:noProof/>
+          </w:rPr>
+          <w:t>5</w:t>
+        </w:r>
+      </w:fldSimple>
       <w:r>
         <w:t xml:space="preserve"> Ruban - Composition de la barre de raccourci</w:t>
       </w:r>
@@ -3890,7 +3920,7 @@
           <w:b/>
         </w:rPr>
       </w:pPr>
-      <w:bookmarkStart w:id="15" w:name="_Toc451458367"/>
+      <w:bookmarkStart w:id="15" w:name="_Toc451619639"/>
       <w:r>
         <w:rPr>
           <w:b/>
@@ -4030,7 +4060,7 @@
           <w:b/>
         </w:rPr>
       </w:pPr>
-      <w:bookmarkStart w:id="16" w:name="_Toc451458368"/>
+      <w:bookmarkStart w:id="16" w:name="_Toc451619640"/>
       <w:r>
         <w:rPr>
           <w:b/>
@@ -4828,7 +4858,7 @@
           <v:shape id="_x0000_i1029" type="#_x0000_t75" style="width:274.8pt;height:76.8pt" o:ole="">
             <v:imagedata r:id="rId19" o:title=""/>
           </v:shape>
-          <o:OLEObject Type="Embed" ProgID="Visio.Drawing.15" ShapeID="_x0000_i1029" DrawAspect="Content" ObjectID="_1525232310" r:id="rId20"/>
+          <o:OLEObject Type="Embed" ProgID="Visio.Drawing.15" ShapeID="_x0000_i1029" DrawAspect="Content" ObjectID="_1525430017" r:id="rId20"/>
         </w:object>
       </w:r>
     </w:p>
@@ -4841,27 +4871,14 @@
       <w:r>
         <w:t xml:space="preserve">Figure </w:t>
       </w:r>
-      <w:r>
-        <w:fldChar w:fldCharType="begin"/>
-      </w:r>
-      <w:r>
-        <w:instrText xml:space="preserve"> SEQ Figure \* ARABIC </w:instrText>
-      </w:r>
-      <w:r>
-        <w:fldChar w:fldCharType="separate"/>
-      </w:r>
-      <w:r>
-        <w:rPr>
-          <w:noProof/>
-        </w:rPr>
-        <w:t>6</w:t>
-      </w:r>
-      <w:r>
-        <w:rPr>
-          <w:noProof/>
-        </w:rPr>
-        <w:fldChar w:fldCharType="end"/>
-      </w:r>
+      <w:fldSimple w:instr=" SEQ Figure \* ARABIC ">
+        <w:r>
+          <w:rPr>
+            <w:noProof/>
+          </w:rPr>
+          <w:t>6</w:t>
+        </w:r>
+      </w:fldSimple>
       <w:r>
         <w:t xml:space="preserve"> Ruban set "</w:t>
       </w:r>
@@ -4968,7 +4985,7 @@
           <v:shape id="_x0000_i1030" type="#_x0000_t75" style="width:265.8pt;height:74.4pt" o:ole="">
             <v:imagedata r:id="rId21" o:title=""/>
           </v:shape>
-          <o:OLEObject Type="Embed" ProgID="Visio.Drawing.15" ShapeID="_x0000_i1030" DrawAspect="Content" ObjectID="_1525232311" r:id="rId22"/>
+          <o:OLEObject Type="Embed" ProgID="Visio.Drawing.15" ShapeID="_x0000_i1030" DrawAspect="Content" ObjectID="_1525430018" r:id="rId22"/>
         </w:object>
       </w:r>
     </w:p>
@@ -4980,27 +4997,14 @@
       <w:r>
         <w:t xml:space="preserve">Figure </w:t>
       </w:r>
-      <w:r>
-        <w:fldChar w:fldCharType="begin"/>
-      </w:r>
-      <w:r>
-        <w:instrText xml:space="preserve"> SEQ Figure \* ARABIC </w:instrText>
-      </w:r>
-      <w:r>
-        <w:fldChar w:fldCharType="separate"/>
-      </w:r>
-      <w:r>
-        <w:rPr>
-          <w:noProof/>
-        </w:rPr>
-        <w:t>7</w:t>
-      </w:r>
-      <w:r>
-        <w:rPr>
-          <w:noProof/>
-        </w:rPr>
-        <w:fldChar w:fldCharType="end"/>
-      </w:r>
+      <w:fldSimple w:instr=" SEQ Figure \* ARABIC ">
+        <w:r>
+          <w:rPr>
+            <w:noProof/>
+          </w:rPr>
+          <w:t>7</w:t>
+        </w:r>
+      </w:fldSimple>
       <w:r>
         <w:t xml:space="preserve"> Ruban set "middle"</w:t>
       </w:r>
@@ -5158,7 +5162,7 @@
           <v:shape id="_x0000_i1031" type="#_x0000_t75" style="width:285.6pt;height:79.8pt" o:ole="">
             <v:imagedata r:id="rId23" o:title=""/>
           </v:shape>
-          <o:OLEObject Type="Embed" ProgID="Visio.Drawing.15" ShapeID="_x0000_i1031" DrawAspect="Content" ObjectID="_1525232312" r:id="rId24"/>
+          <o:OLEObject Type="Embed" ProgID="Visio.Drawing.15" ShapeID="_x0000_i1031" DrawAspect="Content" ObjectID="_1525430019" r:id="rId24"/>
         </w:object>
       </w:r>
     </w:p>
@@ -5170,27 +5174,14 @@
       <w:r>
         <w:t xml:space="preserve">Figure </w:t>
       </w:r>
-      <w:r>
-        <w:fldChar w:fldCharType="begin"/>
-      </w:r>
-      <w:r>
-        <w:instrText xml:space="preserve"> SEQ Figure \* ARABIC </w:instrText>
-      </w:r>
-      <w:r>
-        <w:fldChar w:fldCharType="separate"/>
-      </w:r>
-      <w:r>
-        <w:rPr>
-          <w:noProof/>
-        </w:rPr>
-        <w:t>8</w:t>
-      </w:r>
-      <w:r>
-        <w:rPr>
-          <w:noProof/>
-        </w:rPr>
-        <w:fldChar w:fldCharType="end"/>
-      </w:r>
+      <w:fldSimple w:instr=" SEQ Figure \* ARABIC ">
+        <w:r>
+          <w:rPr>
+            <w:noProof/>
+          </w:rPr>
+          <w:t>8</w:t>
+        </w:r>
+      </w:fldSimple>
       <w:r>
         <w:t xml:space="preserve"> Ruban set "</w:t>
       </w:r>
@@ -5334,7 +5325,7 @@
           <v:shape id="_x0000_i1032" type="#_x0000_t75" style="width:277.8pt;height:94.2pt" o:ole="">
             <v:imagedata r:id="rId25" o:title=""/>
           </v:shape>
-          <o:OLEObject Type="Embed" ProgID="Visio.Drawing.15" ShapeID="_x0000_i1032" DrawAspect="Content" ObjectID="_1525232313" r:id="rId26"/>
+          <o:OLEObject Type="Embed" ProgID="Visio.Drawing.15" ShapeID="_x0000_i1032" DrawAspect="Content" ObjectID="_1525430020" r:id="rId26"/>
         </w:object>
       </w:r>
     </w:p>
@@ -5346,27 +5337,14 @@
       <w:r>
         <w:t xml:space="preserve">Figure </w:t>
       </w:r>
-      <w:r>
-        <w:fldChar w:fldCharType="begin"/>
-      </w:r>
-      <w:r>
-        <w:instrText xml:space="preserve"> SEQ Figure \* ARABIC </w:instrText>
-      </w:r>
-      <w:r>
-        <w:fldChar w:fldCharType="separate"/>
-      </w:r>
-      <w:r>
-        <w:rPr>
-          <w:noProof/>
-        </w:rPr>
-        <w:t>9</w:t>
-      </w:r>
-      <w:r>
-        <w:rPr>
-          <w:noProof/>
-        </w:rPr>
-        <w:fldChar w:fldCharType="end"/>
-      </w:r>
+      <w:fldSimple w:instr=" SEQ Figure \* ARABIC ">
+        <w:r>
+          <w:rPr>
+            <w:noProof/>
+          </w:rPr>
+          <w:t>9</w:t>
+        </w:r>
+      </w:fldSimple>
       <w:r>
         <w:t xml:space="preserve"> </w:t>
       </w:r>
@@ -5490,7 +5468,7 @@
           <v:shape id="_x0000_i1033" type="#_x0000_t75" style="width:261.6pt;height:88.8pt" o:ole="">
             <v:imagedata r:id="rId27" o:title=""/>
           </v:shape>
-          <o:OLEObject Type="Embed" ProgID="Visio.Drawing.15" ShapeID="_x0000_i1033" DrawAspect="Content" ObjectID="_1525232314" r:id="rId28"/>
+          <o:OLEObject Type="Embed" ProgID="Visio.Drawing.15" ShapeID="_x0000_i1033" DrawAspect="Content" ObjectID="_1525430021" r:id="rId28"/>
         </w:object>
       </w:r>
     </w:p>
@@ -5502,27 +5480,14 @@
       <w:r>
         <w:t xml:space="preserve">Figure </w:t>
       </w:r>
-      <w:r>
-        <w:fldChar w:fldCharType="begin"/>
-      </w:r>
-      <w:r>
-        <w:instrText xml:space="preserve"> SEQ Figure \* ARABIC </w:instrText>
-      </w:r>
-      <w:r>
-        <w:fldChar w:fldCharType="separate"/>
-      </w:r>
-      <w:r>
-        <w:rPr>
-          <w:noProof/>
-        </w:rPr>
-        <w:t>10</w:t>
-      </w:r>
-      <w:r>
-        <w:rPr>
-          <w:noProof/>
-        </w:rPr>
-        <w:fldChar w:fldCharType="end"/>
-      </w:r>
+      <w:fldSimple w:instr=" SEQ Figure \* ARABIC ">
+        <w:r>
+          <w:rPr>
+            <w:noProof/>
+          </w:rPr>
+          <w:t>10</w:t>
+        </w:r>
+      </w:fldSimple>
       <w:r>
         <w:t xml:space="preserve"> Ruban "</w:t>
       </w:r>
@@ -5635,7 +5600,7 @@
           <v:shape id="_x0000_i1034" type="#_x0000_t75" style="width:262.2pt;height:88.8pt" o:ole="">
             <v:imagedata r:id="rId29" o:title=""/>
           </v:shape>
-          <o:OLEObject Type="Embed" ProgID="Visio.Drawing.15" ShapeID="_x0000_i1034" DrawAspect="Content" ObjectID="_1525232315" r:id="rId30"/>
+          <o:OLEObject Type="Embed" ProgID="Visio.Drawing.15" ShapeID="_x0000_i1034" DrawAspect="Content" ObjectID="_1525430022" r:id="rId30"/>
         </w:object>
       </w:r>
     </w:p>
@@ -5647,27 +5612,14 @@
       <w:r>
         <w:t xml:space="preserve">Figure </w:t>
       </w:r>
-      <w:r>
-        <w:fldChar w:fldCharType="begin"/>
-      </w:r>
-      <w:r>
-        <w:instrText xml:space="preserve"> SEQ Figure \* ARABIC </w:instrText>
-      </w:r>
-      <w:r>
-        <w:fldChar w:fldCharType="separate"/>
-      </w:r>
-      <w:r>
-        <w:rPr>
-          <w:noProof/>
-        </w:rPr>
-        <w:t>11</w:t>
-      </w:r>
-      <w:r>
-        <w:rPr>
-          <w:noProof/>
-        </w:rPr>
-        <w:fldChar w:fldCharType="end"/>
-      </w:r>
+      <w:fldSimple w:instr=" SEQ Figure \* ARABIC ">
+        <w:r>
+          <w:rPr>
+            <w:noProof/>
+          </w:rPr>
+          <w:t>11</w:t>
+        </w:r>
+      </w:fldSimple>
       <w:r>
         <w:t xml:space="preserve"> Ruban set "</w:t>
       </w:r>
@@ -8540,7 +8492,7 @@
 </file>
 
 <file path=customXml/itemProps1.xml><?xml version="1.0" encoding="utf-8"?>
-<ds:datastoreItem xmlns:ds="http://schemas.openxmlformats.org/officeDocument/2006/customXml" ds:itemID="{00B851B0-AEDA-41A3-871E-B9BC89D7277B}">
+<ds:datastoreItem xmlns:ds="http://schemas.openxmlformats.org/officeDocument/2006/customXml" ds:itemID="{D3AF47D0-357D-45AE-AD38-6F8B152168C0}">
   <ds:schemaRefs>
     <ds:schemaRef ds:uri="http://schemas.openxmlformats.org/officeDocument/2006/bibliography"/>
   </ds:schemaRefs>

</xml_diff>

<commit_message>
Layout much more advanced but not finish
A class viewCrud allow to manage layout form but all are not understand
because still not able to keep change or restore,

Know findout why i could not redirect to create it was because of PE
</commit_message>
<xml_diff>
--- a/src/main/webapp/resources/txt/ISM_Manuel_DEV.docx
+++ b/src/main/webapp/resources/txt/ISM_Manuel_DEV.docx
@@ -62,16 +62,7 @@
               <w:sz w:val="28"/>
               <w:lang w:val="fr-FR"/>
             </w:rPr>
-            <w:t>Table des</w:t>
-          </w:r>
-          <w:bookmarkStart w:id="0" w:name="_GoBack"/>
-          <w:bookmarkEnd w:id="0"/>
-          <w:r>
-            <w:rPr>
-              <w:sz w:val="28"/>
-              <w:lang w:val="fr-FR"/>
-            </w:rPr>
-            <w:t xml:space="preserve"> matières</w:t>
+            <w:t>Table des matières</w:t>
           </w:r>
         </w:p>
         <w:p>
@@ -1158,7 +1149,7 @@
           <w:b/>
         </w:rPr>
       </w:pPr>
-      <w:bookmarkStart w:id="1" w:name="_Toc451619629"/>
+      <w:bookmarkStart w:id="0" w:name="_Toc451619629"/>
       <w:r>
         <w:rPr>
           <w:b/>
@@ -1214,7 +1205,7 @@
         </w:rPr>
         <w:t>)</w:t>
       </w:r>
-      <w:bookmarkEnd w:id="1"/>
+      <w:bookmarkEnd w:id="0"/>
     </w:p>
     <w:p>
       <w:pPr>
@@ -1232,14 +1223,14 @@
           <w:b/>
         </w:rPr>
       </w:pPr>
-      <w:bookmarkStart w:id="2" w:name="_Toc451619630"/>
+      <w:bookmarkStart w:id="1" w:name="_Toc451619630"/>
       <w:r>
         <w:rPr>
           <w:b/>
         </w:rPr>
         <w:t>Définitions</w:t>
       </w:r>
-      <w:bookmarkEnd w:id="2"/>
+      <w:bookmarkEnd w:id="1"/>
     </w:p>
     <w:p>
       <w:pPr>
@@ -1335,14 +1326,14 @@
           <w:b/>
         </w:rPr>
       </w:pPr>
-      <w:bookmarkStart w:id="3" w:name="_Toc451619631"/>
+      <w:bookmarkStart w:id="2" w:name="_Toc451619631"/>
       <w:r>
         <w:rPr>
           <w:b/>
         </w:rPr>
         <w:t>Diagramme ESS (entreprise – société – staff)</w:t>
       </w:r>
-      <w:bookmarkEnd w:id="3"/>
+      <w:bookmarkEnd w:id="2"/>
     </w:p>
     <w:p>
       <w:pPr>
@@ -1436,7 +1427,7 @@
           <v:shape id="_x0000_i1025" type="#_x0000_t75" style="width:462.6pt;height:378pt" o:ole="">
             <v:imagedata r:id="rId6" o:title=""/>
           </v:shape>
-          <o:OLEObject Type="Embed" ProgID="Visio.Drawing.15" ShapeID="_x0000_i1025" DrawAspect="Content" ObjectID="_1525430013" r:id="rId7"/>
+          <o:OLEObject Type="Embed" ProgID="Visio.Drawing.15" ShapeID="_x0000_i1025" DrawAspect="Content" ObjectID="_1525792101" r:id="rId7"/>
         </w:object>
       </w:r>
     </w:p>
@@ -1448,14 +1439,27 @@
       <w:r>
         <w:t xml:space="preserve">Figure </w:t>
       </w:r>
-      <w:fldSimple w:instr=" SEQ Figure \* ARABIC ">
-        <w:r>
-          <w:rPr>
-            <w:noProof/>
-          </w:rPr>
-          <w:t>1</w:t>
-        </w:r>
-      </w:fldSimple>
+      <w:r>
+        <w:fldChar w:fldCharType="begin"/>
+      </w:r>
+      <w:r>
+        <w:instrText xml:space="preserve"> SEQ Figure \* ARABIC </w:instrText>
+      </w:r>
+      <w:r>
+        <w:fldChar w:fldCharType="separate"/>
+      </w:r>
+      <w:r>
+        <w:rPr>
+          <w:noProof/>
+        </w:rPr>
+        <w:t>1</w:t>
+      </w:r>
+      <w:r>
+        <w:rPr>
+          <w:noProof/>
+        </w:rPr>
+        <w:fldChar w:fldCharType="end"/>
+      </w:r>
       <w:r>
         <w:t xml:space="preserve"> Diagramme ESS (Entreprise Société Staff)</w:t>
       </w:r>
@@ -1481,14 +1485,14 @@
           <w:b/>
         </w:rPr>
       </w:pPr>
-      <w:bookmarkStart w:id="4" w:name="_Toc451619632"/>
+      <w:bookmarkStart w:id="3" w:name="_Toc451619632"/>
       <w:r>
         <w:rPr>
           <w:b/>
         </w:rPr>
         <w:t>Architecture CRUD</w:t>
       </w:r>
-      <w:bookmarkEnd w:id="4"/>
+      <w:bookmarkEnd w:id="3"/>
     </w:p>
     <w:p>
       <w:pPr>
@@ -1535,14 +1539,14 @@
           <w:b/>
         </w:rPr>
       </w:pPr>
-      <w:bookmarkStart w:id="5" w:name="_Toc451619633"/>
+      <w:bookmarkStart w:id="4" w:name="_Toc451619633"/>
       <w:r>
         <w:rPr>
           <w:b/>
         </w:rPr>
         <w:t>Diagramme CRUD</w:t>
       </w:r>
-      <w:bookmarkEnd w:id="5"/>
+      <w:bookmarkEnd w:id="4"/>
     </w:p>
     <w:p>
       <w:pPr>
@@ -1562,7 +1566,7 @@
             <v:imagedata r:id="rId8" o:title=""/>
             <w10:wrap type="square"/>
           </v:shape>
-          <o:OLEObject Type="Embed" ProgID="Visio.Drawing.15" ShapeID="_x0000_s1036" DrawAspect="Content" ObjectID="_1525430023" r:id="rId9"/>
+          <o:OLEObject Type="Embed" ProgID="Visio.Drawing.15" ShapeID="_x0000_s1036" DrawAspect="Content" ObjectID="_1525792111" r:id="rId9"/>
         </w:object>
       </w:r>
     </w:p>
@@ -1691,6 +1695,31 @@
     </w:p>
     <w:p>
       <w:pPr>
+        <w:pStyle w:val="Titre2"/>
+        <w:numPr>
+          <w:ilvl w:val="1"/>
+          <w:numId w:val="15"/>
+        </w:numPr>
+        <w:rPr>
+          <w:b/>
+        </w:rPr>
+      </w:pPr>
+      <w:r>
+        <w:rPr>
+          <w:b/>
+        </w:rPr>
+        <w:t>Bouton zone</w:t>
+      </w:r>
+      <w:bookmarkStart w:id="5" w:name="_GoBack"/>
+      <w:bookmarkEnd w:id="5"/>
+    </w:p>
+    <w:p>
+      <w:pPr>
+        <w:spacing w:after="0"/>
+      </w:pPr>
+    </w:p>
+    <w:p>
+      <w:pPr>
         <w:spacing w:after="0"/>
       </w:pPr>
     </w:p>
@@ -1844,6 +1873,7 @@
         <w:spacing w:after="0"/>
       </w:pPr>
       <w:r>
+        <w:lastRenderedPageBreak/>
         <w:t>Les NC peuvent avoir les états suivant :</w:t>
       </w:r>
     </w:p>
@@ -1875,7 +1905,6 @@
               <w:jc w:val="center"/>
             </w:pPr>
             <w:r>
-              <w:lastRenderedPageBreak/>
               <w:t>N°</w:t>
             </w:r>
           </w:p>
@@ -2620,7 +2649,7 @@
           <v:shape id="_x0000_i1026" type="#_x0000_t75" style="width:290.4pt;height:46.2pt" o:ole="">
             <v:imagedata r:id="rId10" o:title=""/>
           </v:shape>
-          <o:OLEObject Type="Embed" ProgID="Visio.Drawing.15" ShapeID="_x0000_i1026" DrawAspect="Content" ObjectID="_1525430014" r:id="rId11"/>
+          <o:OLEObject Type="Embed" ProgID="Visio.Drawing.15" ShapeID="_x0000_i1026" DrawAspect="Content" ObjectID="_1525792102" r:id="rId11"/>
         </w:object>
       </w:r>
     </w:p>
@@ -2639,20 +2668,33 @@
             <v:imagedata r:id="rId12" o:title=""/>
             <w10:wrap type="square"/>
           </v:shape>
-          <o:OLEObject Type="Embed" ProgID="Visio.Drawing.15" ShapeID="_x0000_s1026" DrawAspect="Content" ObjectID="_1525430024" r:id="rId13"/>
+          <o:OLEObject Type="Embed" ProgID="Visio.Drawing.15" ShapeID="_x0000_s1026" DrawAspect="Content" ObjectID="_1525792112" r:id="rId13"/>
         </w:object>
       </w:r>
       <w:r>
         <w:t xml:space="preserve">Figure </w:t>
       </w:r>
-      <w:fldSimple w:instr=" SEQ Figure \* ARABIC ">
-        <w:r>
-          <w:rPr>
-            <w:noProof/>
-          </w:rPr>
-          <w:t>2</w:t>
-        </w:r>
-      </w:fldSimple>
+      <w:r>
+        <w:fldChar w:fldCharType="begin"/>
+      </w:r>
+      <w:r>
+        <w:instrText xml:space="preserve"> SEQ Figure \* ARABIC </w:instrText>
+      </w:r>
+      <w:r>
+        <w:fldChar w:fldCharType="separate"/>
+      </w:r>
+      <w:r>
+        <w:rPr>
+          <w:noProof/>
+        </w:rPr>
+        <w:t>2</w:t>
+      </w:r>
+      <w:r>
+        <w:rPr>
+          <w:noProof/>
+        </w:rPr>
+        <w:fldChar w:fldCharType="end"/>
+      </w:r>
       <w:r>
         <w:t xml:space="preserve"> Ruban (barre de raccourci) - description du menu option</w:t>
       </w:r>
@@ -2964,14 +3006,27 @@
                             <w:r>
                               <w:t xml:space="preserve">Figure </w:t>
                             </w:r>
-                            <w:fldSimple w:instr=" SEQ Figure \* ARABIC ">
-                              <w:r>
-                                <w:rPr>
-                                  <w:noProof/>
-                                </w:rPr>
-                                <w:t>3</w:t>
-                              </w:r>
-                            </w:fldSimple>
+                            <w:r>
+                              <w:fldChar w:fldCharType="begin"/>
+                            </w:r>
+                            <w:r>
+                              <w:instrText xml:space="preserve"> SEQ Figure \* ARABIC </w:instrText>
+                            </w:r>
+                            <w:r>
+                              <w:fldChar w:fldCharType="separate"/>
+                            </w:r>
+                            <w:r>
+                              <w:rPr>
+                                <w:noProof/>
+                              </w:rPr>
+                              <w:t>3</w:t>
+                            </w:r>
+                            <w:r>
+                              <w:rPr>
+                                <w:noProof/>
+                              </w:rPr>
+                              <w:fldChar w:fldCharType="end"/>
+                            </w:r>
                             <w:r>
                               <w:t xml:space="preserve"> Ruban (barre de raccourci) - description du menu options</w:t>
                             </w:r>
@@ -3011,7 +3066,7 @@
                           <w:noProof/>
                         </w:rPr>
                       </w:pPr>
-                      <w:bookmarkStart w:id="12" w:name="_Ref451156760"/>
+                      <w:bookmarkStart w:id="13" w:name="_Ref451156760"/>
                       <w:r>
                         <w:t xml:space="preserve">Figure </w:t>
                       </w:r>
@@ -3039,7 +3094,7 @@
                       <w:r>
                         <w:t xml:space="preserve"> Ruban (barre de raccourci) - description du menu options</w:t>
                       </w:r>
-                      <w:bookmarkEnd w:id="12"/>
+                      <w:bookmarkEnd w:id="13"/>
                     </w:p>
                   </w:txbxContent>
                 </v:textbox>
@@ -3105,6 +3160,7 @@
         <w:rPr>
           <w:sz w:val="20"/>
         </w:rPr>
+        <w:lastRenderedPageBreak/>
         <w:t>Ceci est représenté ci-dessous (</w:t>
       </w:r>
       <w:r>
@@ -3167,7 +3223,7 @@
           <v:shape id="_x0000_i1027" type="#_x0000_t75" style="width:326.4pt;height:52.8pt" o:ole="">
             <v:imagedata r:id="rId14" o:title=""/>
           </v:shape>
-          <o:OLEObject Type="Embed" ProgID="Visio.Drawing.15" ShapeID="_x0000_i1027" DrawAspect="Content" ObjectID="_1525430015" r:id="rId15"/>
+          <o:OLEObject Type="Embed" ProgID="Visio.Drawing.15" ShapeID="_x0000_i1027" DrawAspect="Content" ObjectID="_1525792103" r:id="rId15"/>
         </w:object>
       </w:r>
     </w:p>
@@ -3179,22 +3235,35 @@
           <w:sz w:val="20"/>
         </w:rPr>
       </w:pPr>
-      <w:bookmarkStart w:id="13" w:name="_Ref451157348"/>
+      <w:bookmarkStart w:id="14" w:name="_Ref451157348"/>
       <w:r>
         <w:t xml:space="preserve">Figure </w:t>
       </w:r>
-      <w:fldSimple w:instr=" SEQ Figure \* ARABIC ">
-        <w:r>
-          <w:rPr>
-            <w:noProof/>
-          </w:rPr>
-          <w:t>4</w:t>
-        </w:r>
-      </w:fldSimple>
+      <w:r>
+        <w:fldChar w:fldCharType="begin"/>
+      </w:r>
+      <w:r>
+        <w:instrText xml:space="preserve"> SEQ Figure \* ARABIC </w:instrText>
+      </w:r>
+      <w:r>
+        <w:fldChar w:fldCharType="separate"/>
+      </w:r>
+      <w:r>
+        <w:rPr>
+          <w:noProof/>
+        </w:rPr>
+        <w:t>4</w:t>
+      </w:r>
+      <w:r>
+        <w:rPr>
+          <w:noProof/>
+        </w:rPr>
+        <w:fldChar w:fldCharType="end"/>
+      </w:r>
       <w:r>
         <w:t xml:space="preserve"> Ruban (barre de raccourci) - description de la zone de titre</w:t>
       </w:r>
-      <w:bookmarkEnd w:id="13"/>
+      <w:bookmarkEnd w:id="14"/>
     </w:p>
     <w:p>
       <w:pPr>
@@ -3219,7 +3288,7 @@
           <w:u w:val="single"/>
         </w:rPr>
       </w:pPr>
-      <w:bookmarkStart w:id="14" w:name="_Ref451157809"/>
+      <w:bookmarkStart w:id="15" w:name="_Ref451157809"/>
       <w:r>
         <w:rPr>
           <w:i/>
@@ -3292,7 +3361,7 @@
         <w:t xml:space="preserve"> avec un rafraichissement toutes les 30 secondes</w:t>
       </w:r>
     </w:p>
-    <w:bookmarkEnd w:id="14"/>
+    <w:bookmarkEnd w:id="15"/>
     <w:p>
       <w:pPr>
         <w:spacing w:after="0"/>
@@ -3355,7 +3424,7 @@
           <v:shape id="_x0000_i1028" type="#_x0000_t75" style="width:523.2pt;height:33.6pt" o:ole="">
             <v:imagedata r:id="rId16" o:title=""/>
           </v:shape>
-          <o:OLEObject Type="Embed" ProgID="Visio.Drawing.15" ShapeID="_x0000_i1028" DrawAspect="Content" ObjectID="_1525430016" r:id="rId17"/>
+          <o:OLEObject Type="Embed" ProgID="Visio.Drawing.15" ShapeID="_x0000_i1028" DrawAspect="Content" ObjectID="_1525792104" r:id="rId17"/>
         </w:object>
       </w:r>
     </w:p>
@@ -3367,14 +3436,27 @@
       <w:r>
         <w:t xml:space="preserve">Figure </w:t>
       </w:r>
-      <w:fldSimple w:instr=" SEQ Figure \* ARABIC ">
-        <w:r>
-          <w:rPr>
-            <w:noProof/>
-          </w:rPr>
-          <w:t>5</w:t>
-        </w:r>
-      </w:fldSimple>
+      <w:r>
+        <w:fldChar w:fldCharType="begin"/>
+      </w:r>
+      <w:r>
+        <w:instrText xml:space="preserve"> SEQ Figure \* ARABIC </w:instrText>
+      </w:r>
+      <w:r>
+        <w:fldChar w:fldCharType="separate"/>
+      </w:r>
+      <w:r>
+        <w:rPr>
+          <w:noProof/>
+        </w:rPr>
+        <w:t>5</w:t>
+      </w:r>
+      <w:r>
+        <w:rPr>
+          <w:noProof/>
+        </w:rPr>
+        <w:fldChar w:fldCharType="end"/>
+      </w:r>
       <w:r>
         <w:t xml:space="preserve"> Ruban - Composition de la barre de raccourci</w:t>
       </w:r>
@@ -3920,7 +4002,7 @@
           <w:b/>
         </w:rPr>
       </w:pPr>
-      <w:bookmarkStart w:id="15" w:name="_Toc451619639"/>
+      <w:bookmarkStart w:id="16" w:name="_Toc451619639"/>
       <w:r>
         <w:rPr>
           <w:b/>
@@ -3953,7 +4035,7 @@
         </w:rPr>
         <w:t> »</w:t>
       </w:r>
-      <w:bookmarkEnd w:id="15"/>
+      <w:bookmarkEnd w:id="16"/>
     </w:p>
     <w:p>
       <w:pPr>
@@ -4060,7 +4142,7 @@
           <w:b/>
         </w:rPr>
       </w:pPr>
-      <w:bookmarkStart w:id="16" w:name="_Toc451619640"/>
+      <w:bookmarkStart w:id="17" w:name="_Toc451619640"/>
       <w:r>
         <w:rPr>
           <w:b/>
@@ -4123,7 +4205,7 @@
         </w:rPr>
         <w:t> »</w:t>
       </w:r>
-      <w:bookmarkEnd w:id="16"/>
+      <w:bookmarkEnd w:id="17"/>
     </w:p>
     <w:p>
       <w:pPr>
@@ -4327,7 +4409,6 @@
               <w:jc w:val="center"/>
             </w:pPr>
             <w:r>
-              <w:lastRenderedPageBreak/>
               <w:t>Nom</w:t>
             </w:r>
           </w:p>
@@ -4858,7 +4939,7 @@
           <v:shape id="_x0000_i1029" type="#_x0000_t75" style="width:274.8pt;height:76.8pt" o:ole="">
             <v:imagedata r:id="rId19" o:title=""/>
           </v:shape>
-          <o:OLEObject Type="Embed" ProgID="Visio.Drawing.15" ShapeID="_x0000_i1029" DrawAspect="Content" ObjectID="_1525430017" r:id="rId20"/>
+          <o:OLEObject Type="Embed" ProgID="Visio.Drawing.15" ShapeID="_x0000_i1029" DrawAspect="Content" ObjectID="_1525792105" r:id="rId20"/>
         </w:object>
       </w:r>
     </w:p>
@@ -4867,18 +4948,31 @@
         <w:pStyle w:val="Lgende"/>
         <w:jc w:val="center"/>
       </w:pPr>
-      <w:bookmarkStart w:id="17" w:name="_Ref451334644"/>
+      <w:bookmarkStart w:id="18" w:name="_Ref451334644"/>
       <w:r>
         <w:t xml:space="preserve">Figure </w:t>
       </w:r>
-      <w:fldSimple w:instr=" SEQ Figure \* ARABIC ">
-        <w:r>
-          <w:rPr>
-            <w:noProof/>
-          </w:rPr>
-          <w:t>6</w:t>
-        </w:r>
-      </w:fldSimple>
+      <w:r>
+        <w:fldChar w:fldCharType="begin"/>
+      </w:r>
+      <w:r>
+        <w:instrText xml:space="preserve"> SEQ Figure \* ARABIC </w:instrText>
+      </w:r>
+      <w:r>
+        <w:fldChar w:fldCharType="separate"/>
+      </w:r>
+      <w:r>
+        <w:rPr>
+          <w:noProof/>
+        </w:rPr>
+        <w:t>6</w:t>
+      </w:r>
+      <w:r>
+        <w:rPr>
+          <w:noProof/>
+        </w:rPr>
+        <w:fldChar w:fldCharType="end"/>
+      </w:r>
       <w:r>
         <w:t xml:space="preserve"> Ruban set "</w:t>
       </w:r>
@@ -4890,7 +4984,7 @@
       <w:r>
         <w:t>"</w:t>
       </w:r>
-      <w:bookmarkEnd w:id="17"/>
+      <w:bookmarkEnd w:id="18"/>
     </w:p>
     <w:p>
       <w:pPr>
@@ -4985,7 +5079,7 @@
           <v:shape id="_x0000_i1030" type="#_x0000_t75" style="width:265.8pt;height:74.4pt" o:ole="">
             <v:imagedata r:id="rId21" o:title=""/>
           </v:shape>
-          <o:OLEObject Type="Embed" ProgID="Visio.Drawing.15" ShapeID="_x0000_i1030" DrawAspect="Content" ObjectID="_1525430018" r:id="rId22"/>
+          <o:OLEObject Type="Embed" ProgID="Visio.Drawing.15" ShapeID="_x0000_i1030" DrawAspect="Content" ObjectID="_1525792106" r:id="rId22"/>
         </w:object>
       </w:r>
     </w:p>
@@ -4997,14 +5091,27 @@
       <w:r>
         <w:t xml:space="preserve">Figure </w:t>
       </w:r>
-      <w:fldSimple w:instr=" SEQ Figure \* ARABIC ">
-        <w:r>
-          <w:rPr>
-            <w:noProof/>
-          </w:rPr>
-          <w:t>7</w:t>
-        </w:r>
-      </w:fldSimple>
+      <w:r>
+        <w:fldChar w:fldCharType="begin"/>
+      </w:r>
+      <w:r>
+        <w:instrText xml:space="preserve"> SEQ Figure \* ARABIC </w:instrText>
+      </w:r>
+      <w:r>
+        <w:fldChar w:fldCharType="separate"/>
+      </w:r>
+      <w:r>
+        <w:rPr>
+          <w:noProof/>
+        </w:rPr>
+        <w:t>7</w:t>
+      </w:r>
+      <w:r>
+        <w:rPr>
+          <w:noProof/>
+        </w:rPr>
+        <w:fldChar w:fldCharType="end"/>
+      </w:r>
       <w:r>
         <w:t xml:space="preserve"> Ruban set "middle"</w:t>
       </w:r>
@@ -5162,7 +5269,7 @@
           <v:shape id="_x0000_i1031" type="#_x0000_t75" style="width:285.6pt;height:79.8pt" o:ole="">
             <v:imagedata r:id="rId23" o:title=""/>
           </v:shape>
-          <o:OLEObject Type="Embed" ProgID="Visio.Drawing.15" ShapeID="_x0000_i1031" DrawAspect="Content" ObjectID="_1525430019" r:id="rId24"/>
+          <o:OLEObject Type="Embed" ProgID="Visio.Drawing.15" ShapeID="_x0000_i1031" DrawAspect="Content" ObjectID="_1525792107" r:id="rId24"/>
         </w:object>
       </w:r>
     </w:p>
@@ -5174,14 +5281,27 @@
       <w:r>
         <w:t xml:space="preserve">Figure </w:t>
       </w:r>
-      <w:fldSimple w:instr=" SEQ Figure \* ARABIC ">
-        <w:r>
-          <w:rPr>
-            <w:noProof/>
-          </w:rPr>
-          <w:t>8</w:t>
-        </w:r>
-      </w:fldSimple>
+      <w:r>
+        <w:fldChar w:fldCharType="begin"/>
+      </w:r>
+      <w:r>
+        <w:instrText xml:space="preserve"> SEQ Figure \* ARABIC </w:instrText>
+      </w:r>
+      <w:r>
+        <w:fldChar w:fldCharType="separate"/>
+      </w:r>
+      <w:r>
+        <w:rPr>
+          <w:noProof/>
+        </w:rPr>
+        <w:t>8</w:t>
+      </w:r>
+      <w:r>
+        <w:rPr>
+          <w:noProof/>
+        </w:rPr>
+        <w:fldChar w:fldCharType="end"/>
+      </w:r>
       <w:r>
         <w:t xml:space="preserve"> Ruban set "</w:t>
       </w:r>
@@ -5325,7 +5445,7 @@
           <v:shape id="_x0000_i1032" type="#_x0000_t75" style="width:277.8pt;height:94.2pt" o:ole="">
             <v:imagedata r:id="rId25" o:title=""/>
           </v:shape>
-          <o:OLEObject Type="Embed" ProgID="Visio.Drawing.15" ShapeID="_x0000_i1032" DrawAspect="Content" ObjectID="_1525430020" r:id="rId26"/>
+          <o:OLEObject Type="Embed" ProgID="Visio.Drawing.15" ShapeID="_x0000_i1032" DrawAspect="Content" ObjectID="_1525792108" r:id="rId26"/>
         </w:object>
       </w:r>
     </w:p>
@@ -5337,14 +5457,27 @@
       <w:r>
         <w:t xml:space="preserve">Figure </w:t>
       </w:r>
-      <w:fldSimple w:instr=" SEQ Figure \* ARABIC ">
-        <w:r>
-          <w:rPr>
-            <w:noProof/>
-          </w:rPr>
-          <w:t>9</w:t>
-        </w:r>
-      </w:fldSimple>
+      <w:r>
+        <w:fldChar w:fldCharType="begin"/>
+      </w:r>
+      <w:r>
+        <w:instrText xml:space="preserve"> SEQ Figure \* ARABIC </w:instrText>
+      </w:r>
+      <w:r>
+        <w:fldChar w:fldCharType="separate"/>
+      </w:r>
+      <w:r>
+        <w:rPr>
+          <w:noProof/>
+        </w:rPr>
+        <w:t>9</w:t>
+      </w:r>
+      <w:r>
+        <w:rPr>
+          <w:noProof/>
+        </w:rPr>
+        <w:fldChar w:fldCharType="end"/>
+      </w:r>
       <w:r>
         <w:t xml:space="preserve"> </w:t>
       </w:r>
@@ -5468,7 +5601,7 @@
           <v:shape id="_x0000_i1033" type="#_x0000_t75" style="width:261.6pt;height:88.8pt" o:ole="">
             <v:imagedata r:id="rId27" o:title=""/>
           </v:shape>
-          <o:OLEObject Type="Embed" ProgID="Visio.Drawing.15" ShapeID="_x0000_i1033" DrawAspect="Content" ObjectID="_1525430021" r:id="rId28"/>
+          <o:OLEObject Type="Embed" ProgID="Visio.Drawing.15" ShapeID="_x0000_i1033" DrawAspect="Content" ObjectID="_1525792109" r:id="rId28"/>
         </w:object>
       </w:r>
     </w:p>
@@ -5480,14 +5613,27 @@
       <w:r>
         <w:t xml:space="preserve">Figure </w:t>
       </w:r>
-      <w:fldSimple w:instr=" SEQ Figure \* ARABIC ">
-        <w:r>
-          <w:rPr>
-            <w:noProof/>
-          </w:rPr>
-          <w:t>10</w:t>
-        </w:r>
-      </w:fldSimple>
+      <w:r>
+        <w:fldChar w:fldCharType="begin"/>
+      </w:r>
+      <w:r>
+        <w:instrText xml:space="preserve"> SEQ Figure \* ARABIC </w:instrText>
+      </w:r>
+      <w:r>
+        <w:fldChar w:fldCharType="separate"/>
+      </w:r>
+      <w:r>
+        <w:rPr>
+          <w:noProof/>
+        </w:rPr>
+        <w:t>10</w:t>
+      </w:r>
+      <w:r>
+        <w:rPr>
+          <w:noProof/>
+        </w:rPr>
+        <w:fldChar w:fldCharType="end"/>
+      </w:r>
       <w:r>
         <w:t xml:space="preserve"> Ruban "</w:t>
       </w:r>
@@ -5600,7 +5746,7 @@
           <v:shape id="_x0000_i1034" type="#_x0000_t75" style="width:262.2pt;height:88.8pt" o:ole="">
             <v:imagedata r:id="rId29" o:title=""/>
           </v:shape>
-          <o:OLEObject Type="Embed" ProgID="Visio.Drawing.15" ShapeID="_x0000_i1034" DrawAspect="Content" ObjectID="_1525430022" r:id="rId30"/>
+          <o:OLEObject Type="Embed" ProgID="Visio.Drawing.15" ShapeID="_x0000_i1034" DrawAspect="Content" ObjectID="_1525792110" r:id="rId30"/>
         </w:object>
       </w:r>
     </w:p>
@@ -5612,14 +5758,27 @@
       <w:r>
         <w:t xml:space="preserve">Figure </w:t>
       </w:r>
-      <w:fldSimple w:instr=" SEQ Figure \* ARABIC ">
-        <w:r>
-          <w:rPr>
-            <w:noProof/>
-          </w:rPr>
-          <w:t>11</w:t>
-        </w:r>
-      </w:fldSimple>
+      <w:r>
+        <w:fldChar w:fldCharType="begin"/>
+      </w:r>
+      <w:r>
+        <w:instrText xml:space="preserve"> SEQ Figure \* ARABIC </w:instrText>
+      </w:r>
+      <w:r>
+        <w:fldChar w:fldCharType="separate"/>
+      </w:r>
+      <w:r>
+        <w:rPr>
+          <w:noProof/>
+        </w:rPr>
+        <w:t>11</w:t>
+      </w:r>
+      <w:r>
+        <w:rPr>
+          <w:noProof/>
+        </w:rPr>
+        <w:fldChar w:fldCharType="end"/>
+      </w:r>
       <w:r>
         <w:t xml:space="preserve"> Ruban set "</w:t>
       </w:r>
@@ -8492,7 +8651,7 @@
 </file>
 
 <file path=customXml/itemProps1.xml><?xml version="1.0" encoding="utf-8"?>
-<ds:datastoreItem xmlns:ds="http://schemas.openxmlformats.org/officeDocument/2006/customXml" ds:itemID="{D3AF47D0-357D-45AE-AD38-6F8B152168C0}">
+<ds:datastoreItem xmlns:ds="http://schemas.openxmlformats.org/officeDocument/2006/customXml" ds:itemID="{FA334E01-66DE-4A41-98AC-DEDFF3EA574B}">
   <ds:schemaRefs>
     <ds:schemaRef ds:uri="http://schemas.openxmlformats.org/officeDocument/2006/bibliography"/>
   </ds:schemaRefs>

</xml_diff>

<commit_message>
Commit :     # GENERALITES :
    # SPECIFIQUE
    ## NonConformite REQUEST : 
    + Mise à jour Entité
    + Mise à jour Facade
    + Mise à jour controler
    + Mise à jour message
    + Mise à jour viewtabManager
    + Modification List 
	+ Début modification de la vue
</commit_message>
<xml_diff>
--- a/src/main/webapp/resources/txt/ISM_Manuel_DEV.docx
+++ b/src/main/webapp/resources/txt/ISM_Manuel_DEV.docx
@@ -1427,7 +1427,7 @@
           <v:shape id="_x0000_i1025" type="#_x0000_t75" style="width:462.6pt;height:378pt" o:ole="">
             <v:imagedata r:id="rId6" o:title=""/>
           </v:shape>
-          <o:OLEObject Type="Embed" ProgID="Visio.Drawing.15" ShapeID="_x0000_i1025" DrawAspect="Content" ObjectID="_1525792101" r:id="rId7"/>
+          <o:OLEObject Type="Embed" ProgID="Visio.Drawing.15" ShapeID="_x0000_i1025" DrawAspect="Content" ObjectID="_1527882107" r:id="rId7"/>
         </w:object>
       </w:r>
     </w:p>
@@ -1439,27 +1439,14 @@
       <w:r>
         <w:t xml:space="preserve">Figure </w:t>
       </w:r>
-      <w:r>
-        <w:fldChar w:fldCharType="begin"/>
-      </w:r>
-      <w:r>
-        <w:instrText xml:space="preserve"> SEQ Figure \* ARABIC </w:instrText>
-      </w:r>
-      <w:r>
-        <w:fldChar w:fldCharType="separate"/>
-      </w:r>
-      <w:r>
-        <w:rPr>
-          <w:noProof/>
-        </w:rPr>
-        <w:t>1</w:t>
-      </w:r>
-      <w:r>
-        <w:rPr>
-          <w:noProof/>
-        </w:rPr>
-        <w:fldChar w:fldCharType="end"/>
-      </w:r>
+      <w:fldSimple w:instr=" SEQ Figure \* ARABIC ">
+        <w:r>
+          <w:rPr>
+            <w:noProof/>
+          </w:rPr>
+          <w:t>1</w:t>
+        </w:r>
+      </w:fldSimple>
       <w:r>
         <w:t xml:space="preserve"> Diagramme ESS (Entreprise Société Staff)</w:t>
       </w:r>
@@ -1566,7 +1553,7 @@
             <v:imagedata r:id="rId8" o:title=""/>
             <w10:wrap type="square"/>
           </v:shape>
-          <o:OLEObject Type="Embed" ProgID="Visio.Drawing.15" ShapeID="_x0000_s1036" DrawAspect="Content" ObjectID="_1525792111" r:id="rId9"/>
+          <o:OLEObject Type="Embed" ProgID="Visio.Drawing.15" ShapeID="_x0000_s1036" DrawAspect="Content" ObjectID="_1527882117" r:id="rId9"/>
         </w:object>
       </w:r>
     </w:p>
@@ -1710,8 +1697,6 @@
         </w:rPr>
         <w:t>Bouton zone</w:t>
       </w:r>
-      <w:bookmarkStart w:id="5" w:name="_GoBack"/>
-      <w:bookmarkEnd w:id="5"/>
     </w:p>
     <w:p>
       <w:pPr>
@@ -1734,7 +1719,7 @@
           <w:b/>
         </w:rPr>
       </w:pPr>
-      <w:bookmarkStart w:id="6" w:name="_Toc451619634"/>
+      <w:bookmarkStart w:id="5" w:name="_Toc451619634"/>
       <w:r>
         <w:rPr>
           <w:b/>
@@ -1748,7 +1733,7 @@
         </w:rPr>
         <w:t>Layout</w:t>
       </w:r>
-      <w:bookmarkEnd w:id="6"/>
+      <w:bookmarkEnd w:id="5"/>
       <w:proofErr w:type="spellEnd"/>
     </w:p>
     <w:p>
@@ -1835,7 +1820,7 @@
           <w:b/>
         </w:rPr>
       </w:pPr>
-      <w:bookmarkStart w:id="7" w:name="_Toc451619635"/>
+      <w:bookmarkStart w:id="6" w:name="_Toc451619635"/>
       <w:r>
         <w:rPr>
           <w:b/>
@@ -1848,7 +1833,7 @@
         </w:rPr>
         <w:t xml:space="preserve"> (NC)</w:t>
       </w:r>
-      <w:bookmarkEnd w:id="7"/>
+      <w:bookmarkEnd w:id="6"/>
     </w:p>
     <w:p>
       <w:pPr>
@@ -1889,15 +1874,16 @@
         <w:tblLook w:val="04A0" w:firstRow="1" w:lastRow="0" w:firstColumn="1" w:lastColumn="0" w:noHBand="0" w:noVBand="1"/>
       </w:tblPr>
       <w:tblGrid>
-        <w:gridCol w:w="704"/>
-        <w:gridCol w:w="709"/>
-        <w:gridCol w:w="2551"/>
-        <w:gridCol w:w="6492"/>
+        <w:gridCol w:w="570"/>
+        <w:gridCol w:w="692"/>
+        <w:gridCol w:w="2277"/>
+        <w:gridCol w:w="2552"/>
+        <w:gridCol w:w="4365"/>
       </w:tblGrid>
       <w:tr>
         <w:tc>
           <w:tcPr>
-            <w:tcW w:w="704" w:type="dxa"/>
+            <w:tcW w:w="570" w:type="dxa"/>
             <w:shd w:val="clear" w:color="auto" w:fill="D9E2F3" w:themeFill="accent5" w:themeFillTint="33"/>
           </w:tcPr>
           <w:p>
@@ -1911,7 +1897,7 @@
         </w:tc>
         <w:tc>
           <w:tcPr>
-            <w:tcW w:w="709" w:type="dxa"/>
+            <w:tcW w:w="692" w:type="dxa"/>
             <w:shd w:val="clear" w:color="auto" w:fill="D9E2F3" w:themeFill="accent5" w:themeFillTint="33"/>
           </w:tcPr>
           <w:p>
@@ -1925,7 +1911,7 @@
         </w:tc>
         <w:tc>
           <w:tcPr>
-            <w:tcW w:w="2551" w:type="dxa"/>
+            <w:tcW w:w="2277" w:type="dxa"/>
             <w:shd w:val="clear" w:color="auto" w:fill="D9E2F3" w:themeFill="accent5" w:themeFillTint="33"/>
           </w:tcPr>
           <w:p>
@@ -1939,7 +1925,7 @@
         </w:tc>
         <w:tc>
           <w:tcPr>
-            <w:tcW w:w="6492" w:type="dxa"/>
+            <w:tcW w:w="2552" w:type="dxa"/>
             <w:shd w:val="clear" w:color="auto" w:fill="D9E2F3" w:themeFill="accent5" w:themeFillTint="33"/>
           </w:tcPr>
           <w:p>
@@ -1947,55 +1933,21 @@
               <w:jc w:val="center"/>
             </w:pPr>
             <w:r>
-              <w:t>Description</w:t>
-            </w:r>
-          </w:p>
-        </w:tc>
-      </w:tr>
-      <w:tr>
-        <w:tc>
-          <w:tcPr>
-            <w:tcW w:w="704" w:type="dxa"/>
+              <w:t>Actions Possible</w:t>
+            </w:r>
+          </w:p>
+        </w:tc>
+        <w:tc>
+          <w:tcPr>
+            <w:tcW w:w="4365" w:type="dxa"/>
+            <w:shd w:val="clear" w:color="auto" w:fill="D9E2F3" w:themeFill="accent5" w:themeFillTint="33"/>
           </w:tcPr>
           <w:p>
             <w:pPr>
               <w:jc w:val="center"/>
             </w:pPr>
             <w:r>
-              <w:t>1</w:t>
-            </w:r>
-          </w:p>
-        </w:tc>
-        <w:tc>
-          <w:tcPr>
-            <w:tcW w:w="709" w:type="dxa"/>
-          </w:tcPr>
-          <w:p>
-            <w:r>
-              <w:t>A</w:t>
-            </w:r>
-          </w:p>
-        </w:tc>
-        <w:tc>
-          <w:tcPr>
-            <w:tcW w:w="2551" w:type="dxa"/>
-          </w:tcPr>
-          <w:p>
-            <w:r>
-              <w:t>En cours de validation</w:t>
-            </w:r>
-          </w:p>
-        </w:tc>
-        <w:tc>
-          <w:tcPr>
-            <w:tcW w:w="6492" w:type="dxa"/>
-          </w:tcPr>
-          <w:p>
-            <w:r>
-              <w:t xml:space="preserve">Une fois qu’une NC a été créé, elle porte le statut </w:t>
-            </w:r>
-            <w:r>
-              <w:t xml:space="preserve">e NC  </w:t>
+              <w:t>Description</w:t>
             </w:r>
           </w:p>
         </w:tc>
@@ -2003,96 +1955,154 @@
       <w:tr>
         <w:tc>
           <w:tcPr>
-            <w:tcW w:w="704" w:type="dxa"/>
+            <w:tcW w:w="570" w:type="dxa"/>
           </w:tcPr>
           <w:p>
             <w:pPr>
               <w:jc w:val="center"/>
             </w:pPr>
             <w:r>
-              <w:t>2</w:t>
-            </w:r>
-          </w:p>
-        </w:tc>
-        <w:tc>
-          <w:tcPr>
-            <w:tcW w:w="709" w:type="dxa"/>
-          </w:tcPr>
-          <w:p>
-            <w:r>
-              <w:t>B</w:t>
-            </w:r>
-          </w:p>
-        </w:tc>
-        <w:tc>
-          <w:tcPr>
-            <w:tcW w:w="2551" w:type="dxa"/>
-          </w:tcPr>
-          <w:p>
-            <w:r>
-              <w:t>En attente de solution</w:t>
-            </w:r>
-          </w:p>
-        </w:tc>
-        <w:tc>
-          <w:tcPr>
-            <w:tcW w:w="6492" w:type="dxa"/>
-          </w:tcPr>
-          <w:p/>
+              <w:t>1</w:t>
+            </w:r>
+          </w:p>
+        </w:tc>
+        <w:tc>
+          <w:tcPr>
+            <w:tcW w:w="692" w:type="dxa"/>
+          </w:tcPr>
+          <w:p>
+            <w:r>
+              <w:t>A</w:t>
+            </w:r>
+          </w:p>
+        </w:tc>
+        <w:tc>
+          <w:tcPr>
+            <w:tcW w:w="2277" w:type="dxa"/>
+          </w:tcPr>
+          <w:p>
+            <w:r>
+              <w:t>Créée</w:t>
+            </w:r>
+          </w:p>
+        </w:tc>
+        <w:tc>
+          <w:tcPr>
+            <w:tcW w:w="2552" w:type="dxa"/>
+          </w:tcPr>
+          <w:p>
+            <w:r>
+              <w:t>Edition (Emetteur-SMQ)</w:t>
+            </w:r>
+          </w:p>
+          <w:p>
+            <w:r>
+              <w:t>Suppression (Emetteur)</w:t>
+            </w:r>
+          </w:p>
+          <w:p>
+            <w:r>
+              <w:t>Accepter (SMQ)</w:t>
+            </w:r>
+          </w:p>
+          <w:p>
+            <w:r>
+              <w:t>Refuser (SMQ)</w:t>
+            </w:r>
+          </w:p>
+        </w:tc>
+        <w:tc>
+          <w:tcPr>
+            <w:tcW w:w="4365" w:type="dxa"/>
+          </w:tcPr>
+          <w:p>
+            <w:r>
+              <w:t>C’est lorsqu’une NC est définie, qu’elle porte le statut « Créée ».</w:t>
+            </w:r>
+          </w:p>
+          <w:p>
+            <w:r>
+              <w:t>L’émetteur peut encore la modifier ou la supprimer</w:t>
+            </w:r>
+          </w:p>
+          <w:p>
+            <w:r>
+              <w:t>C’est-à-dire qu’elle est en attente de validation : dans ce cas elle peut être acceptée ou refusée</w:t>
+            </w:r>
+          </w:p>
         </w:tc>
       </w:tr>
       <w:tr>
         <w:tc>
           <w:tcPr>
-            <w:tcW w:w="704" w:type="dxa"/>
+            <w:tcW w:w="570" w:type="dxa"/>
           </w:tcPr>
           <w:p>
             <w:pPr>
               <w:jc w:val="center"/>
             </w:pPr>
             <w:r>
-              <w:t>3</w:t>
-            </w:r>
-          </w:p>
-        </w:tc>
-        <w:tc>
-          <w:tcPr>
-            <w:tcW w:w="709" w:type="dxa"/>
-          </w:tcPr>
-          <w:p>
-            <w:r>
-              <w:t>C</w:t>
-            </w:r>
-          </w:p>
-        </w:tc>
-        <w:tc>
-          <w:tcPr>
-            <w:tcW w:w="2551" w:type="dxa"/>
-          </w:tcPr>
-          <w:p>
-            <w:r>
-              <w:t>En cours</w:t>
-            </w:r>
-          </w:p>
-        </w:tc>
-        <w:tc>
-          <w:tcPr>
-            <w:tcW w:w="6492" w:type="dxa"/>
-          </w:tcPr>
+              <w:t>2</w:t>
+            </w:r>
+          </w:p>
+        </w:tc>
+        <w:tc>
+          <w:tcPr>
+            <w:tcW w:w="692" w:type="dxa"/>
+          </w:tcPr>
+          <w:p>
+            <w:r>
+              <w:t>B</w:t>
+            </w:r>
+          </w:p>
+        </w:tc>
+        <w:tc>
+          <w:tcPr>
+            <w:tcW w:w="2277" w:type="dxa"/>
+          </w:tcPr>
+          <w:p>
+            <w:r>
+              <w:t>En attente de solution</w:t>
+            </w:r>
+          </w:p>
+        </w:tc>
+        <w:tc>
+          <w:tcPr>
+            <w:tcW w:w="2552" w:type="dxa"/>
+          </w:tcPr>
+          <w:p>
+            <w:r>
+              <w:t>Actions (</w:t>
+            </w:r>
+            <w:proofErr w:type="spellStart"/>
+            <w:r>
+              <w:t>Resp</w:t>
+            </w:r>
+            <w:proofErr w:type="spellEnd"/>
+            <w:r>
+              <w:t>. Processus)</w:t>
+            </w:r>
+          </w:p>
           <w:p/>
-          <w:p>
-            <w:r>
-              <w:t>En cours</w:t>
-            </w:r>
-          </w:p>
-          <w:p>
-            <w:r>
-              <w:t>Postposé</w:t>
-            </w:r>
-          </w:p>
-          <w:p>
-            <w:r>
-              <w:t>En retard</w:t>
+        </w:tc>
+        <w:tc>
+          <w:tcPr>
+            <w:tcW w:w="4365" w:type="dxa"/>
+          </w:tcPr>
+          <w:p>
+            <w:r>
+              <w:t xml:space="preserve">C’est lorsqu’une NC créée a été validée qu’elle peut avoir le statut </w:t>
+            </w:r>
+            <w:r>
+              <w:t>« En attente de solution »</w:t>
+            </w:r>
+            <w:r>
+              <w:t>.</w:t>
+            </w:r>
+          </w:p>
+          <w:p>
+            <w:r>
+              <w:t xml:space="preserve">Le responsable de processus doit ajouter des actions pour que cette dernière change de statut. </w:t>
             </w:r>
           </w:p>
         </w:tc>
@@ -2100,119 +2110,1094 @@
       <w:tr>
         <w:tc>
           <w:tcPr>
-            <w:tcW w:w="704" w:type="dxa"/>
+            <w:tcW w:w="570" w:type="dxa"/>
           </w:tcPr>
           <w:p>
             <w:pPr>
               <w:jc w:val="center"/>
             </w:pPr>
             <w:r>
-              <w:t>4</w:t>
-            </w:r>
-          </w:p>
-        </w:tc>
-        <w:tc>
-          <w:tcPr>
-            <w:tcW w:w="709" w:type="dxa"/>
-          </w:tcPr>
-          <w:p>
-            <w:r>
-              <w:t>D</w:t>
-            </w:r>
-          </w:p>
-        </w:tc>
-        <w:tc>
-          <w:tcPr>
-            <w:tcW w:w="2551" w:type="dxa"/>
-          </w:tcPr>
-          <w:p>
-            <w:r>
-              <w:t>Terminée</w:t>
-            </w:r>
-          </w:p>
-        </w:tc>
-        <w:tc>
-          <w:tcPr>
-            <w:tcW w:w="6492" w:type="dxa"/>
-          </w:tcPr>
-          <w:p/>
+              <w:t>3</w:t>
+            </w:r>
+          </w:p>
+        </w:tc>
+        <w:tc>
+          <w:tcPr>
+            <w:tcW w:w="692" w:type="dxa"/>
+          </w:tcPr>
+          <w:p>
+            <w:r>
+              <w:t>C</w:t>
+            </w:r>
+          </w:p>
+        </w:tc>
+        <w:tc>
+          <w:tcPr>
+            <w:tcW w:w="2277" w:type="dxa"/>
+          </w:tcPr>
+          <w:p>
+            <w:r>
+              <w:t>En cours</w:t>
+            </w:r>
+          </w:p>
+        </w:tc>
+        <w:tc>
+          <w:tcPr>
+            <w:tcW w:w="2552" w:type="dxa"/>
+          </w:tcPr>
+          <w:p>
+            <w:r>
+              <w:t>Accepter (SMQ)</w:t>
+            </w:r>
+          </w:p>
+          <w:p>
+            <w:r>
+              <w:t>Refuser (SMQ)</w:t>
+            </w:r>
+          </w:p>
+          <w:p>
+            <w:r>
+              <w:t>Achevé (</w:t>
+            </w:r>
+            <w:proofErr w:type="spellStart"/>
+            <w:r>
+              <w:t>Resp</w:t>
+            </w:r>
+            <w:proofErr w:type="spellEnd"/>
+            <w:r>
+              <w:t>. Processus)</w:t>
+            </w:r>
+          </w:p>
+          <w:p>
+            <w:r>
+              <w:t>Clôturer (SMQ)</w:t>
+            </w:r>
+          </w:p>
+        </w:tc>
+        <w:tc>
+          <w:tcPr>
+            <w:tcW w:w="4365" w:type="dxa"/>
+          </w:tcPr>
+          <w:p>
+            <w:r>
+              <w:t>Lorsque des actions ont été introduites avec échéance, elles doivent être acceptées  et où refusée par le SMQ. Lorsqu’elles sont acceptées le statut porte le suffixe « - Acceptées ». Et lorsqu’elles sont refusées, elle retour en statut « En attente de solution – Refusé »</w:t>
+            </w:r>
+          </w:p>
+          <w:p>
+            <w:r>
+              <w:t>Lorsque le responsable du processus estime que le problème est achevé, il peut indiquer que ce dernier est achevé pour faire l’objet au prochain contrôle.</w:t>
+            </w:r>
+          </w:p>
+          <w:p>
+            <w:r>
+              <w:t>Lorsque les solutions des actions sont contrôlées et approuvé par le SMQ, il</w:t>
+            </w:r>
+            <w:r>
+              <w:t>s</w:t>
+            </w:r>
+            <w:r>
+              <w:t xml:space="preserve"> peuvent clôturer la NC ce qui la fait passé en statut Terminée.</w:t>
+            </w:r>
+          </w:p>
         </w:tc>
       </w:tr>
       <w:tr>
         <w:tc>
           <w:tcPr>
-            <w:tcW w:w="704" w:type="dxa"/>
+            <w:tcW w:w="570" w:type="dxa"/>
           </w:tcPr>
           <w:p>
             <w:pPr>
               <w:jc w:val="center"/>
             </w:pPr>
             <w:r>
-              <w:t>5</w:t>
-            </w:r>
-          </w:p>
-        </w:tc>
-        <w:tc>
-          <w:tcPr>
-            <w:tcW w:w="709" w:type="dxa"/>
-          </w:tcPr>
-          <w:p>
-            <w:r>
-              <w:t>E</w:t>
-            </w:r>
-          </w:p>
-        </w:tc>
-        <w:tc>
-          <w:tcPr>
-            <w:tcW w:w="2551" w:type="dxa"/>
-          </w:tcPr>
-          <w:p>
-            <w:r>
-              <w:t>Annulée</w:t>
-            </w:r>
-          </w:p>
-        </w:tc>
-        <w:tc>
-          <w:tcPr>
-            <w:tcW w:w="6492" w:type="dxa"/>
-          </w:tcPr>
-          <w:p/>
+              <w:t>4</w:t>
+            </w:r>
+          </w:p>
+        </w:tc>
+        <w:tc>
+          <w:tcPr>
+            <w:tcW w:w="692" w:type="dxa"/>
+          </w:tcPr>
+          <w:p>
+            <w:r>
+              <w:t>D</w:t>
+            </w:r>
+          </w:p>
+        </w:tc>
+        <w:tc>
+          <w:tcPr>
+            <w:tcW w:w="2277" w:type="dxa"/>
+          </w:tcPr>
+          <w:p>
+            <w:r>
+              <w:t>Terminée</w:t>
+            </w:r>
+          </w:p>
+        </w:tc>
+        <w:tc>
+          <w:tcPr>
+            <w:tcW w:w="2552" w:type="dxa"/>
+          </w:tcPr>
+          <w:p>
+            <w:r>
+              <w:t>Dé-clôturer (SMQ)</w:t>
+            </w:r>
+          </w:p>
+        </w:tc>
+        <w:tc>
+          <w:tcPr>
+            <w:tcW w:w="4365" w:type="dxa"/>
+          </w:tcPr>
+          <w:p>
+            <w:r>
+              <w:t>C’est lorsque la NC a été achevée et approuvée par le SMQ qu’elle peut est clôturé et porte le statut « Terminée ».</w:t>
+            </w:r>
+          </w:p>
+          <w:p>
+            <w:r>
+              <w:t>Le SMQ peut pour une raison ou une autre dé-clôturer la NC si le résultat n’est pas escompté ou par mégarde.</w:t>
+            </w:r>
+          </w:p>
         </w:tc>
       </w:tr>
       <w:tr>
         <w:tc>
           <w:tcPr>
-            <w:tcW w:w="704" w:type="dxa"/>
+            <w:tcW w:w="570" w:type="dxa"/>
           </w:tcPr>
           <w:p>
             <w:pPr>
               <w:jc w:val="center"/>
             </w:pPr>
             <w:r>
-              <w:t>6</w:t>
-            </w:r>
-          </w:p>
-        </w:tc>
-        <w:tc>
-          <w:tcPr>
-            <w:tcW w:w="709" w:type="dxa"/>
-          </w:tcPr>
-          <w:p/>
-        </w:tc>
-        <w:tc>
-          <w:tcPr>
-            <w:tcW w:w="2551" w:type="dxa"/>
-          </w:tcPr>
-          <w:p/>
-        </w:tc>
-        <w:tc>
-          <w:tcPr>
-            <w:tcW w:w="6492" w:type="dxa"/>
-          </w:tcPr>
-          <w:p/>
+              <w:t>5</w:t>
+            </w:r>
+          </w:p>
+        </w:tc>
+        <w:tc>
+          <w:tcPr>
+            <w:tcW w:w="692" w:type="dxa"/>
+          </w:tcPr>
+          <w:p>
+            <w:r>
+              <w:t>E</w:t>
+            </w:r>
+          </w:p>
+        </w:tc>
+        <w:tc>
+          <w:tcPr>
+            <w:tcW w:w="2277" w:type="dxa"/>
+          </w:tcPr>
+          <w:p>
+            <w:r>
+              <w:t>Annulée</w:t>
+            </w:r>
+          </w:p>
+        </w:tc>
+        <w:tc>
+          <w:tcPr>
+            <w:tcW w:w="2552" w:type="dxa"/>
+          </w:tcPr>
+          <w:p>
+            <w:r>
+              <w:t>-</w:t>
+            </w:r>
+          </w:p>
+        </w:tc>
+        <w:tc>
+          <w:tcPr>
+            <w:tcW w:w="4365" w:type="dxa"/>
+          </w:tcPr>
+          <w:p>
+            <w:r>
+              <w:t>Lorsqu’une NC est en attente de solution ou en cours, elle peut être « Annulée » par le SMQ.</w:t>
+            </w:r>
+          </w:p>
+          <w:p>
+            <w:r>
+              <w:t>Attention, cette opération ne peut en aucun cas être annulée</w:t>
+            </w:r>
+          </w:p>
         </w:tc>
       </w:tr>
     </w:tbl>
+    <w:p>
+      <w:pPr>
+        <w:spacing w:after="0"/>
+      </w:pPr>
+    </w:p>
+    <w:p>
+      <w:pPr>
+        <w:spacing w:after="0"/>
+      </w:pPr>
+      <w:r>
+        <w:t xml:space="preserve">A : Tant qu’une NC créée n’a pas été refusée ou approuvée elle peut être </w:t>
+      </w:r>
+      <w:r>
+        <w:t>modifiée</w:t>
+      </w:r>
+      <w:r>
+        <w:t xml:space="preserve"> par l’émetteur.</w:t>
+      </w:r>
+    </w:p>
+    <w:p>
+      <w:pPr>
+        <w:spacing w:after="0"/>
+      </w:pPr>
+    </w:p>
+    <w:p>
+      <w:pPr>
+        <w:spacing w:after="0"/>
+      </w:pPr>
+      <w:r>
+        <w:t>Migration de la base de données</w:t>
+      </w:r>
+    </w:p>
+    <w:p>
+      <w:pPr>
+        <w:spacing w:after="0"/>
+      </w:pPr>
+    </w:p>
+    <w:tbl>
+      <w:tblPr>
+        <w:tblStyle w:val="Grilledutableau"/>
+        <w:tblW w:w="0" w:type="auto"/>
+        <w:jc w:val="center"/>
+        <w:tblLook w:val="04A0" w:firstRow="1" w:lastRow="0" w:firstColumn="1" w:lastColumn="0" w:noHBand="0" w:noVBand="1"/>
+      </w:tblPr>
+      <w:tblGrid>
+        <w:gridCol w:w="421"/>
+        <w:gridCol w:w="283"/>
+        <w:gridCol w:w="425"/>
+        <w:gridCol w:w="2410"/>
+        <w:gridCol w:w="284"/>
+        <w:gridCol w:w="425"/>
+        <w:gridCol w:w="2410"/>
+      </w:tblGrid>
+      <w:tr>
+        <w:trPr>
+          <w:jc w:val="center"/>
+        </w:trPr>
+        <w:tc>
+          <w:tcPr>
+            <w:tcW w:w="421" w:type="dxa"/>
+            <w:tcBorders>
+              <w:right w:val="single" w:sz="4" w:space="0" w:color="auto"/>
+            </w:tcBorders>
+            <w:shd w:val="clear" w:color="auto" w:fill="D9D9D9" w:themeFill="background1" w:themeFillShade="D9"/>
+          </w:tcPr>
+          <w:p>
+            <w:r>
+              <w:t>N</w:t>
+            </w:r>
+          </w:p>
+        </w:tc>
+        <w:tc>
+          <w:tcPr>
+            <w:tcW w:w="283" w:type="dxa"/>
+            <w:tcBorders>
+              <w:top w:val="nil"/>
+              <w:left w:val="single" w:sz="4" w:space="0" w:color="auto"/>
+              <w:bottom w:val="nil"/>
+              <w:right w:val="single" w:sz="4" w:space="0" w:color="auto"/>
+            </w:tcBorders>
+          </w:tcPr>
+          <w:p/>
+        </w:tc>
+        <w:tc>
+          <w:tcPr>
+            <w:tcW w:w="2835" w:type="dxa"/>
+            <w:gridSpan w:val="2"/>
+            <w:tcBorders>
+              <w:left w:val="single" w:sz="4" w:space="0" w:color="auto"/>
+              <w:right w:val="single" w:sz="4" w:space="0" w:color="auto"/>
+            </w:tcBorders>
+            <w:shd w:val="clear" w:color="auto" w:fill="D9D9D9" w:themeFill="background1" w:themeFillShade="D9"/>
+          </w:tcPr>
+          <w:p>
+            <w:pPr>
+              <w:jc w:val="center"/>
+            </w:pPr>
+            <w:r>
+              <w:t>Avant</w:t>
+            </w:r>
+          </w:p>
+        </w:tc>
+        <w:tc>
+          <w:tcPr>
+            <w:tcW w:w="284" w:type="dxa"/>
+            <w:tcBorders>
+              <w:top w:val="nil"/>
+              <w:left w:val="single" w:sz="4" w:space="0" w:color="auto"/>
+              <w:bottom w:val="nil"/>
+              <w:right w:val="single" w:sz="4" w:space="0" w:color="auto"/>
+            </w:tcBorders>
+          </w:tcPr>
+          <w:p/>
+        </w:tc>
+        <w:tc>
+          <w:tcPr>
+            <w:tcW w:w="2835" w:type="dxa"/>
+            <w:gridSpan w:val="2"/>
+            <w:tcBorders>
+              <w:left w:val="single" w:sz="4" w:space="0" w:color="auto"/>
+            </w:tcBorders>
+            <w:shd w:val="clear" w:color="auto" w:fill="FFD966" w:themeFill="accent4" w:themeFillTint="99"/>
+          </w:tcPr>
+          <w:p>
+            <w:pPr>
+              <w:jc w:val="center"/>
+            </w:pPr>
+            <w:r>
+              <w:t>Après</w:t>
+            </w:r>
+          </w:p>
+        </w:tc>
+      </w:tr>
+      <w:tr>
+        <w:trPr>
+          <w:jc w:val="center"/>
+        </w:trPr>
+        <w:tc>
+          <w:tcPr>
+            <w:tcW w:w="421" w:type="dxa"/>
+            <w:tcBorders>
+              <w:right w:val="single" w:sz="4" w:space="0" w:color="auto"/>
+            </w:tcBorders>
+          </w:tcPr>
+          <w:p>
+            <w:r>
+              <w:t>1</w:t>
+            </w:r>
+          </w:p>
+        </w:tc>
+        <w:tc>
+          <w:tcPr>
+            <w:tcW w:w="283" w:type="dxa"/>
+            <w:tcBorders>
+              <w:top w:val="nil"/>
+              <w:left w:val="single" w:sz="4" w:space="0" w:color="auto"/>
+              <w:bottom w:val="nil"/>
+              <w:right w:val="single" w:sz="4" w:space="0" w:color="auto"/>
+            </w:tcBorders>
+          </w:tcPr>
+          <w:p/>
+        </w:tc>
+        <w:tc>
+          <w:tcPr>
+            <w:tcW w:w="425" w:type="dxa"/>
+            <w:tcBorders>
+              <w:left w:val="single" w:sz="4" w:space="0" w:color="auto"/>
+            </w:tcBorders>
+          </w:tcPr>
+          <w:p>
+            <w:r>
+              <w:t>A</w:t>
+            </w:r>
+          </w:p>
+        </w:tc>
+        <w:tc>
+          <w:tcPr>
+            <w:tcW w:w="2410" w:type="dxa"/>
+            <w:tcBorders>
+              <w:right w:val="single" w:sz="4" w:space="0" w:color="auto"/>
+            </w:tcBorders>
+          </w:tcPr>
+          <w:p>
+            <w:r>
+              <w:t>Créée</w:t>
+            </w:r>
+          </w:p>
+        </w:tc>
+        <w:tc>
+          <w:tcPr>
+            <w:tcW w:w="284" w:type="dxa"/>
+            <w:tcBorders>
+              <w:top w:val="nil"/>
+              <w:left w:val="single" w:sz="4" w:space="0" w:color="auto"/>
+              <w:bottom w:val="nil"/>
+              <w:right w:val="single" w:sz="4" w:space="0" w:color="auto"/>
+            </w:tcBorders>
+          </w:tcPr>
+          <w:p/>
+        </w:tc>
+        <w:tc>
+          <w:tcPr>
+            <w:tcW w:w="425" w:type="dxa"/>
+            <w:tcBorders>
+              <w:left w:val="single" w:sz="4" w:space="0" w:color="auto"/>
+            </w:tcBorders>
+          </w:tcPr>
+          <w:p>
+            <w:r>
+              <w:t>A</w:t>
+            </w:r>
+          </w:p>
+        </w:tc>
+        <w:tc>
+          <w:tcPr>
+            <w:tcW w:w="2410" w:type="dxa"/>
+          </w:tcPr>
+          <w:p>
+            <w:r>
+              <w:t>Créée</w:t>
+            </w:r>
+          </w:p>
+        </w:tc>
+      </w:tr>
+      <w:tr>
+        <w:trPr>
+          <w:jc w:val="center"/>
+        </w:trPr>
+        <w:tc>
+          <w:tcPr>
+            <w:tcW w:w="421" w:type="dxa"/>
+            <w:tcBorders>
+              <w:right w:val="single" w:sz="4" w:space="0" w:color="auto"/>
+            </w:tcBorders>
+          </w:tcPr>
+          <w:p>
+            <w:r>
+              <w:t>2</w:t>
+            </w:r>
+          </w:p>
+        </w:tc>
+        <w:tc>
+          <w:tcPr>
+            <w:tcW w:w="283" w:type="dxa"/>
+            <w:tcBorders>
+              <w:top w:val="nil"/>
+              <w:left w:val="single" w:sz="4" w:space="0" w:color="auto"/>
+              <w:bottom w:val="nil"/>
+              <w:right w:val="single" w:sz="4" w:space="0" w:color="auto"/>
+            </w:tcBorders>
+          </w:tcPr>
+          <w:p/>
+        </w:tc>
+        <w:tc>
+          <w:tcPr>
+            <w:tcW w:w="425" w:type="dxa"/>
+            <w:tcBorders>
+              <w:left w:val="single" w:sz="4" w:space="0" w:color="auto"/>
+            </w:tcBorders>
+            <w:shd w:val="clear" w:color="auto" w:fill="FFD966" w:themeFill="accent4" w:themeFillTint="99"/>
+          </w:tcPr>
+          <w:p>
+            <w:r>
+              <w:t>B</w:t>
+            </w:r>
+          </w:p>
+        </w:tc>
+        <w:tc>
+          <w:tcPr>
+            <w:tcW w:w="2410" w:type="dxa"/>
+            <w:tcBorders>
+              <w:right w:val="single" w:sz="4" w:space="0" w:color="auto"/>
+            </w:tcBorders>
+          </w:tcPr>
+          <w:p>
+            <w:r>
+              <w:t>En cours de validation</w:t>
+            </w:r>
+          </w:p>
+        </w:tc>
+        <w:tc>
+          <w:tcPr>
+            <w:tcW w:w="284" w:type="dxa"/>
+            <w:tcBorders>
+              <w:top w:val="nil"/>
+              <w:left w:val="single" w:sz="4" w:space="0" w:color="auto"/>
+              <w:bottom w:val="nil"/>
+              <w:right w:val="single" w:sz="4" w:space="0" w:color="auto"/>
+            </w:tcBorders>
+          </w:tcPr>
+          <w:p/>
+        </w:tc>
+        <w:tc>
+          <w:tcPr>
+            <w:tcW w:w="425" w:type="dxa"/>
+            <w:tcBorders>
+              <w:left w:val="single" w:sz="4" w:space="0" w:color="auto"/>
+            </w:tcBorders>
+            <w:shd w:val="clear" w:color="auto" w:fill="auto"/>
+          </w:tcPr>
+          <w:p>
+            <w:r>
+              <w:t>A</w:t>
+            </w:r>
+          </w:p>
+        </w:tc>
+        <w:tc>
+          <w:tcPr>
+            <w:tcW w:w="2410" w:type="dxa"/>
+          </w:tcPr>
+          <w:p>
+            <w:r>
+              <w:t>Créée</w:t>
+            </w:r>
+          </w:p>
+        </w:tc>
+      </w:tr>
+      <w:tr>
+        <w:trPr>
+          <w:jc w:val="center"/>
+        </w:trPr>
+        <w:tc>
+          <w:tcPr>
+            <w:tcW w:w="421" w:type="dxa"/>
+            <w:tcBorders>
+              <w:right w:val="single" w:sz="4" w:space="0" w:color="auto"/>
+            </w:tcBorders>
+          </w:tcPr>
+          <w:p>
+            <w:r>
+              <w:t>3</w:t>
+            </w:r>
+          </w:p>
+        </w:tc>
+        <w:tc>
+          <w:tcPr>
+            <w:tcW w:w="283" w:type="dxa"/>
+            <w:tcBorders>
+              <w:top w:val="nil"/>
+              <w:left w:val="single" w:sz="4" w:space="0" w:color="auto"/>
+              <w:bottom w:val="nil"/>
+              <w:right w:val="single" w:sz="4" w:space="0" w:color="auto"/>
+            </w:tcBorders>
+          </w:tcPr>
+          <w:p/>
+        </w:tc>
+        <w:tc>
+          <w:tcPr>
+            <w:tcW w:w="425" w:type="dxa"/>
+            <w:tcBorders>
+              <w:left w:val="single" w:sz="4" w:space="0" w:color="auto"/>
+            </w:tcBorders>
+          </w:tcPr>
+          <w:p>
+            <w:r>
+              <w:t>C</w:t>
+            </w:r>
+          </w:p>
+        </w:tc>
+        <w:tc>
+          <w:tcPr>
+            <w:tcW w:w="2410" w:type="dxa"/>
+            <w:tcBorders>
+              <w:right w:val="single" w:sz="4" w:space="0" w:color="auto"/>
+            </w:tcBorders>
+          </w:tcPr>
+          <w:p>
+            <w:r>
+              <w:t>En attente de solution</w:t>
+            </w:r>
+          </w:p>
+        </w:tc>
+        <w:tc>
+          <w:tcPr>
+            <w:tcW w:w="284" w:type="dxa"/>
+            <w:tcBorders>
+              <w:top w:val="nil"/>
+              <w:left w:val="single" w:sz="4" w:space="0" w:color="auto"/>
+              <w:bottom w:val="nil"/>
+              <w:right w:val="single" w:sz="4" w:space="0" w:color="auto"/>
+            </w:tcBorders>
+          </w:tcPr>
+          <w:p/>
+        </w:tc>
+        <w:tc>
+          <w:tcPr>
+            <w:tcW w:w="425" w:type="dxa"/>
+            <w:tcBorders>
+              <w:left w:val="single" w:sz="4" w:space="0" w:color="auto"/>
+            </w:tcBorders>
+          </w:tcPr>
+          <w:p>
+            <w:r>
+              <w:t>B</w:t>
+            </w:r>
+          </w:p>
+        </w:tc>
+        <w:tc>
+          <w:tcPr>
+            <w:tcW w:w="2410" w:type="dxa"/>
+          </w:tcPr>
+          <w:p>
+            <w:bookmarkStart w:id="7" w:name="_GoBack"/>
+            <w:r>
+              <w:t>En attente de solution</w:t>
+            </w:r>
+            <w:bookmarkEnd w:id="7"/>
+          </w:p>
+        </w:tc>
+      </w:tr>
+      <w:tr>
+        <w:trPr>
+          <w:jc w:val="center"/>
+        </w:trPr>
+        <w:tc>
+          <w:tcPr>
+            <w:tcW w:w="421" w:type="dxa"/>
+            <w:tcBorders>
+              <w:right w:val="single" w:sz="4" w:space="0" w:color="auto"/>
+            </w:tcBorders>
+          </w:tcPr>
+          <w:p>
+            <w:r>
+              <w:t>4</w:t>
+            </w:r>
+          </w:p>
+        </w:tc>
+        <w:tc>
+          <w:tcPr>
+            <w:tcW w:w="283" w:type="dxa"/>
+            <w:tcBorders>
+              <w:top w:val="nil"/>
+              <w:left w:val="single" w:sz="4" w:space="0" w:color="auto"/>
+              <w:bottom w:val="nil"/>
+              <w:right w:val="single" w:sz="4" w:space="0" w:color="auto"/>
+            </w:tcBorders>
+          </w:tcPr>
+          <w:p/>
+        </w:tc>
+        <w:tc>
+          <w:tcPr>
+            <w:tcW w:w="425" w:type="dxa"/>
+            <w:tcBorders>
+              <w:left w:val="single" w:sz="4" w:space="0" w:color="auto"/>
+            </w:tcBorders>
+          </w:tcPr>
+          <w:p>
+            <w:r>
+              <w:t>D</w:t>
+            </w:r>
+          </w:p>
+        </w:tc>
+        <w:tc>
+          <w:tcPr>
+            <w:tcW w:w="2410" w:type="dxa"/>
+            <w:tcBorders>
+              <w:right w:val="single" w:sz="4" w:space="0" w:color="auto"/>
+            </w:tcBorders>
+          </w:tcPr>
+          <w:p>
+            <w:r>
+              <w:t>En cours</w:t>
+            </w:r>
+          </w:p>
+        </w:tc>
+        <w:tc>
+          <w:tcPr>
+            <w:tcW w:w="284" w:type="dxa"/>
+            <w:tcBorders>
+              <w:top w:val="nil"/>
+              <w:left w:val="single" w:sz="4" w:space="0" w:color="auto"/>
+              <w:bottom w:val="nil"/>
+              <w:right w:val="single" w:sz="4" w:space="0" w:color="auto"/>
+            </w:tcBorders>
+          </w:tcPr>
+          <w:p/>
+        </w:tc>
+        <w:tc>
+          <w:tcPr>
+            <w:tcW w:w="425" w:type="dxa"/>
+            <w:tcBorders>
+              <w:left w:val="single" w:sz="4" w:space="0" w:color="auto"/>
+            </w:tcBorders>
+          </w:tcPr>
+          <w:p>
+            <w:r>
+              <w:t>C</w:t>
+            </w:r>
+          </w:p>
+        </w:tc>
+        <w:tc>
+          <w:tcPr>
+            <w:tcW w:w="2410" w:type="dxa"/>
+          </w:tcPr>
+          <w:p>
+            <w:r>
+              <w:t>En cours</w:t>
+            </w:r>
+          </w:p>
+        </w:tc>
+      </w:tr>
+      <w:tr>
+        <w:trPr>
+          <w:jc w:val="center"/>
+        </w:trPr>
+        <w:tc>
+          <w:tcPr>
+            <w:tcW w:w="421" w:type="dxa"/>
+            <w:tcBorders>
+              <w:right w:val="single" w:sz="4" w:space="0" w:color="auto"/>
+            </w:tcBorders>
+          </w:tcPr>
+          <w:p>
+            <w:r>
+              <w:t>5</w:t>
+            </w:r>
+          </w:p>
+        </w:tc>
+        <w:tc>
+          <w:tcPr>
+            <w:tcW w:w="283" w:type="dxa"/>
+            <w:tcBorders>
+              <w:top w:val="nil"/>
+              <w:left w:val="single" w:sz="4" w:space="0" w:color="auto"/>
+              <w:bottom w:val="nil"/>
+              <w:right w:val="single" w:sz="4" w:space="0" w:color="auto"/>
+            </w:tcBorders>
+          </w:tcPr>
+          <w:p/>
+        </w:tc>
+        <w:tc>
+          <w:tcPr>
+            <w:tcW w:w="425" w:type="dxa"/>
+            <w:tcBorders>
+              <w:left w:val="single" w:sz="4" w:space="0" w:color="auto"/>
+            </w:tcBorders>
+            <w:shd w:val="clear" w:color="auto" w:fill="FFD966" w:themeFill="accent4" w:themeFillTint="99"/>
+          </w:tcPr>
+          <w:p>
+            <w:r>
+              <w:t>E</w:t>
+            </w:r>
+          </w:p>
+        </w:tc>
+        <w:tc>
+          <w:tcPr>
+            <w:tcW w:w="2410" w:type="dxa"/>
+            <w:tcBorders>
+              <w:right w:val="single" w:sz="4" w:space="0" w:color="auto"/>
+            </w:tcBorders>
+          </w:tcPr>
+          <w:p>
+            <w:r>
+              <w:t>En retard</w:t>
+            </w:r>
+          </w:p>
+        </w:tc>
+        <w:tc>
+          <w:tcPr>
+            <w:tcW w:w="284" w:type="dxa"/>
+            <w:tcBorders>
+              <w:top w:val="nil"/>
+              <w:left w:val="single" w:sz="4" w:space="0" w:color="auto"/>
+              <w:bottom w:val="nil"/>
+              <w:right w:val="single" w:sz="4" w:space="0" w:color="auto"/>
+            </w:tcBorders>
+          </w:tcPr>
+          <w:p/>
+        </w:tc>
+        <w:tc>
+          <w:tcPr>
+            <w:tcW w:w="425" w:type="dxa"/>
+            <w:tcBorders>
+              <w:left w:val="single" w:sz="4" w:space="0" w:color="auto"/>
+            </w:tcBorders>
+          </w:tcPr>
+          <w:p>
+            <w:r>
+              <w:t>C</w:t>
+            </w:r>
+          </w:p>
+        </w:tc>
+        <w:tc>
+          <w:tcPr>
+            <w:tcW w:w="2410" w:type="dxa"/>
+          </w:tcPr>
+          <w:p>
+            <w:r>
+              <w:t>En cours</w:t>
+            </w:r>
+          </w:p>
+        </w:tc>
+      </w:tr>
+      <w:tr>
+        <w:trPr>
+          <w:jc w:val="center"/>
+        </w:trPr>
+        <w:tc>
+          <w:tcPr>
+            <w:tcW w:w="421" w:type="dxa"/>
+            <w:tcBorders>
+              <w:right w:val="single" w:sz="4" w:space="0" w:color="auto"/>
+            </w:tcBorders>
+          </w:tcPr>
+          <w:p>
+            <w:r>
+              <w:t>6</w:t>
+            </w:r>
+          </w:p>
+        </w:tc>
+        <w:tc>
+          <w:tcPr>
+            <w:tcW w:w="283" w:type="dxa"/>
+            <w:tcBorders>
+              <w:top w:val="nil"/>
+              <w:left w:val="single" w:sz="4" w:space="0" w:color="auto"/>
+              <w:bottom w:val="nil"/>
+              <w:right w:val="single" w:sz="4" w:space="0" w:color="auto"/>
+            </w:tcBorders>
+          </w:tcPr>
+          <w:p/>
+        </w:tc>
+        <w:tc>
+          <w:tcPr>
+            <w:tcW w:w="425" w:type="dxa"/>
+            <w:tcBorders>
+              <w:left w:val="single" w:sz="4" w:space="0" w:color="auto"/>
+            </w:tcBorders>
+          </w:tcPr>
+          <w:p>
+            <w:r>
+              <w:t>F</w:t>
+            </w:r>
+          </w:p>
+        </w:tc>
+        <w:tc>
+          <w:tcPr>
+            <w:tcW w:w="2410" w:type="dxa"/>
+            <w:tcBorders>
+              <w:right w:val="single" w:sz="4" w:space="0" w:color="auto"/>
+            </w:tcBorders>
+          </w:tcPr>
+          <w:p>
+            <w:r>
+              <w:t>Terminé</w:t>
+            </w:r>
+          </w:p>
+        </w:tc>
+        <w:tc>
+          <w:tcPr>
+            <w:tcW w:w="284" w:type="dxa"/>
+            <w:tcBorders>
+              <w:top w:val="nil"/>
+              <w:left w:val="single" w:sz="4" w:space="0" w:color="auto"/>
+              <w:bottom w:val="nil"/>
+              <w:right w:val="single" w:sz="4" w:space="0" w:color="auto"/>
+            </w:tcBorders>
+          </w:tcPr>
+          <w:p/>
+        </w:tc>
+        <w:tc>
+          <w:tcPr>
+            <w:tcW w:w="425" w:type="dxa"/>
+            <w:tcBorders>
+              <w:left w:val="single" w:sz="4" w:space="0" w:color="auto"/>
+            </w:tcBorders>
+          </w:tcPr>
+          <w:p>
+            <w:r>
+              <w:t>D</w:t>
+            </w:r>
+          </w:p>
+        </w:tc>
+        <w:tc>
+          <w:tcPr>
+            <w:tcW w:w="2410" w:type="dxa"/>
+          </w:tcPr>
+          <w:p>
+            <w:r>
+              <w:t>Terminée</w:t>
+            </w:r>
+          </w:p>
+        </w:tc>
+      </w:tr>
+      <w:tr>
+        <w:trPr>
+          <w:jc w:val="center"/>
+        </w:trPr>
+        <w:tc>
+          <w:tcPr>
+            <w:tcW w:w="421" w:type="dxa"/>
+            <w:tcBorders>
+              <w:right w:val="single" w:sz="4" w:space="0" w:color="auto"/>
+            </w:tcBorders>
+          </w:tcPr>
+          <w:p>
+            <w:r>
+              <w:t>7</w:t>
+            </w:r>
+          </w:p>
+        </w:tc>
+        <w:tc>
+          <w:tcPr>
+            <w:tcW w:w="283" w:type="dxa"/>
+            <w:tcBorders>
+              <w:top w:val="nil"/>
+              <w:left w:val="single" w:sz="4" w:space="0" w:color="auto"/>
+              <w:bottom w:val="nil"/>
+              <w:right w:val="single" w:sz="4" w:space="0" w:color="auto"/>
+            </w:tcBorders>
+          </w:tcPr>
+          <w:p/>
+        </w:tc>
+        <w:tc>
+          <w:tcPr>
+            <w:tcW w:w="425" w:type="dxa"/>
+            <w:tcBorders>
+              <w:left w:val="single" w:sz="4" w:space="0" w:color="auto"/>
+            </w:tcBorders>
+          </w:tcPr>
+          <w:p>
+            <w:r>
+              <w:t>G</w:t>
+            </w:r>
+          </w:p>
+        </w:tc>
+        <w:tc>
+          <w:tcPr>
+            <w:tcW w:w="2410" w:type="dxa"/>
+            <w:tcBorders>
+              <w:right w:val="single" w:sz="4" w:space="0" w:color="auto"/>
+            </w:tcBorders>
+          </w:tcPr>
+          <w:p>
+            <w:r>
+              <w:t>Annulé</w:t>
+            </w:r>
+          </w:p>
+        </w:tc>
+        <w:tc>
+          <w:tcPr>
+            <w:tcW w:w="284" w:type="dxa"/>
+            <w:tcBorders>
+              <w:top w:val="nil"/>
+              <w:left w:val="single" w:sz="4" w:space="0" w:color="auto"/>
+              <w:bottom w:val="nil"/>
+              <w:right w:val="single" w:sz="4" w:space="0" w:color="auto"/>
+            </w:tcBorders>
+          </w:tcPr>
+          <w:p/>
+        </w:tc>
+        <w:tc>
+          <w:tcPr>
+            <w:tcW w:w="425" w:type="dxa"/>
+            <w:tcBorders>
+              <w:left w:val="single" w:sz="4" w:space="0" w:color="auto"/>
+            </w:tcBorders>
+          </w:tcPr>
+          <w:p>
+            <w:r>
+              <w:t>E</w:t>
+            </w:r>
+          </w:p>
+        </w:tc>
+        <w:tc>
+          <w:tcPr>
+            <w:tcW w:w="2410" w:type="dxa"/>
+          </w:tcPr>
+          <w:p>
+            <w:r>
+              <w:t>Annulée</w:t>
+            </w:r>
+          </w:p>
+        </w:tc>
+      </w:tr>
+    </w:tbl>
+    <w:p>
+      <w:pPr>
+        <w:spacing w:after="0"/>
+      </w:pPr>
+    </w:p>
+    <w:p>
+      <w:pPr>
+        <w:spacing w:after="0"/>
+      </w:pPr>
+    </w:p>
+    <w:p>
+      <w:pPr>
+        <w:spacing w:after="0"/>
+      </w:pPr>
+    </w:p>
+    <w:p>
+      <w:pPr>
+        <w:spacing w:after="0"/>
+      </w:pPr>
+    </w:p>
+    <w:p>
+      <w:pPr>
+        <w:spacing w:after="0"/>
+      </w:pPr>
+    </w:p>
+    <w:p>
+      <w:pPr>
+        <w:spacing w:after="0"/>
+      </w:pPr>
+    </w:p>
+    <w:p>
+      <w:pPr>
+        <w:spacing w:after="0"/>
+      </w:pPr>
+    </w:p>
+    <w:p>
+      <w:pPr>
+        <w:spacing w:after="0"/>
+      </w:pPr>
+    </w:p>
+    <w:p>
+      <w:pPr>
+        <w:spacing w:after="0"/>
+      </w:pPr>
+    </w:p>
+    <w:p>
+      <w:pPr>
+        <w:spacing w:after="0"/>
+      </w:pPr>
+    </w:p>
+    <w:p>
+      <w:pPr>
+        <w:spacing w:after="0"/>
+      </w:pPr>
+    </w:p>
+    <w:p>
+      <w:pPr>
+        <w:spacing w:after="0"/>
+      </w:pPr>
+    </w:p>
+    <w:p>
+      <w:pPr>
+        <w:spacing w:after="0"/>
+      </w:pPr>
+    </w:p>
+    <w:p>
+      <w:pPr>
+        <w:spacing w:after="0"/>
+      </w:pPr>
+    </w:p>
+    <w:p>
+      <w:pPr>
+        <w:spacing w:after="0"/>
+      </w:pPr>
+    </w:p>
+    <w:p>
+      <w:pPr>
+        <w:spacing w:after="0"/>
+      </w:pPr>
+    </w:p>
+    <w:p>
+      <w:pPr>
+        <w:spacing w:after="0"/>
+      </w:pPr>
+    </w:p>
+    <w:p>
+      <w:pPr>
+        <w:spacing w:after="0"/>
+      </w:pPr>
+    </w:p>
+    <w:p>
+      <w:pPr>
+        <w:spacing w:after="0"/>
+      </w:pPr>
+    </w:p>
+    <w:p>
+      <w:pPr>
+        <w:spacing w:after="0"/>
+      </w:pPr>
+    </w:p>
     <w:p>
       <w:pPr>
         <w:spacing w:after="0"/>
@@ -2649,7 +3634,7 @@
           <v:shape id="_x0000_i1026" type="#_x0000_t75" style="width:290.4pt;height:46.2pt" o:ole="">
             <v:imagedata r:id="rId10" o:title=""/>
           </v:shape>
-          <o:OLEObject Type="Embed" ProgID="Visio.Drawing.15" ShapeID="_x0000_i1026" DrawAspect="Content" ObjectID="_1525792102" r:id="rId11"/>
+          <o:OLEObject Type="Embed" ProgID="Visio.Drawing.15" ShapeID="_x0000_i1026" DrawAspect="Content" ObjectID="_1527882108" r:id="rId11"/>
         </w:object>
       </w:r>
     </w:p>
@@ -2668,33 +3653,20 @@
             <v:imagedata r:id="rId12" o:title=""/>
             <w10:wrap type="square"/>
           </v:shape>
-          <o:OLEObject Type="Embed" ProgID="Visio.Drawing.15" ShapeID="_x0000_s1026" DrawAspect="Content" ObjectID="_1525792112" r:id="rId13"/>
+          <o:OLEObject Type="Embed" ProgID="Visio.Drawing.15" ShapeID="_x0000_s1026" DrawAspect="Content" ObjectID="_1527882118" r:id="rId13"/>
         </w:object>
       </w:r>
       <w:r>
         <w:t xml:space="preserve">Figure </w:t>
       </w:r>
-      <w:r>
-        <w:fldChar w:fldCharType="begin"/>
-      </w:r>
-      <w:r>
-        <w:instrText xml:space="preserve"> SEQ Figure \* ARABIC </w:instrText>
-      </w:r>
-      <w:r>
-        <w:fldChar w:fldCharType="separate"/>
-      </w:r>
-      <w:r>
-        <w:rPr>
-          <w:noProof/>
-        </w:rPr>
-        <w:t>2</w:t>
-      </w:r>
-      <w:r>
-        <w:rPr>
-          <w:noProof/>
-        </w:rPr>
-        <w:fldChar w:fldCharType="end"/>
-      </w:r>
+      <w:fldSimple w:instr=" SEQ Figure \* ARABIC ">
+        <w:r>
+          <w:rPr>
+            <w:noProof/>
+          </w:rPr>
+          <w:t>2</w:t>
+        </w:r>
+      </w:fldSimple>
       <w:r>
         <w:t xml:space="preserve"> Ruban (barre de raccourci) - description du menu option</w:t>
       </w:r>
@@ -3006,27 +3978,14 @@
                             <w:r>
                               <w:t xml:space="preserve">Figure </w:t>
                             </w:r>
-                            <w:r>
-                              <w:fldChar w:fldCharType="begin"/>
-                            </w:r>
-                            <w:r>
-                              <w:instrText xml:space="preserve"> SEQ Figure \* ARABIC </w:instrText>
-                            </w:r>
-                            <w:r>
-                              <w:fldChar w:fldCharType="separate"/>
-                            </w:r>
-                            <w:r>
-                              <w:rPr>
-                                <w:noProof/>
-                              </w:rPr>
-                              <w:t>3</w:t>
-                            </w:r>
-                            <w:r>
-                              <w:rPr>
-                                <w:noProof/>
-                              </w:rPr>
-                              <w:fldChar w:fldCharType="end"/>
-                            </w:r>
+                            <w:fldSimple w:instr=" SEQ Figure \* ARABIC ">
+                              <w:r>
+                                <w:rPr>
+                                  <w:noProof/>
+                                </w:rPr>
+                                <w:t>3</w:t>
+                              </w:r>
+                            </w:fldSimple>
                             <w:r>
                               <w:t xml:space="preserve"> Ruban (barre de raccourci) - description du menu options</w:t>
                             </w:r>
@@ -3160,7 +4119,6 @@
         <w:rPr>
           <w:sz w:val="20"/>
         </w:rPr>
-        <w:lastRenderedPageBreak/>
         <w:t>Ceci est représenté ci-dessous (</w:t>
       </w:r>
       <w:r>
@@ -3223,7 +4181,7 @@
           <v:shape id="_x0000_i1027" type="#_x0000_t75" style="width:326.4pt;height:52.8pt" o:ole="">
             <v:imagedata r:id="rId14" o:title=""/>
           </v:shape>
-          <o:OLEObject Type="Embed" ProgID="Visio.Drawing.15" ShapeID="_x0000_i1027" DrawAspect="Content" ObjectID="_1525792103" r:id="rId15"/>
+          <o:OLEObject Type="Embed" ProgID="Visio.Drawing.15" ShapeID="_x0000_i1027" DrawAspect="Content" ObjectID="_1527882109" r:id="rId15"/>
         </w:object>
       </w:r>
     </w:p>
@@ -3235,35 +4193,22 @@
           <w:sz w:val="20"/>
         </w:rPr>
       </w:pPr>
-      <w:bookmarkStart w:id="14" w:name="_Ref451157348"/>
+      <w:bookmarkStart w:id="13" w:name="_Ref451157348"/>
       <w:r>
         <w:t xml:space="preserve">Figure </w:t>
       </w:r>
-      <w:r>
-        <w:fldChar w:fldCharType="begin"/>
-      </w:r>
-      <w:r>
-        <w:instrText xml:space="preserve"> SEQ Figure \* ARABIC </w:instrText>
-      </w:r>
-      <w:r>
-        <w:fldChar w:fldCharType="separate"/>
-      </w:r>
-      <w:r>
-        <w:rPr>
-          <w:noProof/>
-        </w:rPr>
-        <w:t>4</w:t>
-      </w:r>
-      <w:r>
-        <w:rPr>
-          <w:noProof/>
-        </w:rPr>
-        <w:fldChar w:fldCharType="end"/>
-      </w:r>
+      <w:fldSimple w:instr=" SEQ Figure \* ARABIC ">
+        <w:r>
+          <w:rPr>
+            <w:noProof/>
+          </w:rPr>
+          <w:t>4</w:t>
+        </w:r>
+      </w:fldSimple>
       <w:r>
         <w:t xml:space="preserve"> Ruban (barre de raccourci) - description de la zone de titre</w:t>
       </w:r>
-      <w:bookmarkEnd w:id="14"/>
+      <w:bookmarkEnd w:id="13"/>
     </w:p>
     <w:p>
       <w:pPr>
@@ -3288,7 +4233,7 @@
           <w:u w:val="single"/>
         </w:rPr>
       </w:pPr>
-      <w:bookmarkStart w:id="15" w:name="_Ref451157809"/>
+      <w:bookmarkStart w:id="14" w:name="_Ref451157809"/>
       <w:r>
         <w:rPr>
           <w:i/>
@@ -3361,7 +4306,7 @@
         <w:t xml:space="preserve"> avec un rafraichissement toutes les 30 secondes</w:t>
       </w:r>
     </w:p>
-    <w:bookmarkEnd w:id="15"/>
+    <w:bookmarkEnd w:id="14"/>
     <w:p>
       <w:pPr>
         <w:spacing w:after="0"/>
@@ -3424,7 +4369,7 @@
           <v:shape id="_x0000_i1028" type="#_x0000_t75" style="width:523.2pt;height:33.6pt" o:ole="">
             <v:imagedata r:id="rId16" o:title=""/>
           </v:shape>
-          <o:OLEObject Type="Embed" ProgID="Visio.Drawing.15" ShapeID="_x0000_i1028" DrawAspect="Content" ObjectID="_1525792104" r:id="rId17"/>
+          <o:OLEObject Type="Embed" ProgID="Visio.Drawing.15" ShapeID="_x0000_i1028" DrawAspect="Content" ObjectID="_1527882110" r:id="rId17"/>
         </w:object>
       </w:r>
     </w:p>
@@ -3436,27 +4381,14 @@
       <w:r>
         <w:t xml:space="preserve">Figure </w:t>
       </w:r>
-      <w:r>
-        <w:fldChar w:fldCharType="begin"/>
-      </w:r>
-      <w:r>
-        <w:instrText xml:space="preserve"> SEQ Figure \* ARABIC </w:instrText>
-      </w:r>
-      <w:r>
-        <w:fldChar w:fldCharType="separate"/>
-      </w:r>
-      <w:r>
-        <w:rPr>
-          <w:noProof/>
-        </w:rPr>
-        <w:t>5</w:t>
-      </w:r>
-      <w:r>
-        <w:rPr>
-          <w:noProof/>
-        </w:rPr>
-        <w:fldChar w:fldCharType="end"/>
-      </w:r>
+      <w:fldSimple w:instr=" SEQ Figure \* ARABIC ">
+        <w:r>
+          <w:rPr>
+            <w:noProof/>
+          </w:rPr>
+          <w:t>5</w:t>
+        </w:r>
+      </w:fldSimple>
       <w:r>
         <w:t xml:space="preserve"> Ruban - Composition de la barre de raccourci</w:t>
       </w:r>
@@ -4002,7 +4934,7 @@
           <w:b/>
         </w:rPr>
       </w:pPr>
-      <w:bookmarkStart w:id="16" w:name="_Toc451619639"/>
+      <w:bookmarkStart w:id="15" w:name="_Toc451619639"/>
       <w:r>
         <w:rPr>
           <w:b/>
@@ -4035,7 +4967,7 @@
         </w:rPr>
         <w:t> »</w:t>
       </w:r>
-      <w:bookmarkEnd w:id="16"/>
+      <w:bookmarkEnd w:id="15"/>
     </w:p>
     <w:p>
       <w:pPr>
@@ -4076,6 +5008,7 @@
         <w:spacing w:after="0"/>
       </w:pPr>
       <w:r>
+        <w:lastRenderedPageBreak/>
         <w:t>L’évènement « </w:t>
       </w:r>
       <w:proofErr w:type="spellStart"/>
@@ -4142,7 +5075,7 @@
           <w:b/>
         </w:rPr>
       </w:pPr>
-      <w:bookmarkStart w:id="17" w:name="_Toc451619640"/>
+      <w:bookmarkStart w:id="16" w:name="_Toc451619640"/>
       <w:r>
         <w:rPr>
           <w:b/>
@@ -4205,7 +5138,7 @@
         </w:rPr>
         <w:t> »</w:t>
       </w:r>
-      <w:bookmarkEnd w:id="17"/>
+      <w:bookmarkEnd w:id="16"/>
     </w:p>
     <w:p>
       <w:pPr>
@@ -4939,7 +5872,7 @@
           <v:shape id="_x0000_i1029" type="#_x0000_t75" style="width:274.8pt;height:76.8pt" o:ole="">
             <v:imagedata r:id="rId19" o:title=""/>
           </v:shape>
-          <o:OLEObject Type="Embed" ProgID="Visio.Drawing.15" ShapeID="_x0000_i1029" DrawAspect="Content" ObjectID="_1525792105" r:id="rId20"/>
+          <o:OLEObject Type="Embed" ProgID="Visio.Drawing.15" ShapeID="_x0000_i1029" DrawAspect="Content" ObjectID="_1527882111" r:id="rId20"/>
         </w:object>
       </w:r>
     </w:p>
@@ -4948,31 +5881,18 @@
         <w:pStyle w:val="Lgende"/>
         <w:jc w:val="center"/>
       </w:pPr>
-      <w:bookmarkStart w:id="18" w:name="_Ref451334644"/>
+      <w:bookmarkStart w:id="17" w:name="_Ref451334644"/>
       <w:r>
         <w:t xml:space="preserve">Figure </w:t>
       </w:r>
-      <w:r>
-        <w:fldChar w:fldCharType="begin"/>
-      </w:r>
-      <w:r>
-        <w:instrText xml:space="preserve"> SEQ Figure \* ARABIC </w:instrText>
-      </w:r>
-      <w:r>
-        <w:fldChar w:fldCharType="separate"/>
-      </w:r>
-      <w:r>
-        <w:rPr>
-          <w:noProof/>
-        </w:rPr>
-        <w:t>6</w:t>
-      </w:r>
-      <w:r>
-        <w:rPr>
-          <w:noProof/>
-        </w:rPr>
-        <w:fldChar w:fldCharType="end"/>
-      </w:r>
+      <w:fldSimple w:instr=" SEQ Figure \* ARABIC ">
+        <w:r>
+          <w:rPr>
+            <w:noProof/>
+          </w:rPr>
+          <w:t>6</w:t>
+        </w:r>
+      </w:fldSimple>
       <w:r>
         <w:t xml:space="preserve"> Ruban set "</w:t>
       </w:r>
@@ -4984,7 +5904,7 @@
       <w:r>
         <w:t>"</w:t>
       </w:r>
-      <w:bookmarkEnd w:id="18"/>
+      <w:bookmarkEnd w:id="17"/>
     </w:p>
     <w:p>
       <w:pPr>
@@ -5079,7 +5999,7 @@
           <v:shape id="_x0000_i1030" type="#_x0000_t75" style="width:265.8pt;height:74.4pt" o:ole="">
             <v:imagedata r:id="rId21" o:title=""/>
           </v:shape>
-          <o:OLEObject Type="Embed" ProgID="Visio.Drawing.15" ShapeID="_x0000_i1030" DrawAspect="Content" ObjectID="_1525792106" r:id="rId22"/>
+          <o:OLEObject Type="Embed" ProgID="Visio.Drawing.15" ShapeID="_x0000_i1030" DrawAspect="Content" ObjectID="_1527882112" r:id="rId22"/>
         </w:object>
       </w:r>
     </w:p>
@@ -5091,27 +6011,14 @@
       <w:r>
         <w:t xml:space="preserve">Figure </w:t>
       </w:r>
-      <w:r>
-        <w:fldChar w:fldCharType="begin"/>
-      </w:r>
-      <w:r>
-        <w:instrText xml:space="preserve"> SEQ Figure \* ARABIC </w:instrText>
-      </w:r>
-      <w:r>
-        <w:fldChar w:fldCharType="separate"/>
-      </w:r>
-      <w:r>
-        <w:rPr>
-          <w:noProof/>
-        </w:rPr>
-        <w:t>7</w:t>
-      </w:r>
-      <w:r>
-        <w:rPr>
-          <w:noProof/>
-        </w:rPr>
-        <w:fldChar w:fldCharType="end"/>
-      </w:r>
+      <w:fldSimple w:instr=" SEQ Figure \* ARABIC ">
+        <w:r>
+          <w:rPr>
+            <w:noProof/>
+          </w:rPr>
+          <w:t>7</w:t>
+        </w:r>
+      </w:fldSimple>
       <w:r>
         <w:t xml:space="preserve"> Ruban set "middle"</w:t>
       </w:r>
@@ -5269,7 +6176,7 @@
           <v:shape id="_x0000_i1031" type="#_x0000_t75" style="width:285.6pt;height:79.8pt" o:ole="">
             <v:imagedata r:id="rId23" o:title=""/>
           </v:shape>
-          <o:OLEObject Type="Embed" ProgID="Visio.Drawing.15" ShapeID="_x0000_i1031" DrawAspect="Content" ObjectID="_1525792107" r:id="rId24"/>
+          <o:OLEObject Type="Embed" ProgID="Visio.Drawing.15" ShapeID="_x0000_i1031" DrawAspect="Content" ObjectID="_1527882113" r:id="rId24"/>
         </w:object>
       </w:r>
     </w:p>
@@ -5281,27 +6188,14 @@
       <w:r>
         <w:t xml:space="preserve">Figure </w:t>
       </w:r>
-      <w:r>
-        <w:fldChar w:fldCharType="begin"/>
-      </w:r>
-      <w:r>
-        <w:instrText xml:space="preserve"> SEQ Figure \* ARABIC </w:instrText>
-      </w:r>
-      <w:r>
-        <w:fldChar w:fldCharType="separate"/>
-      </w:r>
-      <w:r>
-        <w:rPr>
-          <w:noProof/>
-        </w:rPr>
-        <w:t>8</w:t>
-      </w:r>
-      <w:r>
-        <w:rPr>
-          <w:noProof/>
-        </w:rPr>
-        <w:fldChar w:fldCharType="end"/>
-      </w:r>
+      <w:fldSimple w:instr=" SEQ Figure \* ARABIC ">
+        <w:r>
+          <w:rPr>
+            <w:noProof/>
+          </w:rPr>
+          <w:t>8</w:t>
+        </w:r>
+      </w:fldSimple>
       <w:r>
         <w:t xml:space="preserve"> Ruban set "</w:t>
       </w:r>
@@ -5445,7 +6339,7 @@
           <v:shape id="_x0000_i1032" type="#_x0000_t75" style="width:277.8pt;height:94.2pt" o:ole="">
             <v:imagedata r:id="rId25" o:title=""/>
           </v:shape>
-          <o:OLEObject Type="Embed" ProgID="Visio.Drawing.15" ShapeID="_x0000_i1032" DrawAspect="Content" ObjectID="_1525792108" r:id="rId26"/>
+          <o:OLEObject Type="Embed" ProgID="Visio.Drawing.15" ShapeID="_x0000_i1032" DrawAspect="Content" ObjectID="_1527882114" r:id="rId26"/>
         </w:object>
       </w:r>
     </w:p>
@@ -5457,27 +6351,14 @@
       <w:r>
         <w:t xml:space="preserve">Figure </w:t>
       </w:r>
-      <w:r>
-        <w:fldChar w:fldCharType="begin"/>
-      </w:r>
-      <w:r>
-        <w:instrText xml:space="preserve"> SEQ Figure \* ARABIC </w:instrText>
-      </w:r>
-      <w:r>
-        <w:fldChar w:fldCharType="separate"/>
-      </w:r>
-      <w:r>
-        <w:rPr>
-          <w:noProof/>
-        </w:rPr>
-        <w:t>9</w:t>
-      </w:r>
-      <w:r>
-        <w:rPr>
-          <w:noProof/>
-        </w:rPr>
-        <w:fldChar w:fldCharType="end"/>
-      </w:r>
+      <w:fldSimple w:instr=" SEQ Figure \* ARABIC ">
+        <w:r>
+          <w:rPr>
+            <w:noProof/>
+          </w:rPr>
+          <w:t>9</w:t>
+        </w:r>
+      </w:fldSimple>
       <w:r>
         <w:t xml:space="preserve"> </w:t>
       </w:r>
@@ -5601,7 +6482,7 @@
           <v:shape id="_x0000_i1033" type="#_x0000_t75" style="width:261.6pt;height:88.8pt" o:ole="">
             <v:imagedata r:id="rId27" o:title=""/>
           </v:shape>
-          <o:OLEObject Type="Embed" ProgID="Visio.Drawing.15" ShapeID="_x0000_i1033" DrawAspect="Content" ObjectID="_1525792109" r:id="rId28"/>
+          <o:OLEObject Type="Embed" ProgID="Visio.Drawing.15" ShapeID="_x0000_i1033" DrawAspect="Content" ObjectID="_1527882115" r:id="rId28"/>
         </w:object>
       </w:r>
     </w:p>
@@ -5613,27 +6494,14 @@
       <w:r>
         <w:t xml:space="preserve">Figure </w:t>
       </w:r>
-      <w:r>
-        <w:fldChar w:fldCharType="begin"/>
-      </w:r>
-      <w:r>
-        <w:instrText xml:space="preserve"> SEQ Figure \* ARABIC </w:instrText>
-      </w:r>
-      <w:r>
-        <w:fldChar w:fldCharType="separate"/>
-      </w:r>
-      <w:r>
-        <w:rPr>
-          <w:noProof/>
-        </w:rPr>
-        <w:t>10</w:t>
-      </w:r>
-      <w:r>
-        <w:rPr>
-          <w:noProof/>
-        </w:rPr>
-        <w:fldChar w:fldCharType="end"/>
-      </w:r>
+      <w:fldSimple w:instr=" SEQ Figure \* ARABIC ">
+        <w:r>
+          <w:rPr>
+            <w:noProof/>
+          </w:rPr>
+          <w:t>10</w:t>
+        </w:r>
+      </w:fldSimple>
       <w:r>
         <w:t xml:space="preserve"> Ruban "</w:t>
       </w:r>
@@ -5746,7 +6614,7 @@
           <v:shape id="_x0000_i1034" type="#_x0000_t75" style="width:262.2pt;height:88.8pt" o:ole="">
             <v:imagedata r:id="rId29" o:title=""/>
           </v:shape>
-          <o:OLEObject Type="Embed" ProgID="Visio.Drawing.15" ShapeID="_x0000_i1034" DrawAspect="Content" ObjectID="_1525792110" r:id="rId30"/>
+          <o:OLEObject Type="Embed" ProgID="Visio.Drawing.15" ShapeID="_x0000_i1034" DrawAspect="Content" ObjectID="_1527882116" r:id="rId30"/>
         </w:object>
       </w:r>
     </w:p>
@@ -5758,27 +6626,14 @@
       <w:r>
         <w:t xml:space="preserve">Figure </w:t>
       </w:r>
-      <w:r>
-        <w:fldChar w:fldCharType="begin"/>
-      </w:r>
-      <w:r>
-        <w:instrText xml:space="preserve"> SEQ Figure \* ARABIC </w:instrText>
-      </w:r>
-      <w:r>
-        <w:fldChar w:fldCharType="separate"/>
-      </w:r>
-      <w:r>
-        <w:rPr>
-          <w:noProof/>
-        </w:rPr>
-        <w:t>11</w:t>
-      </w:r>
-      <w:r>
-        <w:rPr>
-          <w:noProof/>
-        </w:rPr>
-        <w:fldChar w:fldCharType="end"/>
-      </w:r>
+      <w:fldSimple w:instr=" SEQ Figure \* ARABIC ">
+        <w:r>
+          <w:rPr>
+            <w:noProof/>
+          </w:rPr>
+          <w:t>11</w:t>
+        </w:r>
+      </w:fldSimple>
       <w:r>
         <w:t xml:space="preserve"> Ruban set "</w:t>
       </w:r>
@@ -8651,7 +9506,7 @@
 </file>
 
 <file path=customXml/itemProps1.xml><?xml version="1.0" encoding="utf-8"?>
-<ds:datastoreItem xmlns:ds="http://schemas.openxmlformats.org/officeDocument/2006/customXml" ds:itemID="{FA334E01-66DE-4A41-98AC-DEDFF3EA574B}">
+<ds:datastoreItem xmlns:ds="http://schemas.openxmlformats.org/officeDocument/2006/customXml" ds:itemID="{593B7B2A-C0C7-4479-9803-8D5101543C1F}">
   <ds:schemaRefs>
     <ds:schemaRef ds:uri="http://schemas.openxmlformats.org/officeDocument/2006/bibliography"/>
   </ds:schemaRefs>

</xml_diff>